<commit_message>
Update do conteúdo, detalhes no Readme.MD
</commit_message>
<xml_diff>
--- a/api/documentos/RELATÓRIO DE SINDICÂNCIA.docx
+++ b/api/documentos/RELATÓRIO DE SINDICÂNCIA.docx
@@ -2798,9 +2798,9 @@
               </w:rPr>
               <w:object w:dxaOrig="1440" w:dyaOrig="1440" w14:anchorId="75C0FC25">
                 <v:shape id="_x0000_i1161" type="#_x0000_t75" style="width:39pt;height:18pt" o:ole="">
-                  <v:imagedata r:id="rId6" o:title=""/>
+                  <v:imagedata r:id="rId14" o:title=""/>
                 </v:shape>
-                <w:control r:id="rId14" w:name="CheckBox312" w:shapeid="_x0000_i1161"/>
+                <w:control r:id="rId15" w:name="CheckBox312" w:shapeid="_x0000_i1161"/>
               </w:object>
             </w:r>
             <w:r>
@@ -2823,9 +2823,9 @@
               </w:rPr>
               <w:object w:dxaOrig="1440" w:dyaOrig="1440" w14:anchorId="07961C5E">
                 <v:shape id="_x0000_i1163" type="#_x0000_t75" style="width:54.75pt;height:18pt" o:ole="">
-                  <v:imagedata r:id="rId15" o:title=""/>
+                  <v:imagedata r:id="rId16" o:title=""/>
                 </v:shape>
-                <w:control r:id="rId16" w:name="CheckBox412" w:shapeid="_x0000_i1163"/>
+                <w:control r:id="rId17" w:name="CheckBox412" w:shapeid="_x0000_i1163"/>
               </w:object>
             </w:r>
           </w:p>
@@ -3234,9 +3234,9 @@
               </w:rPr>
               <w:object w:dxaOrig="1440" w:dyaOrig="1440" w14:anchorId="24CAFE9E">
                 <v:shape id="_x0000_i1165" type="#_x0000_t75" style="width:39pt;height:18pt" o:ole="">
-                  <v:imagedata r:id="rId17" o:title=""/>
+                  <v:imagedata r:id="rId18" o:title=""/>
                 </v:shape>
-                <w:control r:id="rId18" w:name="CheckBox3111" w:shapeid="_x0000_i1165"/>
+                <w:control r:id="rId19" w:name="CheckBox3111" w:shapeid="_x0000_i1165"/>
               </w:object>
             </w:r>
             <w:r>
@@ -3261,7 +3261,7 @@
                 <v:shape id="_x0000_i1167" type="#_x0000_t75" style="width:51.75pt;height:18pt" o:ole="">
                   <v:imagedata r:id="rId12" o:title=""/>
                 </v:shape>
-                <w:control r:id="rId19" w:name="CheckBox4111" w:shapeid="_x0000_i1167"/>
+                <w:control r:id="rId20" w:name="CheckBox4111" w:shapeid="_x0000_i1167"/>
               </w:object>
             </w:r>
           </w:p>
@@ -3509,9 +3509,9 @@
               </w:rPr>
               <w:object w:dxaOrig="1440" w:dyaOrig="1440" w14:anchorId="23E82A61">
                 <v:shape id="_x0000_i1169" type="#_x0000_t75" style="width:89.25pt;height:18pt" o:ole="">
-                  <v:imagedata r:id="rId20" o:title=""/>
+                  <v:imagedata r:id="rId21" o:title=""/>
                 </v:shape>
-                <w:control r:id="rId21" w:name="CheckBox111111" w:shapeid="_x0000_i1169"/>
+                <w:control r:id="rId22" w:name="CheckBox111111" w:shapeid="_x0000_i1169"/>
               </w:object>
             </w:r>
             <w:r>
@@ -3534,9 +3534,9 @@
               </w:rPr>
               <w:object w:dxaOrig="1440" w:dyaOrig="1440" w14:anchorId="1CAEA00F">
                 <v:shape id="_x0000_i1171" type="#_x0000_t75" style="width:108pt;height:18pt" o:ole="">
-                  <v:imagedata r:id="rId22" o:title=""/>
+                  <v:imagedata r:id="rId23" o:title=""/>
                 </v:shape>
-                <w:control r:id="rId23" w:name="CheckBox217111" w:shapeid="_x0000_i1171"/>
+                <w:control r:id="rId24" w:name="CheckBox217111" w:shapeid="_x0000_i1171"/>
               </w:object>
             </w:r>
           </w:p>
@@ -3972,9 +3972,9 @@
               </w:rPr>
               <w:object w:dxaOrig="1440" w:dyaOrig="1440" w14:anchorId="723F2A99">
                 <v:shape id="_x0000_i1173" type="#_x0000_t75" style="width:76.5pt;height:18pt" o:ole="">
-                  <v:imagedata r:id="rId24" o:title=""/>
+                  <v:imagedata r:id="rId25" o:title=""/>
                 </v:shape>
-                <w:control r:id="rId25" w:name="CheckBox211111" w:shapeid="_x0000_i1173"/>
+                <w:control r:id="rId26" w:name="CheckBox211111" w:shapeid="_x0000_i1173"/>
               </w:object>
             </w:r>
             <w:r>
@@ -3997,9 +3997,9 @@
               </w:rPr>
               <w:object w:dxaOrig="1440" w:dyaOrig="1440" w14:anchorId="7C5236E6">
                 <v:shape id="_x0000_i1175" type="#_x0000_t75" style="width:91.5pt;height:18pt" o:ole="">
-                  <v:imagedata r:id="rId26" o:title=""/>
+                  <v:imagedata r:id="rId27" o:title=""/>
                 </v:shape>
-                <w:control r:id="rId27" w:name="CheckBox212111" w:shapeid="_x0000_i1175"/>
+                <w:control r:id="rId28" w:name="CheckBox212111" w:shapeid="_x0000_i1175"/>
               </w:object>
             </w:r>
             <w:r>
@@ -4022,9 +4022,9 @@
               </w:rPr>
               <w:object w:dxaOrig="1440" w:dyaOrig="1440" w14:anchorId="7911178D">
                 <v:shape id="_x0000_i1177" type="#_x0000_t75" style="width:58.5pt;height:18pt" o:ole="">
-                  <v:imagedata r:id="rId28" o:title=""/>
+                  <v:imagedata r:id="rId29" o:title=""/>
                 </v:shape>
-                <w:control r:id="rId29" w:name="CheckBox213111" w:shapeid="_x0000_i1177"/>
+                <w:control r:id="rId30" w:name="CheckBox213111" w:shapeid="_x0000_i1177"/>
               </w:object>
             </w:r>
           </w:p>
@@ -4097,9 +4097,9 @@
               </w:rPr>
               <w:object w:dxaOrig="1440" w:dyaOrig="1440" w14:anchorId="1FC1821F">
                 <v:shape id="_x0000_i1179" type="#_x0000_t75" style="width:76.5pt;height:18pt" o:ole="">
-                  <v:imagedata r:id="rId30" o:title=""/>
+                  <v:imagedata r:id="rId31" o:title=""/>
                 </v:shape>
-                <w:control r:id="rId31" w:name="CheckBox2111111" w:shapeid="_x0000_i1179"/>
+                <w:control r:id="rId32" w:name="CheckBox2111111" w:shapeid="_x0000_i1179"/>
               </w:object>
             </w:r>
             <w:r>
@@ -4122,9 +4122,9 @@
               </w:rPr>
               <w:object w:dxaOrig="1440" w:dyaOrig="1440" w14:anchorId="5DA9A984">
                 <v:shape id="_x0000_i1181" type="#_x0000_t75" style="width:73.5pt;height:18pt" o:ole="">
-                  <v:imagedata r:id="rId32" o:title=""/>
+                  <v:imagedata r:id="rId33" o:title=""/>
                 </v:shape>
-                <w:control r:id="rId33" w:name="CheckBox2151111" w:shapeid="_x0000_i1181"/>
+                <w:control r:id="rId34" w:name="CheckBox2151111" w:shapeid="_x0000_i1181"/>
               </w:object>
             </w:r>
             <w:r>
@@ -4147,9 +4147,9 @@
               </w:rPr>
               <w:object w:dxaOrig="1440" w:dyaOrig="1440" w14:anchorId="50D90704">
                 <v:shape id="_x0000_i1183" type="#_x0000_t75" style="width:89.25pt;height:18pt" o:ole="">
-                  <v:imagedata r:id="rId34" o:title=""/>
+                  <v:imagedata r:id="rId35" o:title=""/>
                 </v:shape>
-                <w:control r:id="rId35" w:name="CheckBox2161111" w:shapeid="_x0000_i1183"/>
+                <w:control r:id="rId36" w:name="CheckBox2161111" w:shapeid="_x0000_i1183"/>
               </w:object>
             </w:r>
           </w:p>
@@ -4222,9 +4222,9 @@
               </w:rPr>
               <w:object w:dxaOrig="1440" w:dyaOrig="1440" w14:anchorId="30EF0B08">
                 <v:shape id="_x0000_i1185" type="#_x0000_t75" style="width:97.5pt;height:18pt" o:ole="">
-                  <v:imagedata r:id="rId36" o:title=""/>
+                  <v:imagedata r:id="rId37" o:title=""/>
                 </v:shape>
-                <w:control r:id="rId37" w:name="CheckBox2112111" w:shapeid="_x0000_i1185"/>
+                <w:control r:id="rId38" w:name="CheckBox2112111" w:shapeid="_x0000_i1185"/>
               </w:object>
             </w:r>
             <w:r>
@@ -4247,9 +4247,9 @@
               </w:rPr>
               <w:object w:dxaOrig="1440" w:dyaOrig="1440" w14:anchorId="5D86FEEE">
                 <v:shape id="_x0000_i1187" type="#_x0000_t75" style="width:76.5pt;height:18pt" o:ole="">
-                  <v:imagedata r:id="rId38" o:title=""/>
+                  <v:imagedata r:id="rId39" o:title=""/>
                 </v:shape>
-                <w:control r:id="rId39" w:name="CheckBox1211" w:shapeid="_x0000_i1187"/>
+                <w:control r:id="rId40" w:name="CheckBox1211" w:shapeid="_x0000_i1187"/>
               </w:object>
             </w:r>
             <w:r>
@@ -4271,9 +4271,9 @@
               </w:rPr>
               <w:object w:dxaOrig="1440" w:dyaOrig="1440" w14:anchorId="1EEEE62D">
                 <v:shape id="_x0000_i1189" type="#_x0000_t75" style="width:78pt;height:18pt" o:ole="">
-                  <v:imagedata r:id="rId40" o:title=""/>
+                  <v:imagedata r:id="rId41" o:title=""/>
                 </v:shape>
-                <w:control r:id="rId41" w:name="CheckBox2211" w:shapeid="_x0000_i1189"/>
+                <w:control r:id="rId42" w:name="CheckBox2211" w:shapeid="_x0000_i1189"/>
               </w:object>
             </w:r>
             <w:r>
@@ -4441,7 +4441,7 @@
               </w:rPr>
               <w:object w:dxaOrig="1440" w:dyaOrig="1440" w14:anchorId="4E010D89">
                 <v:shape id="_x0000_i1191" type="#_x0000_t75" style="width:39pt;height:18pt" o:ole="">
-                  <v:imagedata r:id="rId44" o:title=""/>
+                  <v:imagedata r:id="rId6" o:title=""/>
                 </v:shape>
                 <w:control r:id="rId45" w:name="CheckBox3112151" w:shapeid="_x0000_i1191"/>
               </w:object>
@@ -4573,7 +4573,7 @@
               </w:rPr>
               <w:object w:dxaOrig="1440" w:dyaOrig="1440" w14:anchorId="3E8567D4">
                 <v:shape id="_x0000_i1197" type="#_x0000_t75" style="width:51.75pt;height:18pt" o:ole="">
-                  <v:imagedata r:id="rId12" o:title=""/>
+                  <v:imagedata r:id="rId46" o:title=""/>
                 </v:shape>
                 <w:control r:id="rId49" w:name="CheckBox41121311" w:shapeid="_x0000_i1197"/>
               </w:object>
@@ -4768,9 +4768,9 @@
               </w:rPr>
               <w:object w:dxaOrig="1440" w:dyaOrig="1440" w14:anchorId="223BD01E">
                 <v:shape id="_x0000_i1203" type="#_x0000_t75" style="width:39pt;height:18pt" o:ole="">
-                  <v:imagedata r:id="rId52" o:title=""/>
+                  <v:imagedata r:id="rId18" o:title=""/>
                 </v:shape>
-                <w:control r:id="rId53" w:name="CheckBox31121161" w:shapeid="_x0000_i1203"/>
+                <w:control r:id="rId52" w:name="CheckBox31121161" w:shapeid="_x0000_i1203"/>
               </w:object>
             </w:r>
             <w:r>
@@ -4793,9 +4793,9 @@
               </w:rPr>
               <w:object w:dxaOrig="1440" w:dyaOrig="1440" w14:anchorId="6BABE3A4">
                 <v:shape id="_x0000_i1205" type="#_x0000_t75" style="width:51.75pt;height:18pt" o:ole="">
-                  <v:imagedata r:id="rId54" o:title=""/>
+                  <v:imagedata r:id="rId53" o:title=""/>
                 </v:shape>
-                <w:control r:id="rId55" w:name="CheckBox41121111" w:shapeid="_x0000_i1205"/>
+                <w:control r:id="rId54" w:name="CheckBox41121111" w:shapeid="_x0000_i1205"/>
               </w:object>
             </w:r>
           </w:p>
@@ -4991,9 +4991,9 @@
               </w:rPr>
               <w:object w:dxaOrig="1440" w:dyaOrig="1440" w14:anchorId="3C48F520">
                 <v:shape id="_x0000_i1207" type="#_x0000_t75" style="width:13.5pt;height:18pt" o:ole="">
-                  <v:imagedata r:id="rId56" o:title=""/>
+                  <v:imagedata r:id="rId55" o:title=""/>
                 </v:shape>
-                <w:control r:id="rId57" w:name="CheckBox11212" w:shapeid="_x0000_i1207"/>
+                <w:control r:id="rId56" w:name="CheckBox11212" w:shapeid="_x0000_i1207"/>
               </w:object>
             </w:r>
             <w:r>
@@ -5116,9 +5116,9 @@
               </w:rPr>
               <w:object w:dxaOrig="1440" w:dyaOrig="1440" w14:anchorId="55F0B1DA">
                 <v:shape id="_x0000_i1209" type="#_x0000_t75" style="width:16.5pt;height:18pt" o:ole="">
-                  <v:imagedata r:id="rId58" o:title=""/>
+                  <v:imagedata r:id="rId57" o:title=""/>
                 </v:shape>
-                <w:control r:id="rId59" w:name="CheckBox1122" w:shapeid="_x0000_i1209"/>
+                <w:control r:id="rId58" w:name="CheckBox1122" w:shapeid="_x0000_i1209"/>
               </w:object>
             </w:r>
           </w:p>
@@ -5185,9 +5185,9 @@
               </w:rPr>
               <w:object w:dxaOrig="1440" w:dyaOrig="1440" w14:anchorId="0DE3E140">
                 <v:shape id="_x0000_i1211" type="#_x0000_t75" style="width:16.5pt;height:18pt" o:ole="">
-                  <v:imagedata r:id="rId58" o:title=""/>
+                  <v:imagedata r:id="rId57" o:title=""/>
                 </v:shape>
-                <w:control r:id="rId60" w:name="CheckBox11111" w:shapeid="_x0000_i1211"/>
+                <w:control r:id="rId59" w:name="CheckBox11111" w:shapeid="_x0000_i1211"/>
               </w:object>
             </w:r>
           </w:p>
@@ -5254,9 +5254,9 @@
               </w:rPr>
               <w:object w:dxaOrig="1440" w:dyaOrig="1440" w14:anchorId="7A44FAAF">
                 <v:shape id="_x0000_i1213" type="#_x0000_t75" style="width:13.5pt;height:18pt" o:ole="">
-                  <v:imagedata r:id="rId56" o:title=""/>
+                  <v:imagedata r:id="rId55" o:title=""/>
                 </v:shape>
-                <w:control r:id="rId61" w:name="CheckBox112111" w:shapeid="_x0000_i1213"/>
+                <w:control r:id="rId60" w:name="CheckBox112111" w:shapeid="_x0000_i1213"/>
               </w:object>
             </w:r>
           </w:p>
@@ -5407,9 +5407,9 @@
               </w:rPr>
               <w:object w:dxaOrig="1440" w:dyaOrig="1440" w14:anchorId="435212BF">
                 <v:shape id="_x0000_i1215" type="#_x0000_t75" style="width:60pt;height:18pt" o:ole="">
-                  <v:imagedata r:id="rId62" o:title=""/>
+                  <v:imagedata r:id="rId61" o:title=""/>
                 </v:shape>
-                <w:control r:id="rId63" w:name="CheckBox311211111112" w:shapeid="_x0000_i1215"/>
+                <w:control r:id="rId62" w:name="CheckBox311211111112" w:shapeid="_x0000_i1215"/>
               </w:object>
             </w:r>
             <w:r>
@@ -5432,9 +5432,9 @@
               </w:rPr>
               <w:object w:dxaOrig="1440" w:dyaOrig="1440" w14:anchorId="3EA5F6F0">
                 <v:shape id="_x0000_i1217" type="#_x0000_t75" style="width:65.25pt;height:18pt" o:ole="">
-                  <v:imagedata r:id="rId64" o:title=""/>
+                  <v:imagedata r:id="rId63" o:title=""/>
                 </v:shape>
-                <w:control r:id="rId65" w:name="CheckBox311211211212" w:shapeid="_x0000_i1217"/>
+                <w:control r:id="rId64" w:name="CheckBox311211211212" w:shapeid="_x0000_i1217"/>
               </w:object>
             </w:r>
             <w:r>
@@ -5457,9 +5457,9 @@
               </w:rPr>
               <w:object w:dxaOrig="1440" w:dyaOrig="1440" w14:anchorId="7FFF2EF3">
                 <v:shape id="_x0000_i1219" type="#_x0000_t75" style="width:75pt;height:18pt" o:ole="">
-                  <v:imagedata r:id="rId66" o:title=""/>
+                  <v:imagedata r:id="rId65" o:title=""/>
                 </v:shape>
-                <w:control r:id="rId67" w:name="CheckBox311211311112" w:shapeid="_x0000_i1219"/>
+                <w:control r:id="rId66" w:name="CheckBox311211311112" w:shapeid="_x0000_i1219"/>
               </w:object>
             </w:r>
             <w:r>
@@ -5482,9 +5482,9 @@
               </w:rPr>
               <w:object w:dxaOrig="1440" w:dyaOrig="1440" w14:anchorId="7BB91157">
                 <v:shape id="_x0000_i1221" type="#_x0000_t75" style="width:69pt;height:18pt" o:ole="">
-                  <v:imagedata r:id="rId68" o:title=""/>
+                  <v:imagedata r:id="rId67" o:title=""/>
                 </v:shape>
-                <w:control r:id="rId69" w:name="CheckBox3112112111112" w:shapeid="_x0000_i1221"/>
+                <w:control r:id="rId68" w:name="CheckBox3112112111112" w:shapeid="_x0000_i1221"/>
               </w:object>
             </w:r>
             <w:r>
@@ -5507,9 +5507,9 @@
               </w:rPr>
               <w:object w:dxaOrig="1440" w:dyaOrig="1440" w14:anchorId="05DB3A8F">
                 <v:shape id="_x0000_i1223" type="#_x0000_t75" style="width:118.5pt;height:18pt" o:ole="">
-                  <v:imagedata r:id="rId70" o:title=""/>
+                  <v:imagedata r:id="rId69" o:title=""/>
                 </v:shape>
-                <w:control r:id="rId71" w:name="CheckBox311211411112" w:shapeid="_x0000_i1223"/>
+                <w:control r:id="rId70" w:name="CheckBox311211411112" w:shapeid="_x0000_i1223"/>
               </w:object>
             </w:r>
           </w:p>
@@ -5585,9 +5585,9 @@
               </w:rPr>
               <w:object w:dxaOrig="1440" w:dyaOrig="1440" w14:anchorId="46622E7B">
                 <v:shape id="_x0000_i1225" type="#_x0000_t75" style="width:60pt;height:18pt" o:ole="">
-                  <v:imagedata r:id="rId72" o:title=""/>
+                  <v:imagedata r:id="rId71" o:title=""/>
                 </v:shape>
-                <w:control r:id="rId73" w:name="CheckBox3112111111111" w:shapeid="_x0000_i1225"/>
+                <w:control r:id="rId72" w:name="CheckBox3112111111111" w:shapeid="_x0000_i1225"/>
               </w:object>
             </w:r>
             <w:r>
@@ -5610,9 +5610,9 @@
               </w:rPr>
               <w:object w:dxaOrig="1440" w:dyaOrig="1440" w14:anchorId="3F9DF6CE">
                 <v:shape id="_x0000_i1227" type="#_x0000_t75" style="width:65.25pt;height:18pt" o:ole="">
-                  <v:imagedata r:id="rId74" o:title=""/>
+                  <v:imagedata r:id="rId73" o:title=""/>
                 </v:shape>
-                <w:control r:id="rId75" w:name="CheckBox3112112112111" w:shapeid="_x0000_i1227"/>
+                <w:control r:id="rId74" w:name="CheckBox3112112112111" w:shapeid="_x0000_i1227"/>
               </w:object>
             </w:r>
             <w:r>
@@ -5635,7 +5635,7 @@
               </w:rPr>
               <w:object w:dxaOrig="1440" w:dyaOrig="1440" w14:anchorId="2A1219AC">
                 <v:shape id="_x0000_i1229" type="#_x0000_t75" style="width:75pt;height:18pt" o:ole="">
-                  <v:imagedata r:id="rId66" o:title=""/>
+                  <v:imagedata r:id="rId75" o:title=""/>
                 </v:shape>
                 <w:control r:id="rId76" w:name="CheckBox3112113111111" w:shapeid="_x0000_i1229"/>
               </w:object>
@@ -5660,9 +5660,9 @@
               </w:rPr>
               <w:object w:dxaOrig="1440" w:dyaOrig="1440" w14:anchorId="136FB759">
                 <v:shape id="_x0000_i1231" type="#_x0000_t75" style="width:69pt;height:18pt" o:ole="">
-                  <v:imagedata r:id="rId68" o:title=""/>
+                  <v:imagedata r:id="rId77" o:title=""/>
                 </v:shape>
-                <w:control r:id="rId77" w:name="CheckBox31121121111111" w:shapeid="_x0000_i1231"/>
+                <w:control r:id="rId78" w:name="CheckBox31121121111111" w:shapeid="_x0000_i1231"/>
               </w:object>
             </w:r>
             <w:r>
@@ -5685,9 +5685,9 @@
               </w:rPr>
               <w:object w:dxaOrig="1440" w:dyaOrig="1440" w14:anchorId="3FD99F55">
                 <v:shape id="_x0000_i1233" type="#_x0000_t75" style="width:118.5pt;height:18pt" o:ole="">
-                  <v:imagedata r:id="rId70" o:title=""/>
+                  <v:imagedata r:id="rId79" o:title=""/>
                 </v:shape>
-                <w:control r:id="rId78" w:name="CheckBox3112114111111" w:shapeid="_x0000_i1233"/>
+                <w:control r:id="rId80" w:name="CheckBox3112114111111" w:shapeid="_x0000_i1233"/>
               </w:object>
             </w:r>
           </w:p>
@@ -6052,9 +6052,9 @@
               </w:rPr>
               <w:object w:dxaOrig="1440" w:dyaOrig="1440" w14:anchorId="1AC25D18">
                 <v:shape id="_x0000_i1235" type="#_x0000_t75" style="width:13.5pt;height:18pt" o:ole="">
-                  <v:imagedata r:id="rId56" o:title=""/>
+                  <v:imagedata r:id="rId55" o:title=""/>
                 </v:shape>
-                <w:control r:id="rId79" w:name="CheckBox112122" w:shapeid="_x0000_i1235"/>
+                <w:control r:id="rId81" w:name="CheckBox112122" w:shapeid="_x0000_i1235"/>
               </w:object>
             </w:r>
           </w:p>
@@ -6119,9 +6119,9 @@
               </w:rPr>
               <w:object w:dxaOrig="1440" w:dyaOrig="1440" w14:anchorId="2D7A13B3">
                 <v:shape id="_x0000_i1237" type="#_x0000_t75" style="width:13.5pt;height:18pt" o:ole="">
-                  <v:imagedata r:id="rId56" o:title=""/>
+                  <v:imagedata r:id="rId55" o:title=""/>
                 </v:shape>
-                <w:control r:id="rId80" w:name="CheckBox1121211" w:shapeid="_x0000_i1237"/>
+                <w:control r:id="rId82" w:name="CheckBox1121211" w:shapeid="_x0000_i1237"/>
               </w:object>
             </w:r>
           </w:p>
@@ -8714,9 +8714,9 @@
               </w:rPr>
               <w:object w:dxaOrig="1440" w:dyaOrig="1440" w14:anchorId="3F52736C">
                 <v:shape id="_x0000_i1239" type="#_x0000_t75" style="width:93.75pt;height:18pt" o:ole="">
-                  <v:imagedata r:id="rId81" o:title=""/>
+                  <v:imagedata r:id="rId83" o:title=""/>
                 </v:shape>
-                <w:control r:id="rId82" w:name="CheckBox31121154" w:shapeid="_x0000_i1239"/>
+                <w:control r:id="rId84" w:name="CheckBox31121154" w:shapeid="_x0000_i1239"/>
               </w:object>
             </w:r>
             <w:r>
@@ -8739,9 +8739,9 @@
               </w:rPr>
               <w:object w:dxaOrig="1440" w:dyaOrig="1440" w14:anchorId="5922D551">
                 <v:shape id="_x0000_i1241" type="#_x0000_t75" style="width:99pt;height:18pt" o:ole="">
-                  <v:imagedata r:id="rId83" o:title=""/>
+                  <v:imagedata r:id="rId85" o:title=""/>
                 </v:shape>
-                <w:control r:id="rId84" w:name="CheckBox31121155" w:shapeid="_x0000_i1241"/>
+                <w:control r:id="rId86" w:name="CheckBox31121155" w:shapeid="_x0000_i1241"/>
               </w:object>
             </w:r>
             <w:r>
@@ -8764,9 +8764,9 @@
               </w:rPr>
               <w:object w:dxaOrig="1440" w:dyaOrig="1440" w14:anchorId="285E7186">
                 <v:shape id="_x0000_i1243" type="#_x0000_t75" style="width:57.75pt;height:18pt" o:ole="">
-                  <v:imagedata r:id="rId85" o:title=""/>
+                  <v:imagedata r:id="rId87" o:title=""/>
                 </v:shape>
-                <w:control r:id="rId86" w:name="CheckBox31121156" w:shapeid="_x0000_i1243"/>
+                <w:control r:id="rId88" w:name="CheckBox31121156" w:shapeid="_x0000_i1243"/>
               </w:object>
             </w:r>
           </w:p>
@@ -8856,9 +8856,9 @@
               </w:rPr>
               <w:object w:dxaOrig="1440" w:dyaOrig="1440" w14:anchorId="4A35E723">
                 <v:shape id="_x0000_i1245" type="#_x0000_t75" style="width:58.5pt;height:18pt" o:ole="">
-                  <v:imagedata r:id="rId87" o:title=""/>
+                  <v:imagedata r:id="rId89" o:title=""/>
                 </v:shape>
-                <w:control r:id="rId88" w:name="CheckBox31121157" w:shapeid="_x0000_i1245"/>
+                <w:control r:id="rId90" w:name="CheckBox31121157" w:shapeid="_x0000_i1245"/>
               </w:object>
             </w:r>
             <w:r>
@@ -8881,9 +8881,9 @@
               </w:rPr>
               <w:object w:dxaOrig="1440" w:dyaOrig="1440" w14:anchorId="10F1122B">
                 <v:shape id="_x0000_i1247" type="#_x0000_t75" style="width:54pt;height:18pt" o:ole="">
-                  <v:imagedata r:id="rId89" o:title=""/>
+                  <v:imagedata r:id="rId91" o:title=""/>
                 </v:shape>
-                <w:control r:id="rId90" w:name="CheckBox31121158" w:shapeid="_x0000_i1247"/>
+                <w:control r:id="rId92" w:name="CheckBox31121158" w:shapeid="_x0000_i1247"/>
               </w:object>
             </w:r>
             <w:r>
@@ -8906,9 +8906,9 @@
               </w:rPr>
               <w:object w:dxaOrig="1440" w:dyaOrig="1440" w14:anchorId="0B52B70B">
                 <v:shape id="_x0000_i1249" type="#_x0000_t75" style="width:72.75pt;height:18pt" o:ole="">
-                  <v:imagedata r:id="rId91" o:title=""/>
+                  <v:imagedata r:id="rId93" o:title=""/>
                 </v:shape>
-                <w:control r:id="rId92" w:name="CheckBox31121159" w:shapeid="_x0000_i1249"/>
+                <w:control r:id="rId94" w:name="CheckBox31121159" w:shapeid="_x0000_i1249"/>
               </w:object>
             </w:r>
           </w:p>
@@ -8980,9 +8980,9 @@
               </w:rPr>
               <w:object w:dxaOrig="1440" w:dyaOrig="1440" w14:anchorId="7F44D60B">
                 <v:shape id="_x0000_i1251" type="#_x0000_t75" style="width:58.5pt;height:18pt" o:ole="">
-                  <v:imagedata r:id="rId87" o:title=""/>
+                  <v:imagedata r:id="rId89" o:title=""/>
                 </v:shape>
-                <w:control r:id="rId93" w:name="CheckBox311211571" w:shapeid="_x0000_i1251"/>
+                <w:control r:id="rId95" w:name="CheckBox311211571" w:shapeid="_x0000_i1251"/>
               </w:object>
             </w:r>
             <w:r>
@@ -9005,9 +9005,9 @@
               </w:rPr>
               <w:object w:dxaOrig="1440" w:dyaOrig="1440" w14:anchorId="0ED454EB">
                 <v:shape id="_x0000_i1253" type="#_x0000_t75" style="width:54pt;height:18pt" o:ole="">
-                  <v:imagedata r:id="rId94" o:title=""/>
+                  <v:imagedata r:id="rId96" o:title=""/>
                 </v:shape>
-                <w:control r:id="rId95" w:name="CheckBox311211581" w:shapeid="_x0000_i1253"/>
+                <w:control r:id="rId97" w:name="CheckBox311211581" w:shapeid="_x0000_i1253"/>
               </w:object>
             </w:r>
             <w:r>
@@ -9030,9 +9030,9 @@
               </w:rPr>
               <w:object w:dxaOrig="1440" w:dyaOrig="1440" w14:anchorId="02CA64A9">
                 <v:shape id="_x0000_i1255" type="#_x0000_t75" style="width:72.75pt;height:18pt" o:ole="">
-                  <v:imagedata r:id="rId91" o:title=""/>
+                  <v:imagedata r:id="rId98" o:title=""/>
                 </v:shape>
-                <w:control r:id="rId96" w:name="CheckBox311211591" w:shapeid="_x0000_i1255"/>
+                <w:control r:id="rId99" w:name="CheckBox311211591" w:shapeid="_x0000_i1255"/>
               </w:object>
             </w:r>
           </w:p>
@@ -9122,9 +9122,9 @@
               </w:rPr>
               <w:object w:dxaOrig="1440" w:dyaOrig="1440" w14:anchorId="29845E18">
                 <v:shape id="_x0000_i1257" type="#_x0000_t75" style="width:99pt;height:18pt" o:ole="">
-                  <v:imagedata r:id="rId97" o:title=""/>
+                  <v:imagedata r:id="rId100" o:title=""/>
                 </v:shape>
-                <w:control r:id="rId98" w:name="CheckBox311211572" w:shapeid="_x0000_i1257"/>
+                <w:control r:id="rId101" w:name="CheckBox311211572" w:shapeid="_x0000_i1257"/>
               </w:object>
             </w:r>
             <w:r>
@@ -9147,9 +9147,9 @@
               </w:rPr>
               <w:object w:dxaOrig="1440" w:dyaOrig="1440" w14:anchorId="561A8920">
                 <v:shape id="_x0000_i1259" type="#_x0000_t75" style="width:130.5pt;height:18pt" o:ole="">
-                  <v:imagedata r:id="rId99" o:title=""/>
+                  <v:imagedata r:id="rId102" o:title=""/>
                 </v:shape>
-                <w:control r:id="rId100" w:name="CheckBox311211582" w:shapeid="_x0000_i1259"/>
+                <w:control r:id="rId103" w:name="CheckBox311211582" w:shapeid="_x0000_i1259"/>
               </w:object>
             </w:r>
             <w:r>
@@ -9232,9 +9232,9 @@
               </w:rPr>
               <w:object w:dxaOrig="1440" w:dyaOrig="1440" w14:anchorId="530B6944">
                 <v:shape id="_x0000_i1261" type="#_x0000_t75" style="width:96.75pt;height:18pt" o:ole="">
-                  <v:imagedata r:id="rId101" o:title=""/>
+                  <v:imagedata r:id="rId104" o:title=""/>
                 </v:shape>
-                <w:control r:id="rId102" w:name="CheckBox3112115711" w:shapeid="_x0000_i1261"/>
+                <w:control r:id="rId105" w:name="CheckBox3112115711" w:shapeid="_x0000_i1261"/>
               </w:object>
             </w:r>
             <w:r>
@@ -9257,9 +9257,9 @@
               </w:rPr>
               <w:object w:dxaOrig="1440" w:dyaOrig="1440" w14:anchorId="77D22AF8">
                 <v:shape id="_x0000_i1263" type="#_x0000_t75" style="width:71.25pt;height:18pt" o:ole="">
-                  <v:imagedata r:id="rId103" o:title=""/>
+                  <v:imagedata r:id="rId106" o:title=""/>
                 </v:shape>
-                <w:control r:id="rId104" w:name="CheckBox3112115811" w:shapeid="_x0000_i1263"/>
+                <w:control r:id="rId107" w:name="CheckBox3112115811" w:shapeid="_x0000_i1263"/>
               </w:object>
             </w:r>
             <w:r>
@@ -9282,9 +9282,9 @@
               </w:rPr>
               <w:object w:dxaOrig="1440" w:dyaOrig="1440" w14:anchorId="54C7610E">
                 <v:shape id="_x0000_i1265" type="#_x0000_t75" style="width:95.25pt;height:18pt" o:ole="">
-                  <v:imagedata r:id="rId105" o:title=""/>
+                  <v:imagedata r:id="rId108" o:title=""/>
                 </v:shape>
-                <w:control r:id="rId106" w:name="CheckBox3112115911" w:shapeid="_x0000_i1265"/>
+                <w:control r:id="rId109" w:name="CheckBox3112115911" w:shapeid="_x0000_i1265"/>
               </w:object>
             </w:r>
           </w:p>
@@ -9357,9 +9357,9 @@
               </w:rPr>
               <w:object w:dxaOrig="1440" w:dyaOrig="1440" w14:anchorId="7FE344C0">
                 <v:shape id="_x0000_i1267" type="#_x0000_t75" style="width:58.5pt;height:18pt" o:ole="">
-                  <v:imagedata r:id="rId107" o:title=""/>
+                  <v:imagedata r:id="rId110" o:title=""/>
                 </v:shape>
-                <w:control r:id="rId108" w:name="CheckBox3112115712" w:shapeid="_x0000_i1267"/>
+                <w:control r:id="rId111" w:name="CheckBox3112115712" w:shapeid="_x0000_i1267"/>
               </w:object>
             </w:r>
             <w:r>
@@ -9382,9 +9382,9 @@
               </w:rPr>
               <w:object w:dxaOrig="1440" w:dyaOrig="1440" w14:anchorId="4CD184D1">
                 <v:shape id="_x0000_i1269" type="#_x0000_t75" style="width:58.5pt;height:18pt" o:ole="">
-                  <v:imagedata r:id="rId109" o:title=""/>
+                  <v:imagedata r:id="rId112" o:title=""/>
                 </v:shape>
-                <w:control r:id="rId110" w:name="CheckBox31121157121" w:shapeid="_x0000_i1269"/>
+                <w:control r:id="rId113" w:name="CheckBox31121157121" w:shapeid="_x0000_i1269"/>
               </w:object>
             </w:r>
             <w:r>
@@ -9407,9 +9407,9 @@
               </w:rPr>
               <w:object w:dxaOrig="1440" w:dyaOrig="1440" w14:anchorId="1CE12490">
                 <v:shape id="_x0000_i1271" type="#_x0000_t75" style="width:105.75pt;height:18pt" o:ole="">
-                  <v:imagedata r:id="rId111" o:title=""/>
+                  <v:imagedata r:id="rId114" o:title=""/>
                 </v:shape>
-                <w:control r:id="rId112" w:name="CheckBox3112115713" w:shapeid="_x0000_i1271"/>
+                <w:control r:id="rId115" w:name="CheckBox3112115713" w:shapeid="_x0000_i1271"/>
               </w:object>
             </w:r>
           </w:p>
@@ -9561,9 +9561,9 @@
               </w:rPr>
               <w:object w:dxaOrig="1440" w:dyaOrig="1440" w14:anchorId="04446B9A">
                 <v:shape id="_x0000_i1273" type="#_x0000_t75" style="width:39pt;height:18pt" o:ole="">
-                  <v:imagedata r:id="rId52" o:title=""/>
+                  <v:imagedata r:id="rId6" o:title=""/>
                 </v:shape>
-                <w:control r:id="rId113" w:name="CheckBox3112115" w:shapeid="_x0000_i1273"/>
+                <w:control r:id="rId116" w:name="CheckBox3112115" w:shapeid="_x0000_i1273"/>
               </w:object>
             </w:r>
             <w:r>
@@ -9586,9 +9586,9 @@
               </w:rPr>
               <w:object w:dxaOrig="1440" w:dyaOrig="1440" w14:anchorId="4FE0AAC4">
                 <v:shape id="_x0000_i1275" type="#_x0000_t75" style="width:51.75pt;height:18pt" o:ole="">
-                  <v:imagedata r:id="rId114" o:title=""/>
+                  <v:imagedata r:id="rId46" o:title=""/>
                 </v:shape>
-                <w:control r:id="rId115" w:name="CheckBox4112141" w:shapeid="_x0000_i1275"/>
+                <w:control r:id="rId117" w:name="CheckBox4112141" w:shapeid="_x0000_i1275"/>
               </w:object>
             </w:r>
           </w:p>
@@ -9677,7 +9677,7 @@
                 <v:shape id="_x0000_i1277" type="#_x0000_t75" style="width:39pt;height:18pt" o:ole="">
                   <v:imagedata r:id="rId6" o:title=""/>
                 </v:shape>
-                <w:control r:id="rId116" w:name="CheckBox31121151" w:shapeid="_x0000_i1277"/>
+                <w:control r:id="rId118" w:name="CheckBox31121151" w:shapeid="_x0000_i1277"/>
               </w:object>
             </w:r>
             <w:r>
@@ -9702,9 +9702,9 @@
               </w:rPr>
               <w:object w:dxaOrig="1440" w:dyaOrig="1440" w14:anchorId="2A9CF155">
                 <v:shape id="_x0000_i1279" type="#_x0000_t75" style="width:51.75pt;height:18pt" o:ole="">
-                  <v:imagedata r:id="rId54" o:title=""/>
+                  <v:imagedata r:id="rId53" o:title=""/>
                 </v:shape>
-                <w:control r:id="rId117" w:name="CheckBox41121411" w:shapeid="_x0000_i1279"/>
+                <w:control r:id="rId119" w:name="CheckBox41121411" w:shapeid="_x0000_i1279"/>
               </w:object>
             </w:r>
             <w:r>
@@ -9805,9 +9805,9 @@
               </w:rPr>
               <w:object w:dxaOrig="1440" w:dyaOrig="1440" w14:anchorId="61E3078B">
                 <v:shape id="_x0000_i1281" type="#_x0000_t75" style="width:39pt;height:18pt" o:ole="">
-                  <v:imagedata r:id="rId6" o:title=""/>
+                  <v:imagedata r:id="rId18" o:title=""/>
                 </v:shape>
-                <w:control r:id="rId118" w:name="CheckBox31121152" w:shapeid="_x0000_i1281"/>
+                <w:control r:id="rId120" w:name="CheckBox31121152" w:shapeid="_x0000_i1281"/>
               </w:object>
             </w:r>
             <w:r>
@@ -9830,9 +9830,9 @@
               </w:rPr>
               <w:object w:dxaOrig="1440" w:dyaOrig="1440" w14:anchorId="5DA54C24">
                 <v:shape id="_x0000_i1283" type="#_x0000_t75" style="width:51.75pt;height:18pt" o:ole="">
-                  <v:imagedata r:id="rId12" o:title=""/>
+                  <v:imagedata r:id="rId46" o:title=""/>
                 </v:shape>
-                <w:control r:id="rId119" w:name="CheckBox41121412" w:shapeid="_x0000_i1283"/>
+                <w:control r:id="rId121" w:name="CheckBox41121412" w:shapeid="_x0000_i1283"/>
               </w:object>
             </w:r>
           </w:p>
@@ -9941,9 +9941,9 @@
               </w:rPr>
               <w:object w:dxaOrig="1440" w:dyaOrig="1440" w14:anchorId="2966E974">
                 <v:shape id="_x0000_i1285" type="#_x0000_t75" style="width:39pt;height:18pt" o:ole="">
-                  <v:imagedata r:id="rId6" o:title=""/>
+                  <v:imagedata r:id="rId18" o:title=""/>
                 </v:shape>
-                <w:control r:id="rId120" w:name="CheckBox31121153" w:shapeid="_x0000_i1285"/>
+                <w:control r:id="rId122" w:name="CheckBox31121153" w:shapeid="_x0000_i1285"/>
               </w:object>
             </w:r>
             <w:r>
@@ -9968,7 +9968,7 @@
                 <v:shape id="_x0000_i1287" type="#_x0000_t75" style="width:51.75pt;height:18pt" o:ole="">
                   <v:imagedata r:id="rId12" o:title=""/>
                 </v:shape>
-                <w:control r:id="rId121" w:name="CheckBox41121413" w:shapeid="_x0000_i1287"/>
+                <w:control r:id="rId123" w:name="CheckBox41121413" w:shapeid="_x0000_i1287"/>
               </w:object>
             </w:r>
           </w:p>
@@ -10368,7 +10368,7 @@
                 <v:shape id="_x0000_i1289" type="#_x0000_t75" style="width:39pt;height:18pt" o:ole="">
                   <v:imagedata r:id="rId6" o:title=""/>
                 </v:shape>
-                <w:control r:id="rId122" w:name="CheckBox311211541" w:shapeid="_x0000_i1289"/>
+                <w:control r:id="rId124" w:name="CheckBox311211541" w:shapeid="_x0000_i1289"/>
               </w:object>
             </w:r>
             <w:r>
@@ -10391,9 +10391,9 @@
               </w:rPr>
               <w:object w:dxaOrig="1440" w:dyaOrig="1440" w14:anchorId="73BCE199">
                 <v:shape id="_x0000_i1291" type="#_x0000_t75" style="width:51.75pt;height:18pt" o:ole="">
-                  <v:imagedata r:id="rId12" o:title=""/>
+                  <v:imagedata r:id="rId46" o:title=""/>
                 </v:shape>
-                <w:control r:id="rId123" w:name="CheckBox411214141" w:shapeid="_x0000_i1291"/>
+                <w:control r:id="rId125" w:name="CheckBox411214141" w:shapeid="_x0000_i1291"/>
               </w:object>
             </w:r>
           </w:p>
@@ -10477,9 +10477,9 @@
               </w:rPr>
               <w:object w:dxaOrig="1440" w:dyaOrig="1440" w14:anchorId="3027AB03">
                 <v:shape id="_x0000_i1293" type="#_x0000_t75" style="width:39pt;height:18pt" o:ole="">
-                  <v:imagedata r:id="rId6" o:title=""/>
+                  <v:imagedata r:id="rId18" o:title=""/>
                 </v:shape>
-                <w:control r:id="rId124" w:name="CheckBox3112115412" w:shapeid="_x0000_i1293"/>
+                <w:control r:id="rId126" w:name="CheckBox3112115412" w:shapeid="_x0000_i1293"/>
               </w:object>
             </w:r>
             <w:r>
@@ -10502,9 +10502,9 @@
               </w:rPr>
               <w:object w:dxaOrig="1440" w:dyaOrig="1440" w14:anchorId="7CD85273">
                 <v:shape id="_x0000_i1295" type="#_x0000_t75" style="width:51.75pt;height:18pt" o:ole="">
-                  <v:imagedata r:id="rId12" o:title=""/>
+                  <v:imagedata r:id="rId46" o:title=""/>
                 </v:shape>
-                <w:control r:id="rId125" w:name="CheckBox4112141412" w:shapeid="_x0000_i1295"/>
+                <w:control r:id="rId127" w:name="CheckBox4112141412" w:shapeid="_x0000_i1295"/>
               </w:object>
             </w:r>
           </w:p>
@@ -10593,9 +10593,9 @@
               </w:rPr>
               <w:object w:dxaOrig="1440" w:dyaOrig="1440" w14:anchorId="11E0071B">
                 <v:shape id="_x0000_i1297" type="#_x0000_t75" style="width:39pt;height:18pt" o:ole="">
-                  <v:imagedata r:id="rId126" o:title=""/>
+                  <v:imagedata r:id="rId18" o:title=""/>
                 </v:shape>
-                <w:control r:id="rId127" w:name="CheckBox3112115413" w:shapeid="_x0000_i1297"/>
+                <w:control r:id="rId128" w:name="CheckBox3112115413" w:shapeid="_x0000_i1297"/>
               </w:object>
             </w:r>
             <w:r>
@@ -10620,9 +10620,9 @@
               </w:rPr>
               <w:object w:dxaOrig="1440" w:dyaOrig="1440" w14:anchorId="5A7D5E10">
                 <v:shape id="_x0000_i1299" type="#_x0000_t75" style="width:51.75pt;height:18pt" o:ole="">
-                  <v:imagedata r:id="rId46" o:title=""/>
+                  <v:imagedata r:id="rId12" o:title=""/>
                 </v:shape>
-                <w:control r:id="rId128" w:name="CheckBox4112141413" w:shapeid="_x0000_i1299"/>
+                <w:control r:id="rId129" w:name="CheckBox4112141413" w:shapeid="_x0000_i1299"/>
               </w:object>
             </w:r>
           </w:p>
@@ -10711,7 +10711,7 @@
               </w:rPr>
               <w:object w:dxaOrig="1440" w:dyaOrig="1440" w14:anchorId="168E820D">
                 <v:shape id="_x0000_i1301" type="#_x0000_t75" style="width:39pt;height:18pt" o:ole="">
-                  <v:imagedata r:id="rId129" o:title=""/>
+                  <v:imagedata r:id="rId18" o:title=""/>
                 </v:shape>
                 <w:control r:id="rId130" w:name="CheckBox31121154131" w:shapeid="_x0000_i1301"/>
               </w:object>
@@ -10738,7 +10738,7 @@
               </w:rPr>
               <w:object w:dxaOrig="1440" w:dyaOrig="1440" w14:anchorId="741FF853">
                 <v:shape id="_x0000_i1303" type="#_x0000_t75" style="width:51.75pt;height:18pt" o:ole="">
-                  <v:imagedata r:id="rId12" o:title=""/>
+                  <v:imagedata r:id="rId46" o:title=""/>
                 </v:shape>
                 <w:control r:id="rId131" w:name="CheckBox41121414131" w:shapeid="_x0000_i1303"/>
               </w:object>
@@ -10829,7 +10829,7 @@
               </w:rPr>
               <w:object w:dxaOrig="1440" w:dyaOrig="1440" w14:anchorId="09866C8F">
                 <v:shape id="_x0000_i1305" type="#_x0000_t75" style="width:39pt;height:18pt" o:ole="">
-                  <v:imagedata r:id="rId52" o:title=""/>
+                  <v:imagedata r:id="rId6" o:title=""/>
                 </v:shape>
                 <w:control r:id="rId132" w:name="CheckBox31121154132" w:shapeid="_x0000_i1305"/>
               </w:object>
@@ -10856,13 +10856,11 @@
               </w:rPr>
               <w:object w:dxaOrig="1440" w:dyaOrig="1440" w14:anchorId="04FF6CB7">
                 <v:shape id="_x0000_i1307" type="#_x0000_t75" style="width:51.75pt;height:18pt" o:ole="">
-                  <v:imagedata r:id="rId12" o:title=""/>
+                  <v:imagedata r:id="rId46" o:title=""/>
                 </v:shape>
                 <w:control r:id="rId133" w:name="CheckBox41121414132" w:shapeid="_x0000_i1307"/>
               </w:object>
             </w:r>
-            <w:bookmarkStart w:id="20" w:name="_GoBack"/>
-            <w:bookmarkEnd w:id="20"/>
           </w:p>
         </w:tc>
       </w:tr>
@@ -11095,7 +11093,7 @@
                 <w:szCs w:val="28"/>
               </w:rPr>
             </w:pPr>
-            <w:commentRangeStart w:id="21"/>
+            <w:commentRangeStart w:id="20"/>
             <w:r>
               <w:rPr>
                 <w:rFonts w:ascii="Cambria" w:hAnsi="Cambria" w:cs="Arial"/>
@@ -11104,6 +11102,7 @@
                 <w:color w:val="002060"/>
                 <w:sz w:val="28"/>
                 <w:szCs w:val="28"/>
+                <w:highlight w:val="yellow"/>
               </w:rPr>
               <w:t>CONVÍVIO DO CONDUTOR ASSOCIADO</w:t>
             </w:r>
@@ -11188,7 +11187,7 @@
               </w:rPr>
               <w:object w:dxaOrig="1440" w:dyaOrig="1440" w14:anchorId="55FA55E3">
                 <v:shape id="_x0000_i1309" type="#_x0000_t75" style="width:39pt;height:18pt" o:ole="">
-                  <v:imagedata r:id="rId52" o:title=""/>
+                  <v:imagedata r:id="rId6" o:title=""/>
                 </v:shape>
                 <w:control r:id="rId134" w:name="CheckBox311211541111" w:shapeid="_x0000_i1309"/>
               </w:object>
@@ -11290,7 +11289,7 @@
               </w:rPr>
               <w:object w:dxaOrig="1440" w:dyaOrig="1440" w14:anchorId="2DCE2018">
                 <v:shape id="_x0000_i1321" type="#_x0000_t75" style="width:39pt;height:18pt" o:ole="">
-                  <v:imagedata r:id="rId6" o:title=""/>
+                  <v:imagedata r:id="rId18" o:title=""/>
                 </v:shape>
                 <w:control r:id="rId136" w:name="CheckBox3112115411111" w:shapeid="_x0000_i1321"/>
               </w:object>
@@ -11315,7 +11314,7 @@
               </w:rPr>
               <w:object w:dxaOrig="1440" w:dyaOrig="1440" w14:anchorId="57B20EF6">
                 <v:shape id="_x0000_i1322" type="#_x0000_t75" style="width:51.75pt;height:18pt" o:ole="">
-                  <v:imagedata r:id="rId46" o:title=""/>
+                  <v:imagedata r:id="rId12" o:title=""/>
                 </v:shape>
                 <w:control r:id="rId137" w:name="CheckBox4112141411111" w:shapeid="_x0000_i1322"/>
               </w:object>
@@ -11392,7 +11391,7 @@
               </w:rPr>
               <w:object w:dxaOrig="1440" w:dyaOrig="1440" w14:anchorId="64F4CFD4">
                 <v:shape id="_x0000_i1323" type="#_x0000_t75" style="width:39pt;height:18pt" o:ole="">
-                  <v:imagedata r:id="rId6" o:title=""/>
+                  <v:imagedata r:id="rId18" o:title=""/>
                 </v:shape>
                 <w:control r:id="rId138" w:name="CheckBox3112115411112" w:shapeid="_x0000_i1323"/>
               </w:object>
@@ -11519,7 +11518,7 @@
               </w:rPr>
               <w:object w:dxaOrig="1440" w:dyaOrig="1440" w14:anchorId="21649CBC">
                 <v:shape id="_x0000_i1326" type="#_x0000_t75" style="width:51.75pt;height:18pt" o:ole="">
-                  <v:imagedata r:id="rId12" o:title=""/>
+                  <v:imagedata r:id="rId46" o:title=""/>
                 </v:shape>
                 <w:control r:id="rId141" w:name="CheckBox4112141411113" w:shapeid="_x0000_i1326"/>
               </w:object>
@@ -11596,7 +11595,7 @@
               </w:rPr>
               <w:object w:dxaOrig="1440" w:dyaOrig="1440" w14:anchorId="2BDD9BE2">
                 <v:shape id="_x0000_i1327" type="#_x0000_t75" style="width:39pt;height:18pt" o:ole="">
-                  <v:imagedata r:id="rId52" o:title=""/>
+                  <v:imagedata r:id="rId6" o:title=""/>
                 </v:shape>
                 <w:control r:id="rId142" w:name="CheckBox3112115411114" w:shapeid="_x0000_i1327"/>
               </w:object>
@@ -11621,7 +11620,7 @@
               </w:rPr>
               <w:object w:dxaOrig="1440" w:dyaOrig="1440" w14:anchorId="6FB200CB">
                 <v:shape id="_x0000_i1328" type="#_x0000_t75" style="width:51.75pt;height:18pt" o:ole="">
-                  <v:imagedata r:id="rId12" o:title=""/>
+                  <v:imagedata r:id="rId46" o:title=""/>
                 </v:shape>
                 <w:control r:id="rId143" w:name="CheckBox4112141411114" w:shapeid="_x0000_i1328"/>
               </w:object>
@@ -11700,7 +11699,7 @@
               </w:rPr>
             </w:pPr>
           </w:p>
-          <w:commentRangeEnd w:id="21"/>
+          <w:commentRangeEnd w:id="20"/>
           <w:p>
             <w:pPr>
               <w:spacing w:before="240"/>
@@ -11717,7 +11716,7 @@
               <w:rPr>
                 <w:rStyle w:val="Refdecomentrio"/>
               </w:rPr>
-              <w:commentReference w:id="21"/>
+              <w:commentReference w:id="20"/>
             </w:r>
           </w:p>
           <w:p>
@@ -11914,7 +11913,7 @@
                 <w:szCs w:val="28"/>
               </w:rPr>
             </w:pPr>
-            <w:commentRangeStart w:id="22"/>
+            <w:commentRangeStart w:id="21"/>
             <w:r>
               <w:rPr>
                 <w:rFonts w:ascii="Cambria" w:hAnsi="Cambria" w:cs="Arial"/>
@@ -11923,6 +11922,7 @@
                 <w:color w:val="002060"/>
                 <w:sz w:val="28"/>
                 <w:szCs w:val="28"/>
+                <w:highlight w:val="yellow"/>
               </w:rPr>
               <w:t>CONVÍVIO DO  ASSOCIADO</w:t>
             </w:r>
@@ -11998,7 +11998,7 @@
               </w:rPr>
               <w:object w:dxaOrig="1440" w:dyaOrig="1440" w14:anchorId="1AD567D4">
                 <v:shape id="_x0000_i1329" type="#_x0000_t75" style="width:39pt;height:18pt" o:ole="">
-                  <v:imagedata r:id="rId52" o:title=""/>
+                  <v:imagedata r:id="rId18" o:title=""/>
                 </v:shape>
                 <w:control r:id="rId144" w:name="CheckBox3112115411116" w:shapeid="_x0000_i1329"/>
               </w:object>
@@ -12100,9 +12100,9 @@
               </w:rPr>
               <w:object w:dxaOrig="1440" w:dyaOrig="1440" w14:anchorId="1044F5AF">
                 <v:shape id="_x0000_i1339" type="#_x0000_t75" style="width:39pt;height:18pt" o:ole="">
-                  <v:imagedata r:id="rId146" o:title=""/>
+                  <v:imagedata r:id="rId18" o:title=""/>
                 </v:shape>
-                <w:control r:id="rId147" w:name="CheckBox31121154111112" w:shapeid="_x0000_i1339"/>
+                <w:control r:id="rId146" w:name="CheckBox31121154111112" w:shapeid="_x0000_i1339"/>
               </w:object>
             </w:r>
             <w:r>
@@ -12125,9 +12125,9 @@
               </w:rPr>
               <w:object w:dxaOrig="1440" w:dyaOrig="1440" w14:anchorId="4091F432">
                 <v:shape id="_x0000_i1340" type="#_x0000_t75" style="width:51.75pt;height:18pt" o:ole="">
-                  <v:imagedata r:id="rId46" o:title=""/>
+                  <v:imagedata r:id="rId12" o:title=""/>
                 </v:shape>
-                <w:control r:id="rId148" w:name="CheckBox41121414111112" w:shapeid="_x0000_i1340"/>
+                <w:control r:id="rId147" w:name="CheckBox41121414111112" w:shapeid="_x0000_i1340"/>
               </w:object>
             </w:r>
           </w:p>
@@ -12202,9 +12202,9 @@
               </w:rPr>
               <w:object w:dxaOrig="1440" w:dyaOrig="1440" w14:anchorId="3A51EFCA">
                 <v:shape id="_x0000_i1341" type="#_x0000_t75" style="width:39pt;height:18pt" o:ole="">
-                  <v:imagedata r:id="rId52" o:title=""/>
+                  <v:imagedata r:id="rId18" o:title=""/>
                 </v:shape>
-                <w:control r:id="rId149" w:name="CheckBox31121154111122" w:shapeid="_x0000_i1341"/>
+                <w:control r:id="rId148" w:name="CheckBox31121154111122" w:shapeid="_x0000_i1341"/>
               </w:object>
             </w:r>
             <w:r>
@@ -12227,9 +12227,9 @@
               </w:rPr>
               <w:object w:dxaOrig="1440" w:dyaOrig="1440" w14:anchorId="7468F91D">
                 <v:shape id="_x0000_i1342" type="#_x0000_t75" style="width:51.75pt;height:18pt" o:ole="">
-                  <v:imagedata r:id="rId12" o:title=""/>
+                  <v:imagedata r:id="rId46" o:title=""/>
                 </v:shape>
-                <w:control r:id="rId150" w:name="CheckBox41121414111122" w:shapeid="_x0000_i1342"/>
+                <w:control r:id="rId149" w:name="CheckBox41121414111122" w:shapeid="_x0000_i1342"/>
               </w:object>
             </w:r>
           </w:p>
@@ -12304,9 +12304,9 @@
               </w:rPr>
               <w:object w:dxaOrig="1440" w:dyaOrig="1440" w14:anchorId="7A29BA7A">
                 <v:shape id="_x0000_i1343" type="#_x0000_t75" style="width:39pt;height:18pt" o:ole="">
-                  <v:imagedata r:id="rId151" o:title=""/>
+                  <v:imagedata r:id="rId6" o:title=""/>
                 </v:shape>
-                <w:control r:id="rId152" w:name="CheckBox31121154111132" w:shapeid="_x0000_i1343"/>
+                <w:control r:id="rId150" w:name="CheckBox31121154111132" w:shapeid="_x0000_i1343"/>
               </w:object>
             </w:r>
             <w:r>
@@ -12329,9 +12329,9 @@
               </w:rPr>
               <w:object w:dxaOrig="1440" w:dyaOrig="1440" w14:anchorId="2DE3DEB8">
                 <v:shape id="_x0000_i1344" type="#_x0000_t75" style="width:51.75pt;height:18pt" o:ole="">
-                  <v:imagedata r:id="rId12" o:title=""/>
+                  <v:imagedata r:id="rId46" o:title=""/>
                 </v:shape>
-                <w:control r:id="rId153" w:name="CheckBox41121414111132" w:shapeid="_x0000_i1344"/>
+                <w:control r:id="rId151" w:name="CheckBox41121414111132" w:shapeid="_x0000_i1344"/>
               </w:object>
             </w:r>
           </w:p>
@@ -12364,8 +12364,20 @@
                 <w:sz w:val="24"/>
                 <w:szCs w:val="24"/>
               </w:rPr>
-              <w:t xml:space="preserve"> O Sr. Jonas informou...................</w:t>
-            </w:r>
+              <w:t xml:space="preserve"> </w:t>
+            </w:r>
+            <w:r>
+              <w:rPr>
+                <w:rFonts w:ascii="Cambria" w:hAnsi="Cambria" w:cs="Arial"/>
+                <w:i/>
+                <w:sz w:val="24"/>
+                <w:szCs w:val="24"/>
+                <w:highlight w:val="yellow"/>
+              </w:rPr>
+              <w:t>O Sr. Jonas informou...................</w:t>
+            </w:r>
+            <w:bookmarkStart w:id="22" w:name="_GoBack"/>
+            <w:bookmarkEnd w:id="22"/>
           </w:p>
           <w:p>
             <w:pPr>
@@ -12547,7 +12559,7 @@
               </w:rPr>
             </w:pPr>
           </w:p>
-          <w:commentRangeEnd w:id="22"/>
+          <w:commentRangeEnd w:id="21"/>
           <w:p>
             <w:pPr>
               <w:spacing w:line="360" w:lineRule="auto"/>
@@ -12563,7 +12575,7 @@
               <w:rPr>
                 <w:rStyle w:val="Refdecomentrio"/>
               </w:rPr>
-              <w:commentReference w:id="22"/>
+              <w:commentReference w:id="21"/>
             </w:r>
           </w:p>
           <w:p>
@@ -12768,33 +12780,33 @@
               </w:rPr>
               <w:object w:dxaOrig="1440" w:dyaOrig="1440" w14:anchorId="19E41130">
                 <v:shape id="_x0000_i1345" type="#_x0000_t75" style="width:91.5pt;height:18pt" o:ole="">
+                  <v:imagedata r:id="rId152" o:title=""/>
+                </v:shape>
+                <w:control r:id="rId153" w:name="CheckBox311211541111411" w:shapeid="_x0000_i1345"/>
+              </w:object>
+            </w:r>
+            <w:r>
+              <w:rPr>
+                <w:rFonts w:ascii="Cambria" w:hAnsi="Cambria" w:cs="Arial"/>
+                <w:i/>
+                <w:sz w:val="24"/>
+                <w:szCs w:val="24"/>
+              </w:rPr>
+              <w:t xml:space="preserve">                          </w:t>
+            </w:r>
+            <w:r>
+              <w:rPr>
+                <w:rFonts w:ascii="Cambria" w:hAnsi="Cambria" w:cs="Arial"/>
+                <w:b/>
+                <w:i/>
+                <w:sz w:val="24"/>
+                <w:szCs w:val="24"/>
+              </w:rPr>
+              <w:object w:dxaOrig="1440" w:dyaOrig="1440" w14:anchorId="5D7417D5">
+                <v:shape id="_x0000_i1347" type="#_x0000_t75" style="width:106.5pt;height:18pt" o:ole="">
                   <v:imagedata r:id="rId154" o:title=""/>
                 </v:shape>
-                <w:control r:id="rId155" w:name="CheckBox311211541111411" w:shapeid="_x0000_i1345"/>
-              </w:object>
-            </w:r>
-            <w:r>
-              <w:rPr>
-                <w:rFonts w:ascii="Cambria" w:hAnsi="Cambria" w:cs="Arial"/>
-                <w:i/>
-                <w:sz w:val="24"/>
-                <w:szCs w:val="24"/>
-              </w:rPr>
-              <w:t xml:space="preserve">                          </w:t>
-            </w:r>
-            <w:r>
-              <w:rPr>
-                <w:rFonts w:ascii="Cambria" w:hAnsi="Cambria" w:cs="Arial"/>
-                <w:b/>
-                <w:i/>
-                <w:sz w:val="24"/>
-                <w:szCs w:val="24"/>
-              </w:rPr>
-              <w:object w:dxaOrig="1440" w:dyaOrig="1440" w14:anchorId="5D7417D5">
-                <v:shape id="_x0000_i1347" type="#_x0000_t75" style="width:106.5pt;height:18pt" o:ole="">
-                  <v:imagedata r:id="rId156" o:title=""/>
-                </v:shape>
-                <w:control r:id="rId157" w:name="CheckBox311211541111412" w:shapeid="_x0000_i1347"/>
+                <w:control r:id="rId155" w:name="CheckBox311211541111412" w:shapeid="_x0000_i1347"/>
               </w:object>
             </w:r>
           </w:p>
@@ -12866,34 +12878,34 @@
               </w:rPr>
               <w:object w:dxaOrig="1440" w:dyaOrig="1440" w14:anchorId="49C32576">
                 <v:shape id="_x0000_i1349" type="#_x0000_t75" style="width:106.5pt;height:18pt" o:ole="">
+                  <v:imagedata r:id="rId156" o:title=""/>
+                </v:shape>
+                <w:control r:id="rId157" w:name="CheckBox3112115411114121" w:shapeid="_x0000_i1349"/>
+              </w:object>
+            </w:r>
+            <w:r>
+              <w:rPr>
+                <w:rFonts w:ascii="Cambria" w:hAnsi="Cambria" w:cs="Arial"/>
+                <w:b/>
+                <w:i/>
+                <w:sz w:val="24"/>
+                <w:szCs w:val="24"/>
+              </w:rPr>
+              <w:t xml:space="preserve">                    </w:t>
+            </w:r>
+            <w:r>
+              <w:rPr>
+                <w:rFonts w:ascii="Cambria" w:hAnsi="Cambria" w:cs="Arial"/>
+                <w:b/>
+                <w:i/>
+                <w:sz w:val="24"/>
+                <w:szCs w:val="24"/>
+              </w:rPr>
+              <w:object w:dxaOrig="1440" w:dyaOrig="1440" w14:anchorId="5E810CF6">
+                <v:shape id="_x0000_i1351" type="#_x0000_t75" style="width:106.5pt;height:18pt" o:ole="">
                   <v:imagedata r:id="rId158" o:title=""/>
                 </v:shape>
-                <w:control r:id="rId159" w:name="CheckBox3112115411114121" w:shapeid="_x0000_i1349"/>
-              </w:object>
-            </w:r>
-            <w:r>
-              <w:rPr>
-                <w:rFonts w:ascii="Cambria" w:hAnsi="Cambria" w:cs="Arial"/>
-                <w:b/>
-                <w:i/>
-                <w:sz w:val="24"/>
-                <w:szCs w:val="24"/>
-              </w:rPr>
-              <w:t xml:space="preserve">                    </w:t>
-            </w:r>
-            <w:r>
-              <w:rPr>
-                <w:rFonts w:ascii="Cambria" w:hAnsi="Cambria" w:cs="Arial"/>
-                <w:b/>
-                <w:i/>
-                <w:sz w:val="24"/>
-                <w:szCs w:val="24"/>
-              </w:rPr>
-              <w:object w:dxaOrig="1440" w:dyaOrig="1440" w14:anchorId="5E810CF6">
-                <v:shape id="_x0000_i1351" type="#_x0000_t75" style="width:106.5pt;height:18pt" o:ole="">
-                  <v:imagedata r:id="rId160" o:title=""/>
-                </v:shape>
-                <w:control r:id="rId161" w:name="CheckBox3112115411114122" w:shapeid="_x0000_i1351"/>
+                <w:control r:id="rId159" w:name="CheckBox3112115411114122" w:shapeid="_x0000_i1351"/>
               </w:object>
             </w:r>
           </w:p>
@@ -12956,43 +12968,43 @@
               </w:rPr>
               <w:object w:dxaOrig="1440" w:dyaOrig="1440" w14:anchorId="17DB2531">
                 <v:shape id="_x0000_i1353" type="#_x0000_t75" style="width:106.5pt;height:18pt" o:ole="">
+                  <v:imagedata r:id="rId160" o:title=""/>
+                </v:shape>
+                <w:control r:id="rId161" w:name="CheckBox3112115411114123" w:shapeid="_x0000_i1353"/>
+              </w:object>
+            </w:r>
+            <w:r>
+              <w:rPr>
+                <w:rFonts w:ascii="Cambria" w:hAnsi="Cambria" w:cs="Arial"/>
+                <w:b/>
+                <w:i/>
+                <w:sz w:val="24"/>
+                <w:szCs w:val="24"/>
+              </w:rPr>
+              <w:t xml:space="preserve">              </w:t>
+            </w:r>
+            <w:r>
+              <w:rPr>
+                <w:rFonts w:ascii="Cambria" w:hAnsi="Cambria" w:cs="Arial"/>
+                <w:i/>
+                <w:sz w:val="24"/>
+                <w:szCs w:val="24"/>
+              </w:rPr>
+              <w:t xml:space="preserve">      </w:t>
+            </w:r>
+            <w:r>
+              <w:rPr>
+                <w:rFonts w:ascii="Cambria" w:hAnsi="Cambria" w:cs="Arial"/>
+                <w:b/>
+                <w:i/>
+                <w:sz w:val="24"/>
+                <w:szCs w:val="24"/>
+              </w:rPr>
+              <w:object w:dxaOrig="1440" w:dyaOrig="1440" w14:anchorId="4D2E8AE3">
+                <v:shape id="_x0000_i1355" type="#_x0000_t75" style="width:106.5pt;height:18pt" o:ole="">
                   <v:imagedata r:id="rId162" o:title=""/>
                 </v:shape>
-                <w:control r:id="rId163" w:name="CheckBox3112115411114123" w:shapeid="_x0000_i1353"/>
-              </w:object>
-            </w:r>
-            <w:r>
-              <w:rPr>
-                <w:rFonts w:ascii="Cambria" w:hAnsi="Cambria" w:cs="Arial"/>
-                <w:b/>
-                <w:i/>
-                <w:sz w:val="24"/>
-                <w:szCs w:val="24"/>
-              </w:rPr>
-              <w:t xml:space="preserve">              </w:t>
-            </w:r>
-            <w:r>
-              <w:rPr>
-                <w:rFonts w:ascii="Cambria" w:hAnsi="Cambria" w:cs="Arial"/>
-                <w:i/>
-                <w:sz w:val="24"/>
-                <w:szCs w:val="24"/>
-              </w:rPr>
-              <w:t xml:space="preserve">      </w:t>
-            </w:r>
-            <w:r>
-              <w:rPr>
-                <w:rFonts w:ascii="Cambria" w:hAnsi="Cambria" w:cs="Arial"/>
-                <w:b/>
-                <w:i/>
-                <w:sz w:val="24"/>
-                <w:szCs w:val="24"/>
-              </w:rPr>
-              <w:object w:dxaOrig="1440" w:dyaOrig="1440" w14:anchorId="4D2E8AE3">
-                <v:shape id="_x0000_i1355" type="#_x0000_t75" style="width:106.5pt;height:18pt" o:ole="">
-                  <v:imagedata r:id="rId164" o:title=""/>
-                </v:shape>
-                <w:control r:id="rId165" w:name="CheckBox3112115411114124" w:shapeid="_x0000_i1355"/>
+                <w:control r:id="rId163" w:name="CheckBox3112115411114124" w:shapeid="_x0000_i1355"/>
               </w:object>
             </w:r>
           </w:p>
@@ -13472,43 +13484,43 @@
               </w:rPr>
               <w:object w:dxaOrig="1440" w:dyaOrig="1440" w14:anchorId="0D930840">
                 <v:shape id="_x0000_i1357" type="#_x0000_t75" style="width:56.25pt;height:18pt" o:ole="">
+                  <v:imagedata r:id="rId164" o:title=""/>
+                </v:shape>
+                <w:control r:id="rId165" w:name="CheckBox31121154111141231" w:shapeid="_x0000_i1357"/>
+              </w:object>
+            </w:r>
+            <w:r>
+              <w:rPr>
+                <w:rFonts w:ascii="Cambria" w:hAnsi="Cambria" w:cs="Arial"/>
+                <w:b/>
+                <w:i/>
+                <w:sz w:val="24"/>
+                <w:szCs w:val="24"/>
+              </w:rPr>
+              <w:t xml:space="preserve">                          </w:t>
+            </w:r>
+            <w:r>
+              <w:rPr>
+                <w:rFonts w:ascii="Cambria" w:hAnsi="Cambria" w:cs="Arial"/>
+                <w:i/>
+                <w:sz w:val="24"/>
+                <w:szCs w:val="24"/>
+              </w:rPr>
+              <w:t xml:space="preserve">             </w:t>
+            </w:r>
+            <w:r>
+              <w:rPr>
+                <w:rFonts w:ascii="Cambria" w:hAnsi="Cambria" w:cs="Arial"/>
+                <w:b/>
+                <w:i/>
+                <w:sz w:val="24"/>
+                <w:szCs w:val="24"/>
+              </w:rPr>
+              <w:object w:dxaOrig="1440" w:dyaOrig="1440" w14:anchorId="5CB0344C">
+                <v:shape id="_x0000_i1359" type="#_x0000_t75" style="width:106.5pt;height:18pt" o:ole="">
                   <v:imagedata r:id="rId166" o:title=""/>
                 </v:shape>
-                <w:control r:id="rId167" w:name="CheckBox31121154111141231" w:shapeid="_x0000_i1357"/>
-              </w:object>
-            </w:r>
-            <w:r>
-              <w:rPr>
-                <w:rFonts w:ascii="Cambria" w:hAnsi="Cambria" w:cs="Arial"/>
-                <w:b/>
-                <w:i/>
-                <w:sz w:val="24"/>
-                <w:szCs w:val="24"/>
-              </w:rPr>
-              <w:t xml:space="preserve">                          </w:t>
-            </w:r>
-            <w:r>
-              <w:rPr>
-                <w:rFonts w:ascii="Cambria" w:hAnsi="Cambria" w:cs="Arial"/>
-                <w:i/>
-                <w:sz w:val="24"/>
-                <w:szCs w:val="24"/>
-              </w:rPr>
-              <w:t xml:space="preserve">             </w:t>
-            </w:r>
-            <w:r>
-              <w:rPr>
-                <w:rFonts w:ascii="Cambria" w:hAnsi="Cambria" w:cs="Arial"/>
-                <w:b/>
-                <w:i/>
-                <w:sz w:val="24"/>
-                <w:szCs w:val="24"/>
-              </w:rPr>
-              <w:object w:dxaOrig="1440" w:dyaOrig="1440" w14:anchorId="5CB0344C">
-                <v:shape id="_x0000_i1359" type="#_x0000_t75" style="width:106.5pt;height:18pt" o:ole="">
-                  <v:imagedata r:id="rId168" o:title=""/>
-                </v:shape>
-                <w:control r:id="rId169" w:name="CheckBox31121154111141241" w:shapeid="_x0000_i1359"/>
+                <w:control r:id="rId167" w:name="CheckBox31121154111141241" w:shapeid="_x0000_i1359"/>
               </w:object>
             </w:r>
             <w:r>
@@ -13587,43 +13599,43 @@
               </w:rPr>
               <w:object w:dxaOrig="1440" w:dyaOrig="1440" w14:anchorId="6ED33886">
                 <v:shape id="_x0000_i1361" type="#_x0000_t75" style="width:52.5pt;height:18pt" o:ole="">
+                  <v:imagedata r:id="rId168" o:title=""/>
+                </v:shape>
+                <w:control r:id="rId169" w:name="CheckBox31121154111141232" w:shapeid="_x0000_i1361"/>
+              </w:object>
+            </w:r>
+            <w:r>
+              <w:rPr>
+                <w:rFonts w:ascii="Cambria" w:hAnsi="Cambria" w:cs="Arial"/>
+                <w:b/>
+                <w:i/>
+                <w:sz w:val="24"/>
+                <w:szCs w:val="24"/>
+              </w:rPr>
+              <w:t xml:space="preserve">              </w:t>
+            </w:r>
+            <w:r>
+              <w:rPr>
+                <w:rFonts w:ascii="Cambria" w:hAnsi="Cambria" w:cs="Arial"/>
+                <w:i/>
+                <w:sz w:val="24"/>
+                <w:szCs w:val="24"/>
+              </w:rPr>
+              <w:t xml:space="preserve">                           </w:t>
+            </w:r>
+            <w:r>
+              <w:rPr>
+                <w:rFonts w:ascii="Cambria" w:hAnsi="Cambria" w:cs="Arial"/>
+                <w:b/>
+                <w:i/>
+                <w:sz w:val="24"/>
+                <w:szCs w:val="24"/>
+              </w:rPr>
+              <w:object w:dxaOrig="1440" w:dyaOrig="1440" w14:anchorId="382C629E">
+                <v:shape id="_x0000_i1363" type="#_x0000_t75" style="width:66.75pt;height:18pt" o:ole="">
                   <v:imagedata r:id="rId170" o:title=""/>
                 </v:shape>
-                <w:control r:id="rId171" w:name="CheckBox31121154111141232" w:shapeid="_x0000_i1361"/>
-              </w:object>
-            </w:r>
-            <w:r>
-              <w:rPr>
-                <w:rFonts w:ascii="Cambria" w:hAnsi="Cambria" w:cs="Arial"/>
-                <w:b/>
-                <w:i/>
-                <w:sz w:val="24"/>
-                <w:szCs w:val="24"/>
-              </w:rPr>
-              <w:t xml:space="preserve">              </w:t>
-            </w:r>
-            <w:r>
-              <w:rPr>
-                <w:rFonts w:ascii="Cambria" w:hAnsi="Cambria" w:cs="Arial"/>
-                <w:i/>
-                <w:sz w:val="24"/>
-                <w:szCs w:val="24"/>
-              </w:rPr>
-              <w:t xml:space="preserve">                           </w:t>
-            </w:r>
-            <w:r>
-              <w:rPr>
-                <w:rFonts w:ascii="Cambria" w:hAnsi="Cambria" w:cs="Arial"/>
-                <w:b/>
-                <w:i/>
-                <w:sz w:val="24"/>
-                <w:szCs w:val="24"/>
-              </w:rPr>
-              <w:object w:dxaOrig="1440" w:dyaOrig="1440" w14:anchorId="382C629E">
-                <v:shape id="_x0000_i1363" type="#_x0000_t75" style="width:66.75pt;height:18pt" o:ole="">
-                  <v:imagedata r:id="rId172" o:title=""/>
-                </v:shape>
-                <w:control r:id="rId173" w:name="CheckBox31121154111141242" w:shapeid="_x0000_i1363"/>
+                <w:control r:id="rId171" w:name="CheckBox31121154111141242" w:shapeid="_x0000_i1363"/>
               </w:object>
             </w:r>
           </w:p>
@@ -13693,43 +13705,43 @@
               </w:rPr>
               <w:object w:dxaOrig="1440" w:dyaOrig="1440" w14:anchorId="19D01DA5">
                 <v:shape id="_x0000_i1365" type="#_x0000_t75" style="width:153.75pt;height:18pt" o:ole="">
+                  <v:imagedata r:id="rId172" o:title=""/>
+                </v:shape>
+                <w:control r:id="rId173" w:name="CheckBox31121154111141233" w:shapeid="_x0000_i1365"/>
+              </w:object>
+            </w:r>
+            <w:r>
+              <w:rPr>
+                <w:rFonts w:ascii="Cambria" w:hAnsi="Cambria" w:cs="Arial"/>
+                <w:b/>
+                <w:i/>
+                <w:sz w:val="24"/>
+                <w:szCs w:val="24"/>
+              </w:rPr>
+              <w:t xml:space="preserve"> </w:t>
+            </w:r>
+            <w:r>
+              <w:rPr>
+                <w:rFonts w:ascii="Cambria" w:hAnsi="Cambria" w:cs="Arial"/>
+                <w:i/>
+                <w:sz w:val="24"/>
+                <w:szCs w:val="24"/>
+              </w:rPr>
+              <w:t xml:space="preserve">  </w:t>
+            </w:r>
+            <w:r>
+              <w:rPr>
+                <w:rFonts w:ascii="Cambria" w:hAnsi="Cambria" w:cs="Arial"/>
+                <w:b/>
+                <w:i/>
+                <w:sz w:val="24"/>
+                <w:szCs w:val="24"/>
+              </w:rPr>
+              <w:object w:dxaOrig="1440" w:dyaOrig="1440" w14:anchorId="600DF90A">
+                <v:shape id="_x0000_i1367" type="#_x0000_t75" style="width:93.75pt;height:18pt" o:ole="">
                   <v:imagedata r:id="rId174" o:title=""/>
                 </v:shape>
-                <w:control r:id="rId175" w:name="CheckBox31121154111141233" w:shapeid="_x0000_i1365"/>
-              </w:object>
-            </w:r>
-            <w:r>
-              <w:rPr>
-                <w:rFonts w:ascii="Cambria" w:hAnsi="Cambria" w:cs="Arial"/>
-                <w:b/>
-                <w:i/>
-                <w:sz w:val="24"/>
-                <w:szCs w:val="24"/>
-              </w:rPr>
-              <w:t xml:space="preserve"> </w:t>
-            </w:r>
-            <w:r>
-              <w:rPr>
-                <w:rFonts w:ascii="Cambria" w:hAnsi="Cambria" w:cs="Arial"/>
-                <w:i/>
-                <w:sz w:val="24"/>
-                <w:szCs w:val="24"/>
-              </w:rPr>
-              <w:t xml:space="preserve">  </w:t>
-            </w:r>
-            <w:r>
-              <w:rPr>
-                <w:rFonts w:ascii="Cambria" w:hAnsi="Cambria" w:cs="Arial"/>
-                <w:b/>
-                <w:i/>
-                <w:sz w:val="24"/>
-                <w:szCs w:val="24"/>
-              </w:rPr>
-              <w:object w:dxaOrig="1440" w:dyaOrig="1440" w14:anchorId="600DF90A">
-                <v:shape id="_x0000_i1367" type="#_x0000_t75" style="width:93.75pt;height:18pt" o:ole="">
-                  <v:imagedata r:id="rId176" o:title=""/>
-                </v:shape>
-                <w:control r:id="rId177" w:name="CheckBox31121154111141243" w:shapeid="_x0000_i1367"/>
+                <w:control r:id="rId175" w:name="CheckBox31121154111141243" w:shapeid="_x0000_i1367"/>
               </w:object>
             </w:r>
           </w:p>
@@ -13886,9 +13898,9 @@
               </w:rPr>
               <w:object w:dxaOrig="1440" w:dyaOrig="1440" w14:anchorId="1317D405">
                 <v:shape id="_x0000_i1369" type="#_x0000_t75" style="width:52.5pt;height:18pt" o:ole="">
-                  <v:imagedata r:id="rId178" o:title=""/>
+                  <v:imagedata r:id="rId176" o:title=""/>
                 </v:shape>
-                <w:control r:id="rId179" w:name="CheckBox311211541111412321" w:shapeid="_x0000_i1369"/>
+                <w:control r:id="rId177" w:name="CheckBox311211541111412321" w:shapeid="_x0000_i1369"/>
               </w:object>
             </w:r>
             <w:r>
@@ -13920,9 +13932,9 @@
               </w:rPr>
               <w:object w:dxaOrig="1440" w:dyaOrig="1440" w14:anchorId="142D8010">
                 <v:shape id="_x0000_i1371" type="#_x0000_t75" style="width:66.75pt;height:18pt" o:ole="">
-                  <v:imagedata r:id="rId172" o:title=""/>
+                  <v:imagedata r:id="rId170" o:title=""/>
                 </v:shape>
-                <w:control r:id="rId180" w:name="CheckBox311211541111412421" w:shapeid="_x0000_i1371"/>
+                <w:control r:id="rId178" w:name="CheckBox311211541111412421" w:shapeid="_x0000_i1371"/>
               </w:object>
             </w:r>
           </w:p>
@@ -13993,9 +14005,9 @@
               </w:rPr>
               <w:object w:dxaOrig="1440" w:dyaOrig="1440" w14:anchorId="30969ACA">
                 <v:shape id="_x0000_i1373" type="#_x0000_t75" style="width:52.5pt;height:18pt" o:ole="">
-                  <v:imagedata r:id="rId178" o:title=""/>
+                  <v:imagedata r:id="rId168" o:title=""/>
                 </v:shape>
-                <w:control r:id="rId181" w:name="CheckBox311211541111412322" w:shapeid="_x0000_i1373"/>
+                <w:control r:id="rId179" w:name="CheckBox311211541111412322" w:shapeid="_x0000_i1373"/>
               </w:object>
             </w:r>
             <w:r>
@@ -14027,9 +14039,9 @@
               </w:rPr>
               <w:object w:dxaOrig="1440" w:dyaOrig="1440" w14:anchorId="1CBCFAF8">
                 <v:shape id="_x0000_i1375" type="#_x0000_t75" style="width:66.75pt;height:18pt" o:ole="">
-                  <v:imagedata r:id="rId172" o:title=""/>
+                  <v:imagedata r:id="rId170" o:title=""/>
                 </v:shape>
-                <w:control r:id="rId182" w:name="CheckBox311211541111412422" w:shapeid="_x0000_i1375"/>
+                <w:control r:id="rId180" w:name="CheckBox311211541111412422" w:shapeid="_x0000_i1375"/>
               </w:object>
             </w:r>
           </w:p>
@@ -14203,9 +14215,9 @@
               </w:rPr>
               <w:object w:dxaOrig="1440" w:dyaOrig="1440" w14:anchorId="18F4CFCB">
                 <v:shape id="_x0000_i1377" type="#_x0000_t75" style="width:52.5pt;height:18pt" o:ole="">
-                  <v:imagedata r:id="rId178" o:title=""/>
+                  <v:imagedata r:id="rId168" o:title=""/>
                 </v:shape>
-                <w:control r:id="rId183" w:name="CheckBox311211541111412323" w:shapeid="_x0000_i1377"/>
+                <w:control r:id="rId181" w:name="CheckBox311211541111412323" w:shapeid="_x0000_i1377"/>
               </w:object>
             </w:r>
             <w:r>
@@ -14237,9 +14249,9 @@
               </w:rPr>
               <w:object w:dxaOrig="1440" w:dyaOrig="1440" w14:anchorId="02D44E1B">
                 <v:shape id="_x0000_i1379" type="#_x0000_t75" style="width:66.75pt;height:18pt" o:ole="">
-                  <v:imagedata r:id="rId184" o:title=""/>
+                  <v:imagedata r:id="rId182" o:title=""/>
                 </v:shape>
-                <w:control r:id="rId185" w:name="CheckBox311211541111412423" w:shapeid="_x0000_i1379"/>
+                <w:control r:id="rId183" w:name="CheckBox311211541111412423" w:shapeid="_x0000_i1379"/>
               </w:object>
             </w:r>
           </w:p>
@@ -15737,7 +15749,7 @@
                               </pic:cNvPicPr>
                             </pic:nvPicPr>
                             <pic:blipFill>
-                              <a:blip r:embed="rId186">
+                              <a:blip r:embed="rId184">
                                 <a:extLst>
                                   <a:ext uri="{28A0092B-C50C-407E-A947-70E740481C1C}">
                                     <a14:useLocalDpi xmlns:a14="http://schemas.microsoft.com/office/drawing/2010/main" val="0"/>
@@ -15886,7 +15898,7 @@
                               </pic:cNvPicPr>
                             </pic:nvPicPr>
                             <pic:blipFill>
-                              <a:blip r:embed="rId186">
+                              <a:blip r:embed="rId184">
                                 <a:extLst>
                                   <a:ext uri="{28A0092B-C50C-407E-A947-70E740481C1C}">
                                     <a14:useLocalDpi xmlns:a14="http://schemas.microsoft.com/office/drawing/2010/main" val="0"/>
@@ -16175,7 +16187,7 @@
                               </pic:cNvPicPr>
                             </pic:nvPicPr>
                             <pic:blipFill>
-                              <a:blip r:embed="rId186">
+                              <a:blip r:embed="rId184">
                                 <a:extLst>
                                   <a:ext uri="{28A0092B-C50C-407E-A947-70E740481C1C}">
                                     <a14:useLocalDpi xmlns:a14="http://schemas.microsoft.com/office/drawing/2010/main" val="0"/>
@@ -16377,7 +16389,7 @@
                               </pic:cNvPicPr>
                             </pic:nvPicPr>
                             <pic:blipFill>
-                              <a:blip r:embed="rId186">
+                              <a:blip r:embed="rId184">
                                 <a:extLst>
                                   <a:ext uri="{28A0092B-C50C-407E-A947-70E740481C1C}">
                                     <a14:useLocalDpi xmlns:a14="http://schemas.microsoft.com/office/drawing/2010/main" val="0"/>
@@ -16684,7 +16696,7 @@
                               </pic:cNvPicPr>
                             </pic:nvPicPr>
                             <pic:blipFill>
-                              <a:blip r:embed="rId186">
+                              <a:blip r:embed="rId184">
                                 <a:extLst>
                                   <a:ext uri="{28A0092B-C50C-407E-A947-70E740481C1C}">
                                     <a14:useLocalDpi xmlns:a14="http://schemas.microsoft.com/office/drawing/2010/main" val="0"/>
@@ -16967,7 +16979,7 @@
                               </pic:cNvPicPr>
                             </pic:nvPicPr>
                             <pic:blipFill>
-                              <a:blip r:embed="rId186">
+                              <a:blip r:embed="rId184">
                                 <a:extLst>
                                   <a:ext uri="{28A0092B-C50C-407E-A947-70E740481C1C}">
                                     <a14:useLocalDpi xmlns:a14="http://schemas.microsoft.com/office/drawing/2010/main" val="0"/>
@@ -17219,7 +17231,7 @@
                               </pic:cNvPicPr>
                             </pic:nvPicPr>
                             <pic:blipFill>
-                              <a:blip r:embed="rId186">
+                              <a:blip r:embed="rId184">
                                 <a:extLst>
                                   <a:ext uri="{28A0092B-C50C-407E-A947-70E740481C1C}">
                                     <a14:useLocalDpi xmlns:a14="http://schemas.microsoft.com/office/drawing/2010/main" val="0"/>
@@ -17562,7 +17574,7 @@
                               </pic:cNvPicPr>
                             </pic:nvPicPr>
                             <pic:blipFill>
-                              <a:blip r:embed="rId186">
+                              <a:blip r:embed="rId184">
                                 <a:extLst>
                                   <a:ext uri="{28A0092B-C50C-407E-A947-70E740481C1C}">
                                     <a14:useLocalDpi xmlns:a14="http://schemas.microsoft.com/office/drawing/2010/main" val="0"/>
@@ -17828,7 +17840,7 @@
                               </pic:cNvPicPr>
                             </pic:nvPicPr>
                             <pic:blipFill>
-                              <a:blip r:embed="rId186">
+                              <a:blip r:embed="rId184">
                                 <a:extLst>
                                   <a:ext uri="{28A0092B-C50C-407E-A947-70E740481C1C}">
                                     <a14:useLocalDpi xmlns:a14="http://schemas.microsoft.com/office/drawing/2010/main" val="0"/>
@@ -18102,7 +18114,7 @@
                               </pic:cNvPicPr>
                             </pic:nvPicPr>
                             <pic:blipFill>
-                              <a:blip r:embed="rId186">
+                              <a:blip r:embed="rId184">
                                 <a:extLst>
                                   <a:ext uri="{28A0092B-C50C-407E-A947-70E740481C1C}">
                                     <a14:useLocalDpi xmlns:a14="http://schemas.microsoft.com/office/drawing/2010/main" val="0"/>
@@ -18371,7 +18383,7 @@
                               </pic:cNvPicPr>
                             </pic:nvPicPr>
                             <pic:blipFill>
-                              <a:blip r:embed="rId186">
+                              <a:blip r:embed="rId184">
                                 <a:extLst>
                                   <a:ext uri="{28A0092B-C50C-407E-A947-70E740481C1C}">
                                     <a14:useLocalDpi xmlns:a14="http://schemas.microsoft.com/office/drawing/2010/main" val="0"/>
@@ -18623,7 +18635,7 @@
                               </pic:cNvPicPr>
                             </pic:nvPicPr>
                             <pic:blipFill>
-                              <a:blip r:embed="rId186">
+                              <a:blip r:embed="rId184">
                                 <a:extLst>
                                   <a:ext uri="{28A0092B-C50C-407E-A947-70E740481C1C}">
                                     <a14:useLocalDpi xmlns:a14="http://schemas.microsoft.com/office/drawing/2010/main" val="0"/>
@@ -18890,7 +18902,7 @@
                               </pic:cNvPicPr>
                             </pic:nvPicPr>
                             <pic:blipFill>
-                              <a:blip r:embed="rId186">
+                              <a:blip r:embed="rId184">
                                 <a:extLst>
                                   <a:ext uri="{28A0092B-C50C-407E-A947-70E740481C1C}">
                                     <a14:useLocalDpi xmlns:a14="http://schemas.microsoft.com/office/drawing/2010/main" val="0"/>
@@ -19246,7 +19258,7 @@
                               </pic:cNvPicPr>
                             </pic:nvPicPr>
                             <pic:blipFill>
-                              <a:blip r:embed="rId186">
+                              <a:blip r:embed="rId184">
                                 <a:extLst>
                                   <a:ext uri="{28A0092B-C50C-407E-A947-70E740481C1C}">
                                     <a14:useLocalDpi xmlns:a14="http://schemas.microsoft.com/office/drawing/2010/main" val="0"/>
@@ -19506,7 +19518,7 @@
                               </pic:cNvPicPr>
                             </pic:nvPicPr>
                             <pic:blipFill>
-                              <a:blip r:embed="rId186">
+                              <a:blip r:embed="rId184">
                                 <a:extLst>
                                   <a:ext uri="{28A0092B-C50C-407E-A947-70E740481C1C}">
                                     <a14:useLocalDpi xmlns:a14="http://schemas.microsoft.com/office/drawing/2010/main" val="0"/>
@@ -19727,7 +19739,7 @@
                               </pic:cNvPicPr>
                             </pic:nvPicPr>
                             <pic:blipFill>
-                              <a:blip r:embed="rId186">
+                              <a:blip r:embed="rId184">
                                 <a:extLst>
                                   <a:ext uri="{28A0092B-C50C-407E-A947-70E740481C1C}">
                                     <a14:useLocalDpi xmlns:a14="http://schemas.microsoft.com/office/drawing/2010/main" val="0"/>
@@ -19973,7 +19985,7 @@
                               </pic:cNvPicPr>
                             </pic:nvPicPr>
                             <pic:blipFill>
-                              <a:blip r:embed="rId186">
+                              <a:blip r:embed="rId184">
                                 <a:extLst>
                                   <a:ext uri="{28A0092B-C50C-407E-A947-70E740481C1C}">
                                     <a14:useLocalDpi xmlns:a14="http://schemas.microsoft.com/office/drawing/2010/main" val="0"/>
@@ -20206,7 +20218,7 @@
                               </pic:cNvPicPr>
                             </pic:nvPicPr>
                             <pic:blipFill>
-                              <a:blip r:embed="rId186">
+                              <a:blip r:embed="rId184">
                                 <a:extLst>
                                   <a:ext uri="{28A0092B-C50C-407E-A947-70E740481C1C}">
                                     <a14:useLocalDpi xmlns:a14="http://schemas.microsoft.com/office/drawing/2010/main" val="0"/>
@@ -20465,7 +20477,7 @@
                               </pic:cNvPicPr>
                             </pic:nvPicPr>
                             <pic:blipFill>
-                              <a:blip r:embed="rId186">
+                              <a:blip r:embed="rId184">
                                 <a:extLst>
                                   <a:ext uri="{28A0092B-C50C-407E-A947-70E740481C1C}">
                                     <a14:useLocalDpi xmlns:a14="http://schemas.microsoft.com/office/drawing/2010/main" val="0"/>
@@ -20741,7 +20753,7 @@
                               </pic:cNvPicPr>
                             </pic:nvPicPr>
                             <pic:blipFill>
-                              <a:blip r:embed="rId186">
+                              <a:blip r:embed="rId184">
                                 <a:extLst>
                                   <a:ext uri="{28A0092B-C50C-407E-A947-70E740481C1C}">
                                     <a14:useLocalDpi xmlns:a14="http://schemas.microsoft.com/office/drawing/2010/main" val="0"/>
@@ -20964,7 +20976,7 @@
                               </pic:cNvPicPr>
                             </pic:nvPicPr>
                             <pic:blipFill>
-                              <a:blip r:embed="rId186">
+                              <a:blip r:embed="rId184">
                                 <a:extLst>
                                   <a:ext uri="{28A0092B-C50C-407E-A947-70E740481C1C}">
                                     <a14:useLocalDpi xmlns:a14="http://schemas.microsoft.com/office/drawing/2010/main" val="0"/>
@@ -21206,7 +21218,7 @@
                               </pic:cNvPicPr>
                             </pic:nvPicPr>
                             <pic:blipFill>
-                              <a:blip r:embed="rId186">
+                              <a:blip r:embed="rId184">
                                 <a:extLst>
                                   <a:ext uri="{28A0092B-C50C-407E-A947-70E740481C1C}">
                                     <a14:useLocalDpi xmlns:a14="http://schemas.microsoft.com/office/drawing/2010/main" val="0"/>
@@ -21323,8 +21335,8 @@
     </w:p>
     <w:p/>
     <w:sectPr>
-      <w:headerReference w:type="default" r:id="rId187"/>
-      <w:footerReference w:type="default" r:id="rId188"/>
+      <w:headerReference w:type="default" r:id="rId185"/>
+      <w:footerReference w:type="default" r:id="rId186"/>
       <w:pgSz w:w="11906" w:h="16838" w:code="9"/>
       <w:pgMar w:top="1702" w:right="566" w:bottom="249" w:left="709" w:header="284" w:footer="283" w:gutter="0"/>
       <w:cols w:space="708"/>
@@ -21709,7 +21721,7 @@
       </w:r>
     </w:p>
   </w:comment>
-  <w:comment w:id="21" w:author="Hugo Christian" w:date="2020-07-17T17:52:00Z" w:initials="HC">
+  <w:comment w:id="20" w:author="Hugo Christian" w:date="2020-07-17T17:52:00Z" w:initials="HC">
     <w:p>
       <w:pPr>
         <w:pStyle w:val="Textodecomentrio"/>
@@ -21725,7 +21737,7 @@
       </w:r>
     </w:p>
   </w:comment>
-  <w:comment w:id="22" w:author="Hugo Christian" w:date="2020-07-17T17:55:00Z" w:initials="HC">
+  <w:comment w:id="21" w:author="Hugo Christian" w:date="2020-07-17T17:55:00Z" w:initials="HC">
     <w:p>
       <w:pPr>
         <w:pStyle w:val="Textodecomentrio"/>

</xml_diff>

<commit_message>
Cadastro finalizado, verificar o arquivo README.md
</commit_message>
<xml_diff>
--- a/api/documentos/RELATÓRIO DE SINDICÂNCIA.docx
+++ b/api/documentos/RELATÓRIO DE SINDICÂNCIA.docx
@@ -1758,9 +1758,23 @@
                 <w:color w:val="002060"/>
                 <w:sz w:val="28"/>
                 <w:szCs w:val="28"/>
+                <w:highlight w:val="yellow"/>
               </w:rPr>
               <w:t>CONCLUSÃO</w:t>
             </w:r>
+            <w:r>
+              <w:rPr>
+                <w:rFonts w:ascii="Cambria" w:hAnsi="Cambria" w:cs="Arial"/>
+                <w:b/>
+                <w:i/>
+                <w:color w:val="002060"/>
+                <w:sz w:val="28"/>
+                <w:szCs w:val="28"/>
+              </w:rPr>
+              <w:t xml:space="preserve"> (Exibição)</w:t>
+            </w:r>
+            <w:bookmarkStart w:id="0" w:name="_GoBack"/>
+            <w:bookmarkEnd w:id="0"/>
           </w:p>
         </w:tc>
       </w:tr>
@@ -3615,7 +3629,6 @@
                 <w:szCs w:val="24"/>
               </w:rPr>
             </w:pPr>
-            <w:proofErr w:type="spellStart"/>
             <w:r>
               <w:rPr>
                 <w:rFonts w:ascii="Cambria" w:hAnsi="Cambria" w:cs="Arial"/>
@@ -3632,17 +3645,7 @@
                 <w:sz w:val="24"/>
                 <w:szCs w:val="24"/>
               </w:rPr>
-              <w:t>NCULO</w:t>
-            </w:r>
-            <w:proofErr w:type="spellEnd"/>
-            <w:r>
-              <w:rPr>
-                <w:rFonts w:ascii="Cambria" w:hAnsi="Cambria" w:cs="Arial"/>
-                <w:b/>
-                <w:sz w:val="24"/>
-                <w:szCs w:val="24"/>
-              </w:rPr>
-              <w:t xml:space="preserve"> COM O ASSOCIADO </w:t>
+              <w:t xml:space="preserve">NCULO COM O ASSOCIADO </w:t>
             </w:r>
           </w:p>
         </w:tc>
@@ -4387,7 +4390,7 @@
                 <w:szCs w:val="24"/>
               </w:rPr>
             </w:pPr>
-            <w:commentRangeStart w:id="0"/>
+            <w:commentRangeStart w:id="1"/>
             <w:r>
               <w:rPr>
                 <w:rFonts w:ascii="Cambria" w:hAnsi="Cambria" w:cs="Arial"/>
@@ -4397,12 +4400,12 @@
               </w:rPr>
               <w:t xml:space="preserve">MULTA PERTINENTE AO EVENTO    </w:t>
             </w:r>
-            <w:commentRangeEnd w:id="0"/>
+            <w:commentRangeEnd w:id="1"/>
             <w:r>
               <w:rPr>
                 <w:rStyle w:val="Refdecomentrio"/>
               </w:rPr>
-              <w:commentReference w:id="0"/>
+              <w:commentReference w:id="1"/>
             </w:r>
           </w:p>
         </w:tc>
@@ -4441,7 +4444,7 @@
               </w:rPr>
               <w:object w:dxaOrig="1440" w:dyaOrig="1440" w14:anchorId="4E010D89">
                 <v:shape id="_x0000_i1191" type="#_x0000_t75" style="width:39pt;height:18pt" o:ole="">
-                  <v:imagedata r:id="rId6" o:title=""/>
+                  <v:imagedata r:id="rId14" o:title=""/>
                 </v:shape>
                 <w:control r:id="rId45" w:name="CheckBox3112151" w:shapeid="_x0000_i1191"/>
               </w:object>
@@ -4466,9 +4469,9 @@
               </w:rPr>
               <w:object w:dxaOrig="1440" w:dyaOrig="1440" w14:anchorId="19711BA9">
                 <v:shape id="_x0000_i1193" type="#_x0000_t75" style="width:51.75pt;height:18pt" o:ole="">
-                  <v:imagedata r:id="rId46" o:title=""/>
+                  <v:imagedata r:id="rId12" o:title=""/>
                 </v:shape>
-                <w:control r:id="rId47" w:name="CheckBox4112151" w:shapeid="_x0000_i1193"/>
+                <w:control r:id="rId46" w:name="CheckBox4112151" w:shapeid="_x0000_i1193"/>
               </w:object>
             </w:r>
           </w:p>
@@ -4494,7 +4497,7 @@
                 <w:szCs w:val="24"/>
               </w:rPr>
             </w:pPr>
-            <w:commentRangeStart w:id="1"/>
+            <w:commentRangeStart w:id="2"/>
             <w:r>
               <w:rPr>
                 <w:rFonts w:ascii="Cambria" w:hAnsi="Cambria" w:cs="Arial"/>
@@ -4504,12 +4507,12 @@
               </w:rPr>
               <w:t>RESTRIÇÕES DIVERSAS</w:t>
             </w:r>
-            <w:commentRangeEnd w:id="1"/>
+            <w:commentRangeEnd w:id="2"/>
             <w:r>
               <w:rPr>
                 <w:rStyle w:val="Refdecomentrio"/>
               </w:rPr>
-              <w:commentReference w:id="1"/>
+              <w:commentReference w:id="2"/>
             </w:r>
           </w:p>
         </w:tc>
@@ -4550,7 +4553,7 @@
                 <v:shape id="_x0000_i1195" type="#_x0000_t75" style="width:39pt;height:18pt" o:ole="">
                   <v:imagedata r:id="rId6" o:title=""/>
                 </v:shape>
-                <w:control r:id="rId48" w:name="CheckBox31121311" w:shapeid="_x0000_i1195"/>
+                <w:control r:id="rId47" w:name="CheckBox31121311" w:shapeid="_x0000_i1195"/>
               </w:object>
             </w:r>
             <w:r>
@@ -4573,7 +4576,7 @@
               </w:rPr>
               <w:object w:dxaOrig="1440" w:dyaOrig="1440" w14:anchorId="3E8567D4">
                 <v:shape id="_x0000_i1197" type="#_x0000_t75" style="width:51.75pt;height:18pt" o:ole="">
-                  <v:imagedata r:id="rId46" o:title=""/>
+                  <v:imagedata r:id="rId48" o:title=""/>
                 </v:shape>
                 <w:control r:id="rId49" w:name="CheckBox41121311" w:shapeid="_x0000_i1197"/>
               </w:object>
@@ -4601,7 +4604,7 @@
                 <w:szCs w:val="24"/>
               </w:rPr>
             </w:pPr>
-            <w:commentRangeStart w:id="2"/>
+            <w:commentRangeStart w:id="3"/>
             <w:r>
               <w:rPr>
                 <w:rFonts w:ascii="Cambria" w:hAnsi="Cambria" w:cs="Arial"/>
@@ -4611,12 +4614,12 @@
               </w:rPr>
               <w:t>RESTRIÇÕES FINANCEIRAS</w:t>
             </w:r>
-            <w:commentRangeEnd w:id="2"/>
+            <w:commentRangeEnd w:id="3"/>
             <w:r>
               <w:rPr>
                 <w:rStyle w:val="Refdecomentrio"/>
               </w:rPr>
-              <w:commentReference w:id="2"/>
+              <w:commentReference w:id="3"/>
             </w:r>
           </w:p>
         </w:tc>
@@ -4655,7 +4658,7 @@
               </w:rPr>
               <w:object w:dxaOrig="1440" w:dyaOrig="1440" w14:anchorId="1EED037D">
                 <v:shape id="_x0000_i1199" type="#_x0000_t75" style="width:39pt;height:18pt" o:ole="">
-                  <v:imagedata r:id="rId6" o:title=""/>
+                  <v:imagedata r:id="rId14" o:title=""/>
                 </v:shape>
                 <w:control r:id="rId50" w:name="CheckBox31121211" w:shapeid="_x0000_i1199"/>
               </w:object>
@@ -4680,9 +4683,9 @@
               </w:rPr>
               <w:object w:dxaOrig="1440" w:dyaOrig="1440" w14:anchorId="05AB933A">
                 <v:shape id="_x0000_i1201" type="#_x0000_t75" style="width:51.75pt;height:18pt" o:ole="">
-                  <v:imagedata r:id="rId12" o:title=""/>
+                  <v:imagedata r:id="rId51" o:title=""/>
                 </v:shape>
-                <w:control r:id="rId51" w:name="CheckBox41121211" w:shapeid="_x0000_i1201"/>
+                <w:control r:id="rId52" w:name="CheckBox41121211" w:shapeid="_x0000_i1201"/>
               </w:object>
             </w:r>
           </w:p>
@@ -4711,7 +4714,7 @@
                 <w:szCs w:val="24"/>
               </w:rPr>
             </w:pPr>
-            <w:commentRangeStart w:id="3"/>
+            <w:commentRangeStart w:id="4"/>
             <w:r>
               <w:rPr>
                 <w:rFonts w:ascii="Cambria" w:hAnsi="Cambria" w:cs="Arial"/>
@@ -4721,12 +4724,12 @@
               </w:rPr>
               <w:t>QUEIXA ROUBO/FURTO</w:t>
             </w:r>
-            <w:commentRangeEnd w:id="3"/>
+            <w:commentRangeEnd w:id="4"/>
             <w:r>
               <w:rPr>
                 <w:rStyle w:val="Refdecomentrio"/>
               </w:rPr>
-              <w:commentReference w:id="3"/>
+              <w:commentReference w:id="4"/>
             </w:r>
           </w:p>
         </w:tc>
@@ -4768,9 +4771,9 @@
               </w:rPr>
               <w:object w:dxaOrig="1440" w:dyaOrig="1440" w14:anchorId="223BD01E">
                 <v:shape id="_x0000_i1203" type="#_x0000_t75" style="width:39pt;height:18pt" o:ole="">
-                  <v:imagedata r:id="rId18" o:title=""/>
+                  <v:imagedata r:id="rId6" o:title=""/>
                 </v:shape>
-                <w:control r:id="rId52" w:name="CheckBox31121161" w:shapeid="_x0000_i1203"/>
+                <w:control r:id="rId53" w:name="CheckBox31121161" w:shapeid="_x0000_i1203"/>
               </w:object>
             </w:r>
             <w:r>
@@ -4793,9 +4796,9 @@
               </w:rPr>
               <w:object w:dxaOrig="1440" w:dyaOrig="1440" w14:anchorId="6BABE3A4">
                 <v:shape id="_x0000_i1205" type="#_x0000_t75" style="width:51.75pt;height:18pt" o:ole="">
-                  <v:imagedata r:id="rId53" o:title=""/>
+                  <v:imagedata r:id="rId54" o:title=""/>
                 </v:shape>
-                <w:control r:id="rId54" w:name="CheckBox41121111" w:shapeid="_x0000_i1205"/>
+                <w:control r:id="rId55" w:name="CheckBox41121111" w:shapeid="_x0000_i1205"/>
               </w:object>
             </w:r>
           </w:p>
@@ -4906,7 +4909,7 @@
                 <w:szCs w:val="24"/>
               </w:rPr>
             </w:pPr>
-            <w:commentRangeStart w:id="4"/>
+            <w:commentRangeStart w:id="5"/>
             <w:r>
               <w:rPr>
                 <w:rFonts w:ascii="Cambria" w:hAnsi="Cambria" w:cs="Arial"/>
@@ -4920,13 +4923,13 @@
               <w:lastRenderedPageBreak/>
               <w:t>VISTORIA CAUTELAR</w:t>
             </w:r>
-            <w:commentRangeEnd w:id="4"/>
+            <w:commentRangeEnd w:id="5"/>
             <w:r>
               <w:rPr>
                 <w:rStyle w:val="Refdecomentrio"/>
                 <w:highlight w:val="yellow"/>
               </w:rPr>
-              <w:commentReference w:id="4"/>
+              <w:commentReference w:id="5"/>
             </w:r>
           </w:p>
         </w:tc>
@@ -4991,9 +4994,9 @@
               </w:rPr>
               <w:object w:dxaOrig="1440" w:dyaOrig="1440" w14:anchorId="3C48F520">
                 <v:shape id="_x0000_i1207" type="#_x0000_t75" style="width:13.5pt;height:18pt" o:ole="">
-                  <v:imagedata r:id="rId55" o:title=""/>
+                  <v:imagedata r:id="rId56" o:title=""/>
                 </v:shape>
-                <w:control r:id="rId56" w:name="CheckBox11212" w:shapeid="_x0000_i1207"/>
+                <w:control r:id="rId57" w:name="CheckBox11212" w:shapeid="_x0000_i1207"/>
               </w:object>
             </w:r>
             <w:r>
@@ -5116,9 +5119,9 @@
               </w:rPr>
               <w:object w:dxaOrig="1440" w:dyaOrig="1440" w14:anchorId="55F0B1DA">
                 <v:shape id="_x0000_i1209" type="#_x0000_t75" style="width:16.5pt;height:18pt" o:ole="">
-                  <v:imagedata r:id="rId57" o:title=""/>
+                  <v:imagedata r:id="rId58" o:title=""/>
                 </v:shape>
-                <w:control r:id="rId58" w:name="CheckBox1122" w:shapeid="_x0000_i1209"/>
+                <w:control r:id="rId59" w:name="CheckBox1122" w:shapeid="_x0000_i1209"/>
               </w:object>
             </w:r>
           </w:p>
@@ -5185,9 +5188,9 @@
               </w:rPr>
               <w:object w:dxaOrig="1440" w:dyaOrig="1440" w14:anchorId="0DE3E140">
                 <v:shape id="_x0000_i1211" type="#_x0000_t75" style="width:16.5pt;height:18pt" o:ole="">
-                  <v:imagedata r:id="rId57" o:title=""/>
+                  <v:imagedata r:id="rId58" o:title=""/>
                 </v:shape>
-                <w:control r:id="rId59" w:name="CheckBox11111" w:shapeid="_x0000_i1211"/>
+                <w:control r:id="rId60" w:name="CheckBox11111" w:shapeid="_x0000_i1211"/>
               </w:object>
             </w:r>
           </w:p>
@@ -5254,9 +5257,9 @@
               </w:rPr>
               <w:object w:dxaOrig="1440" w:dyaOrig="1440" w14:anchorId="7A44FAAF">
                 <v:shape id="_x0000_i1213" type="#_x0000_t75" style="width:13.5pt;height:18pt" o:ole="">
-                  <v:imagedata r:id="rId55" o:title=""/>
+                  <v:imagedata r:id="rId56" o:title=""/>
                 </v:shape>
-                <w:control r:id="rId60" w:name="CheckBox112111" w:shapeid="_x0000_i1213"/>
+                <w:control r:id="rId61" w:name="CheckBox112111" w:shapeid="_x0000_i1213"/>
               </w:object>
             </w:r>
           </w:p>
@@ -5407,9 +5410,9 @@
               </w:rPr>
               <w:object w:dxaOrig="1440" w:dyaOrig="1440" w14:anchorId="435212BF">
                 <v:shape id="_x0000_i1215" type="#_x0000_t75" style="width:60pt;height:18pt" o:ole="">
-                  <v:imagedata r:id="rId61" o:title=""/>
+                  <v:imagedata r:id="rId62" o:title=""/>
                 </v:shape>
-                <w:control r:id="rId62" w:name="CheckBox311211111112" w:shapeid="_x0000_i1215"/>
+                <w:control r:id="rId63" w:name="CheckBox311211111112" w:shapeid="_x0000_i1215"/>
               </w:object>
             </w:r>
             <w:r>
@@ -5432,9 +5435,9 @@
               </w:rPr>
               <w:object w:dxaOrig="1440" w:dyaOrig="1440" w14:anchorId="3EA5F6F0">
                 <v:shape id="_x0000_i1217" type="#_x0000_t75" style="width:65.25pt;height:18pt" o:ole="">
-                  <v:imagedata r:id="rId63" o:title=""/>
+                  <v:imagedata r:id="rId64" o:title=""/>
                 </v:shape>
-                <w:control r:id="rId64" w:name="CheckBox311211211212" w:shapeid="_x0000_i1217"/>
+                <w:control r:id="rId65" w:name="CheckBox311211211212" w:shapeid="_x0000_i1217"/>
               </w:object>
             </w:r>
             <w:r>
@@ -5457,9 +5460,9 @@
               </w:rPr>
               <w:object w:dxaOrig="1440" w:dyaOrig="1440" w14:anchorId="7FFF2EF3">
                 <v:shape id="_x0000_i1219" type="#_x0000_t75" style="width:75pt;height:18pt" o:ole="">
-                  <v:imagedata r:id="rId65" o:title=""/>
+                  <v:imagedata r:id="rId66" o:title=""/>
                 </v:shape>
-                <w:control r:id="rId66" w:name="CheckBox311211311112" w:shapeid="_x0000_i1219"/>
+                <w:control r:id="rId67" w:name="CheckBox311211311112" w:shapeid="_x0000_i1219"/>
               </w:object>
             </w:r>
             <w:r>
@@ -5482,9 +5485,9 @@
               </w:rPr>
               <w:object w:dxaOrig="1440" w:dyaOrig="1440" w14:anchorId="7BB91157">
                 <v:shape id="_x0000_i1221" type="#_x0000_t75" style="width:69pt;height:18pt" o:ole="">
-                  <v:imagedata r:id="rId67" o:title=""/>
+                  <v:imagedata r:id="rId68" o:title=""/>
                 </v:shape>
-                <w:control r:id="rId68" w:name="CheckBox3112112111112" w:shapeid="_x0000_i1221"/>
+                <w:control r:id="rId69" w:name="CheckBox3112112111112" w:shapeid="_x0000_i1221"/>
               </w:object>
             </w:r>
             <w:r>
@@ -5507,9 +5510,9 @@
               </w:rPr>
               <w:object w:dxaOrig="1440" w:dyaOrig="1440" w14:anchorId="05DB3A8F">
                 <v:shape id="_x0000_i1223" type="#_x0000_t75" style="width:118.5pt;height:18pt" o:ole="">
-                  <v:imagedata r:id="rId69" o:title=""/>
+                  <v:imagedata r:id="rId70" o:title=""/>
                 </v:shape>
-                <w:control r:id="rId70" w:name="CheckBox311211411112" w:shapeid="_x0000_i1223"/>
+                <w:control r:id="rId71" w:name="CheckBox311211411112" w:shapeid="_x0000_i1223"/>
               </w:object>
             </w:r>
           </w:p>
@@ -5585,9 +5588,9 @@
               </w:rPr>
               <w:object w:dxaOrig="1440" w:dyaOrig="1440" w14:anchorId="46622E7B">
                 <v:shape id="_x0000_i1225" type="#_x0000_t75" style="width:60pt;height:18pt" o:ole="">
-                  <v:imagedata r:id="rId71" o:title=""/>
+                  <v:imagedata r:id="rId72" o:title=""/>
                 </v:shape>
-                <w:control r:id="rId72" w:name="CheckBox3112111111111" w:shapeid="_x0000_i1225"/>
+                <w:control r:id="rId73" w:name="CheckBox3112111111111" w:shapeid="_x0000_i1225"/>
               </w:object>
             </w:r>
             <w:r>
@@ -5610,9 +5613,9 @@
               </w:rPr>
               <w:object w:dxaOrig="1440" w:dyaOrig="1440" w14:anchorId="3F9DF6CE">
                 <v:shape id="_x0000_i1227" type="#_x0000_t75" style="width:65.25pt;height:18pt" o:ole="">
-                  <v:imagedata r:id="rId73" o:title=""/>
+                  <v:imagedata r:id="rId74" o:title=""/>
                 </v:shape>
-                <w:control r:id="rId74" w:name="CheckBox3112112112111" w:shapeid="_x0000_i1227"/>
+                <w:control r:id="rId75" w:name="CheckBox3112112112111" w:shapeid="_x0000_i1227"/>
               </w:object>
             </w:r>
             <w:r>
@@ -5635,9 +5638,9 @@
               </w:rPr>
               <w:object w:dxaOrig="1440" w:dyaOrig="1440" w14:anchorId="2A1219AC">
                 <v:shape id="_x0000_i1229" type="#_x0000_t75" style="width:75pt;height:18pt" o:ole="">
-                  <v:imagedata r:id="rId75" o:title=""/>
+                  <v:imagedata r:id="rId76" o:title=""/>
                 </v:shape>
-                <w:control r:id="rId76" w:name="CheckBox3112113111111" w:shapeid="_x0000_i1229"/>
+                <w:control r:id="rId77" w:name="CheckBox3112113111111" w:shapeid="_x0000_i1229"/>
               </w:object>
             </w:r>
             <w:r>
@@ -5660,9 +5663,9 @@
               </w:rPr>
               <w:object w:dxaOrig="1440" w:dyaOrig="1440" w14:anchorId="136FB759">
                 <v:shape id="_x0000_i1231" type="#_x0000_t75" style="width:69pt;height:18pt" o:ole="">
-                  <v:imagedata r:id="rId77" o:title=""/>
+                  <v:imagedata r:id="rId78" o:title=""/>
                 </v:shape>
-                <w:control r:id="rId78" w:name="CheckBox31121121111111" w:shapeid="_x0000_i1231"/>
+                <w:control r:id="rId79" w:name="CheckBox31121121111111" w:shapeid="_x0000_i1231"/>
               </w:object>
             </w:r>
             <w:r>
@@ -5685,9 +5688,9 @@
               </w:rPr>
               <w:object w:dxaOrig="1440" w:dyaOrig="1440" w14:anchorId="3FD99F55">
                 <v:shape id="_x0000_i1233" type="#_x0000_t75" style="width:118.5pt;height:18pt" o:ole="">
-                  <v:imagedata r:id="rId79" o:title=""/>
+                  <v:imagedata r:id="rId80" o:title=""/>
                 </v:shape>
-                <w:control r:id="rId80" w:name="CheckBox3112114111111" w:shapeid="_x0000_i1233"/>
+                <w:control r:id="rId81" w:name="CheckBox3112114111111" w:shapeid="_x0000_i1233"/>
               </w:object>
             </w:r>
           </w:p>
@@ -5757,7 +5760,7 @@
                 <w:szCs w:val="24"/>
               </w:rPr>
             </w:pPr>
-            <w:commentRangeStart w:id="5"/>
+            <w:commentRangeStart w:id="6"/>
             <w:r>
               <w:rPr>
                 <w:rFonts w:ascii="Cambria" w:hAnsi="Cambria" w:cs="Arial"/>
@@ -5769,12 +5772,12 @@
               </w:rPr>
               <w:t>FINANCIAMENTO</w:t>
             </w:r>
-            <w:commentRangeEnd w:id="5"/>
+            <w:commentRangeEnd w:id="6"/>
             <w:r>
               <w:rPr>
                 <w:rStyle w:val="Refdecomentrio"/>
               </w:rPr>
-              <w:commentReference w:id="5"/>
+              <w:commentReference w:id="6"/>
             </w:r>
           </w:p>
         </w:tc>
@@ -6052,9 +6055,9 @@
               </w:rPr>
               <w:object w:dxaOrig="1440" w:dyaOrig="1440" w14:anchorId="1AC25D18">
                 <v:shape id="_x0000_i1235" type="#_x0000_t75" style="width:13.5pt;height:18pt" o:ole="">
-                  <v:imagedata r:id="rId55" o:title=""/>
+                  <v:imagedata r:id="rId56" o:title=""/>
                 </v:shape>
-                <w:control r:id="rId81" w:name="CheckBox112122" w:shapeid="_x0000_i1235"/>
+                <w:control r:id="rId82" w:name="CheckBox112122" w:shapeid="_x0000_i1235"/>
               </w:object>
             </w:r>
           </w:p>
@@ -6119,9 +6122,9 @@
               </w:rPr>
               <w:object w:dxaOrig="1440" w:dyaOrig="1440" w14:anchorId="2D7A13B3">
                 <v:shape id="_x0000_i1237" type="#_x0000_t75" style="width:13.5pt;height:18pt" o:ole="">
-                  <v:imagedata r:id="rId55" o:title=""/>
+                  <v:imagedata r:id="rId56" o:title=""/>
                 </v:shape>
-                <w:control r:id="rId82" w:name="CheckBox1121211" w:shapeid="_x0000_i1237"/>
+                <w:control r:id="rId83" w:name="CheckBox1121211" w:shapeid="_x0000_i1237"/>
               </w:object>
             </w:r>
           </w:p>
@@ -6345,7 +6348,7 @@
                 <w:szCs w:val="28"/>
               </w:rPr>
             </w:pPr>
-            <w:commentRangeStart w:id="6"/>
+            <w:commentRangeStart w:id="7"/>
             <w:r>
               <w:rPr>
                 <w:rFonts w:ascii="Cambria" w:hAnsi="Cambria" w:cs="Arial"/>
@@ -6358,12 +6361,12 @@
               <w:lastRenderedPageBreak/>
               <w:t>DINÂMICA DO EVENTO</w:t>
             </w:r>
-            <w:commentRangeEnd w:id="6"/>
+            <w:commentRangeEnd w:id="7"/>
             <w:r>
               <w:rPr>
                 <w:rStyle w:val="Refdecomentrio"/>
               </w:rPr>
-              <w:commentReference w:id="6"/>
+              <w:commentReference w:id="7"/>
             </w:r>
           </w:p>
         </w:tc>
@@ -6828,7 +6831,7 @@
                 <w:szCs w:val="28"/>
               </w:rPr>
             </w:pPr>
-            <w:commentRangeStart w:id="7"/>
+            <w:commentRangeStart w:id="8"/>
             <w:r>
               <w:rPr>
                 <w:rFonts w:ascii="Cambria" w:hAnsi="Cambria" w:cs="Arial"/>
@@ -6841,12 +6844,12 @@
               <w:lastRenderedPageBreak/>
               <w:t>OUTRAS CONSIDERAÇÕES CONDUTOR</w:t>
             </w:r>
-            <w:commentRangeEnd w:id="7"/>
+            <w:commentRangeEnd w:id="8"/>
             <w:r>
               <w:rPr>
                 <w:rStyle w:val="Refdecomentrio"/>
               </w:rPr>
-              <w:commentReference w:id="7"/>
+              <w:commentReference w:id="8"/>
             </w:r>
           </w:p>
         </w:tc>
@@ -6876,27 +6879,7 @@
                 <w:sz w:val="24"/>
                 <w:szCs w:val="24"/>
               </w:rPr>
-              <w:t xml:space="preserve">O associado ressaltou que não havia ingerido bebida alcoólica no dia do evento. Nos apresentou a ficha medica. </w:t>
-            </w:r>
-            <w:proofErr w:type="spellStart"/>
-            <w:r>
-              <w:rPr>
-                <w:rFonts w:ascii="Cambria" w:hAnsi="Cambria" w:cs="Arial"/>
-                <w:i/>
-                <w:sz w:val="24"/>
-                <w:szCs w:val="24"/>
-              </w:rPr>
-              <w:t>Dut</w:t>
-            </w:r>
-            <w:proofErr w:type="spellEnd"/>
-            <w:r>
-              <w:rPr>
-                <w:rFonts w:ascii="Cambria" w:hAnsi="Cambria" w:cs="Arial"/>
-                <w:i/>
-                <w:sz w:val="24"/>
-                <w:szCs w:val="24"/>
-              </w:rPr>
-              <w:t xml:space="preserve"> em branco. Comprovante de manutenção ETC....</w:t>
+              <w:t>O associado ressaltou que não havia ingerido bebida alcoólica no dia do evento. Nos apresentou a ficha medica. Dut em branco. Comprovante de manutenção ETC....</w:t>
             </w:r>
           </w:p>
           <w:p>
@@ -7340,7 +7323,7 @@
                 <w:szCs w:val="28"/>
               </w:rPr>
             </w:pPr>
-            <w:commentRangeStart w:id="8"/>
+            <w:commentRangeStart w:id="9"/>
             <w:r>
               <w:rPr>
                 <w:rFonts w:ascii="Cambria" w:hAnsi="Cambria" w:cs="Arial"/>
@@ -7353,12 +7336,12 @@
               <w:lastRenderedPageBreak/>
               <w:t>OUTRAS CONSIDERAÇÕES ASSOCIADO</w:t>
             </w:r>
-            <w:commentRangeEnd w:id="8"/>
+            <w:commentRangeEnd w:id="9"/>
             <w:r>
               <w:rPr>
                 <w:rStyle w:val="Refdecomentrio"/>
               </w:rPr>
-              <w:commentReference w:id="8"/>
+              <w:commentReference w:id="9"/>
             </w:r>
           </w:p>
         </w:tc>
@@ -7400,27 +7383,7 @@
                 <w:sz w:val="24"/>
                 <w:szCs w:val="24"/>
               </w:rPr>
-              <w:t xml:space="preserve">O associado ressaltou que não havia ingerido bebida alcoólica no dia do evento. Nos apresentou a ficha medica. </w:t>
-            </w:r>
-            <w:proofErr w:type="spellStart"/>
-            <w:r>
-              <w:rPr>
-                <w:rFonts w:ascii="Cambria" w:hAnsi="Cambria" w:cs="Arial"/>
-                <w:i/>
-                <w:sz w:val="24"/>
-                <w:szCs w:val="24"/>
-              </w:rPr>
-              <w:t>Dut</w:t>
-            </w:r>
-            <w:proofErr w:type="spellEnd"/>
-            <w:r>
-              <w:rPr>
-                <w:rFonts w:ascii="Cambria" w:hAnsi="Cambria" w:cs="Arial"/>
-                <w:i/>
-                <w:sz w:val="24"/>
-                <w:szCs w:val="24"/>
-              </w:rPr>
-              <w:t xml:space="preserve"> em branco. Comprovante de manutenção ETC....</w:t>
+              <w:t>O associado ressaltou que não havia ingerido bebida alcoólica no dia do evento. Nos apresentou a ficha medica. Dut em branco. Comprovante de manutenção ETC....</w:t>
             </w:r>
           </w:p>
           <w:p>
@@ -7984,7 +7947,7 @@
                 <w:szCs w:val="28"/>
               </w:rPr>
             </w:pPr>
-            <w:commentRangeStart w:id="9"/>
+            <w:commentRangeStart w:id="10"/>
             <w:r>
               <w:rPr>
                 <w:rFonts w:ascii="Cambria" w:hAnsi="Cambria" w:cs="Arial"/>
@@ -7997,12 +7960,12 @@
               <w:lastRenderedPageBreak/>
               <w:t>PROPRIETÁRIO ANTERIOR</w:t>
             </w:r>
-            <w:commentRangeEnd w:id="9"/>
+            <w:commentRangeEnd w:id="10"/>
             <w:r>
               <w:rPr>
                 <w:rStyle w:val="Refdecomentrio"/>
               </w:rPr>
-              <w:commentReference w:id="9"/>
+              <w:commentReference w:id="10"/>
             </w:r>
           </w:p>
         </w:tc>
@@ -8714,9 +8677,9 @@
               </w:rPr>
               <w:object w:dxaOrig="1440" w:dyaOrig="1440" w14:anchorId="3F52736C">
                 <v:shape id="_x0000_i1239" type="#_x0000_t75" style="width:93.75pt;height:18pt" o:ole="">
-                  <v:imagedata r:id="rId83" o:title=""/>
+                  <v:imagedata r:id="rId84" o:title=""/>
                 </v:shape>
-                <w:control r:id="rId84" w:name="CheckBox31121154" w:shapeid="_x0000_i1239"/>
+                <w:control r:id="rId85" w:name="CheckBox31121154" w:shapeid="_x0000_i1239"/>
               </w:object>
             </w:r>
             <w:r>
@@ -8739,9 +8702,9 @@
               </w:rPr>
               <w:object w:dxaOrig="1440" w:dyaOrig="1440" w14:anchorId="5922D551">
                 <v:shape id="_x0000_i1241" type="#_x0000_t75" style="width:99pt;height:18pt" o:ole="">
-                  <v:imagedata r:id="rId85" o:title=""/>
+                  <v:imagedata r:id="rId86" o:title=""/>
                 </v:shape>
-                <w:control r:id="rId86" w:name="CheckBox31121155" w:shapeid="_x0000_i1241"/>
+                <w:control r:id="rId87" w:name="CheckBox31121155" w:shapeid="_x0000_i1241"/>
               </w:object>
             </w:r>
             <w:r>
@@ -8764,9 +8727,9 @@
               </w:rPr>
               <w:object w:dxaOrig="1440" w:dyaOrig="1440" w14:anchorId="285E7186">
                 <v:shape id="_x0000_i1243" type="#_x0000_t75" style="width:57.75pt;height:18pt" o:ole="">
-                  <v:imagedata r:id="rId87" o:title=""/>
+                  <v:imagedata r:id="rId88" o:title=""/>
                 </v:shape>
-                <w:control r:id="rId88" w:name="CheckBox31121156" w:shapeid="_x0000_i1243"/>
+                <w:control r:id="rId89" w:name="CheckBox31121156" w:shapeid="_x0000_i1243"/>
               </w:object>
             </w:r>
           </w:p>
@@ -8856,9 +8819,9 @@
               </w:rPr>
               <w:object w:dxaOrig="1440" w:dyaOrig="1440" w14:anchorId="4A35E723">
                 <v:shape id="_x0000_i1245" type="#_x0000_t75" style="width:58.5pt;height:18pt" o:ole="">
-                  <v:imagedata r:id="rId89" o:title=""/>
+                  <v:imagedata r:id="rId90" o:title=""/>
                 </v:shape>
-                <w:control r:id="rId90" w:name="CheckBox31121157" w:shapeid="_x0000_i1245"/>
+                <w:control r:id="rId91" w:name="CheckBox31121157" w:shapeid="_x0000_i1245"/>
               </w:object>
             </w:r>
             <w:r>
@@ -8881,9 +8844,9 @@
               </w:rPr>
               <w:object w:dxaOrig="1440" w:dyaOrig="1440" w14:anchorId="10F1122B">
                 <v:shape id="_x0000_i1247" type="#_x0000_t75" style="width:54pt;height:18pt" o:ole="">
-                  <v:imagedata r:id="rId91" o:title=""/>
+                  <v:imagedata r:id="rId92" o:title=""/>
                 </v:shape>
-                <w:control r:id="rId92" w:name="CheckBox31121158" w:shapeid="_x0000_i1247"/>
+                <w:control r:id="rId93" w:name="CheckBox31121158" w:shapeid="_x0000_i1247"/>
               </w:object>
             </w:r>
             <w:r>
@@ -8906,9 +8869,9 @@
               </w:rPr>
               <w:object w:dxaOrig="1440" w:dyaOrig="1440" w14:anchorId="0B52B70B">
                 <v:shape id="_x0000_i1249" type="#_x0000_t75" style="width:72.75pt;height:18pt" o:ole="">
-                  <v:imagedata r:id="rId93" o:title=""/>
+                  <v:imagedata r:id="rId94" o:title=""/>
                 </v:shape>
-                <w:control r:id="rId94" w:name="CheckBox31121159" w:shapeid="_x0000_i1249"/>
+                <w:control r:id="rId95" w:name="CheckBox31121159" w:shapeid="_x0000_i1249"/>
               </w:object>
             </w:r>
           </w:p>
@@ -8980,9 +8943,9 @@
               </w:rPr>
               <w:object w:dxaOrig="1440" w:dyaOrig="1440" w14:anchorId="7F44D60B">
                 <v:shape id="_x0000_i1251" type="#_x0000_t75" style="width:58.5pt;height:18pt" o:ole="">
-                  <v:imagedata r:id="rId89" o:title=""/>
+                  <v:imagedata r:id="rId96" o:title=""/>
                 </v:shape>
-                <w:control r:id="rId95" w:name="CheckBox311211571" w:shapeid="_x0000_i1251"/>
+                <w:control r:id="rId97" w:name="CheckBox311211571" w:shapeid="_x0000_i1251"/>
               </w:object>
             </w:r>
             <w:r>
@@ -9005,9 +8968,9 @@
               </w:rPr>
               <w:object w:dxaOrig="1440" w:dyaOrig="1440" w14:anchorId="0ED454EB">
                 <v:shape id="_x0000_i1253" type="#_x0000_t75" style="width:54pt;height:18pt" o:ole="">
-                  <v:imagedata r:id="rId96" o:title=""/>
+                  <v:imagedata r:id="rId92" o:title=""/>
                 </v:shape>
-                <w:control r:id="rId97" w:name="CheckBox311211581" w:shapeid="_x0000_i1253"/>
+                <w:control r:id="rId98" w:name="CheckBox311211581" w:shapeid="_x0000_i1253"/>
               </w:object>
             </w:r>
             <w:r>
@@ -9030,9 +8993,9 @@
               </w:rPr>
               <w:object w:dxaOrig="1440" w:dyaOrig="1440" w14:anchorId="02CA64A9">
                 <v:shape id="_x0000_i1255" type="#_x0000_t75" style="width:72.75pt;height:18pt" o:ole="">
-                  <v:imagedata r:id="rId98" o:title=""/>
+                  <v:imagedata r:id="rId99" o:title=""/>
                 </v:shape>
-                <w:control r:id="rId99" w:name="CheckBox311211591" w:shapeid="_x0000_i1255"/>
+                <w:control r:id="rId100" w:name="CheckBox311211591" w:shapeid="_x0000_i1255"/>
               </w:object>
             </w:r>
           </w:p>
@@ -9122,9 +9085,9 @@
               </w:rPr>
               <w:object w:dxaOrig="1440" w:dyaOrig="1440" w14:anchorId="29845E18">
                 <v:shape id="_x0000_i1257" type="#_x0000_t75" style="width:99pt;height:18pt" o:ole="">
-                  <v:imagedata r:id="rId100" o:title=""/>
+                  <v:imagedata r:id="rId101" o:title=""/>
                 </v:shape>
-                <w:control r:id="rId101" w:name="CheckBox311211572" w:shapeid="_x0000_i1257"/>
+                <w:control r:id="rId102" w:name="CheckBox311211572" w:shapeid="_x0000_i1257"/>
               </w:object>
             </w:r>
             <w:r>
@@ -9147,9 +9110,9 @@
               </w:rPr>
               <w:object w:dxaOrig="1440" w:dyaOrig="1440" w14:anchorId="561A8920">
                 <v:shape id="_x0000_i1259" type="#_x0000_t75" style="width:130.5pt;height:18pt" o:ole="">
-                  <v:imagedata r:id="rId102" o:title=""/>
+                  <v:imagedata r:id="rId103" o:title=""/>
                 </v:shape>
-                <w:control r:id="rId103" w:name="CheckBox311211582" w:shapeid="_x0000_i1259"/>
+                <w:control r:id="rId104" w:name="CheckBox311211582" w:shapeid="_x0000_i1259"/>
               </w:object>
             </w:r>
             <w:r>
@@ -9232,9 +9195,9 @@
               </w:rPr>
               <w:object w:dxaOrig="1440" w:dyaOrig="1440" w14:anchorId="530B6944">
                 <v:shape id="_x0000_i1261" type="#_x0000_t75" style="width:96.75pt;height:18pt" o:ole="">
-                  <v:imagedata r:id="rId104" o:title=""/>
+                  <v:imagedata r:id="rId105" o:title=""/>
                 </v:shape>
-                <w:control r:id="rId105" w:name="CheckBox3112115711" w:shapeid="_x0000_i1261"/>
+                <w:control r:id="rId106" w:name="CheckBox3112115711" w:shapeid="_x0000_i1261"/>
               </w:object>
             </w:r>
             <w:r>
@@ -9257,9 +9220,9 @@
               </w:rPr>
               <w:object w:dxaOrig="1440" w:dyaOrig="1440" w14:anchorId="77D22AF8">
                 <v:shape id="_x0000_i1263" type="#_x0000_t75" style="width:71.25pt;height:18pt" o:ole="">
-                  <v:imagedata r:id="rId106" o:title=""/>
+                  <v:imagedata r:id="rId107" o:title=""/>
                 </v:shape>
-                <w:control r:id="rId107" w:name="CheckBox3112115811" w:shapeid="_x0000_i1263"/>
+                <w:control r:id="rId108" w:name="CheckBox3112115811" w:shapeid="_x0000_i1263"/>
               </w:object>
             </w:r>
             <w:r>
@@ -9282,9 +9245,9 @@
               </w:rPr>
               <w:object w:dxaOrig="1440" w:dyaOrig="1440" w14:anchorId="54C7610E">
                 <v:shape id="_x0000_i1265" type="#_x0000_t75" style="width:95.25pt;height:18pt" o:ole="">
-                  <v:imagedata r:id="rId108" o:title=""/>
+                  <v:imagedata r:id="rId109" o:title=""/>
                 </v:shape>
-                <w:control r:id="rId109" w:name="CheckBox3112115911" w:shapeid="_x0000_i1265"/>
+                <w:control r:id="rId110" w:name="CheckBox3112115911" w:shapeid="_x0000_i1265"/>
               </w:object>
             </w:r>
           </w:p>
@@ -9357,9 +9320,9 @@
               </w:rPr>
               <w:object w:dxaOrig="1440" w:dyaOrig="1440" w14:anchorId="7FE344C0">
                 <v:shape id="_x0000_i1267" type="#_x0000_t75" style="width:58.5pt;height:18pt" o:ole="">
-                  <v:imagedata r:id="rId110" o:title=""/>
+                  <v:imagedata r:id="rId111" o:title=""/>
                 </v:shape>
-                <w:control r:id="rId111" w:name="CheckBox3112115712" w:shapeid="_x0000_i1267"/>
+                <w:control r:id="rId112" w:name="CheckBox3112115712" w:shapeid="_x0000_i1267"/>
               </w:object>
             </w:r>
             <w:r>
@@ -9382,9 +9345,9 @@
               </w:rPr>
               <w:object w:dxaOrig="1440" w:dyaOrig="1440" w14:anchorId="4CD184D1">
                 <v:shape id="_x0000_i1269" type="#_x0000_t75" style="width:58.5pt;height:18pt" o:ole="">
-                  <v:imagedata r:id="rId112" o:title=""/>
+                  <v:imagedata r:id="rId113" o:title=""/>
                 </v:shape>
-                <w:control r:id="rId113" w:name="CheckBox31121157121" w:shapeid="_x0000_i1269"/>
+                <w:control r:id="rId114" w:name="CheckBox31121157121" w:shapeid="_x0000_i1269"/>
               </w:object>
             </w:r>
             <w:r>
@@ -9407,9 +9370,9 @@
               </w:rPr>
               <w:object w:dxaOrig="1440" w:dyaOrig="1440" w14:anchorId="1CE12490">
                 <v:shape id="_x0000_i1271" type="#_x0000_t75" style="width:105.75pt;height:18pt" o:ole="">
-                  <v:imagedata r:id="rId114" o:title=""/>
+                  <v:imagedata r:id="rId115" o:title=""/>
                 </v:shape>
-                <w:control r:id="rId115" w:name="CheckBox3112115713" w:shapeid="_x0000_i1271"/>
+                <w:control r:id="rId116" w:name="CheckBox3112115713" w:shapeid="_x0000_i1271"/>
               </w:object>
             </w:r>
           </w:p>
@@ -9496,7 +9459,7 @@
                 <w:szCs w:val="24"/>
               </w:rPr>
             </w:pPr>
-            <w:commentRangeStart w:id="10"/>
+            <w:commentRangeStart w:id="11"/>
             <w:r>
               <w:rPr>
                 <w:rFonts w:ascii="Cambria" w:hAnsi="Cambria" w:cs="Arial"/>
@@ -9506,12 +9469,12 @@
               </w:rPr>
               <w:t xml:space="preserve">TESTEMUNHA </w:t>
             </w:r>
-            <w:commentRangeEnd w:id="10"/>
+            <w:commentRangeEnd w:id="11"/>
             <w:r>
               <w:rPr>
                 <w:rStyle w:val="Refdecomentrio"/>
               </w:rPr>
-              <w:commentReference w:id="10"/>
+              <w:commentReference w:id="11"/>
             </w:r>
           </w:p>
         </w:tc>
@@ -9561,9 +9524,9 @@
               </w:rPr>
               <w:object w:dxaOrig="1440" w:dyaOrig="1440" w14:anchorId="04446B9A">
                 <v:shape id="_x0000_i1273" type="#_x0000_t75" style="width:39pt;height:18pt" o:ole="">
-                  <v:imagedata r:id="rId6" o:title=""/>
+                  <v:imagedata r:id="rId14" o:title=""/>
                 </v:shape>
-                <w:control r:id="rId116" w:name="CheckBox3112115" w:shapeid="_x0000_i1273"/>
+                <w:control r:id="rId117" w:name="CheckBox3112115" w:shapeid="_x0000_i1273"/>
               </w:object>
             </w:r>
             <w:r>
@@ -9586,9 +9549,9 @@
               </w:rPr>
               <w:object w:dxaOrig="1440" w:dyaOrig="1440" w14:anchorId="4FE0AAC4">
                 <v:shape id="_x0000_i1275" type="#_x0000_t75" style="width:51.75pt;height:18pt" o:ole="">
-                  <v:imagedata r:id="rId46" o:title=""/>
+                  <v:imagedata r:id="rId118" o:title=""/>
                 </v:shape>
-                <w:control r:id="rId117" w:name="CheckBox4112141" w:shapeid="_x0000_i1275"/>
+                <w:control r:id="rId119" w:name="CheckBox4112141" w:shapeid="_x0000_i1275"/>
               </w:object>
             </w:r>
           </w:p>
@@ -9615,7 +9578,7 @@
                 <w:highlight w:val="yellow"/>
               </w:rPr>
             </w:pPr>
-            <w:commentRangeStart w:id="11"/>
+            <w:commentRangeStart w:id="12"/>
             <w:r>
               <w:rPr>
                 <w:rFonts w:ascii="Cambria" w:hAnsi="Cambria" w:cs="Arial"/>
@@ -9626,13 +9589,13 @@
               </w:rPr>
               <w:t>PESSOAS SABEDORAS</w:t>
             </w:r>
-            <w:commentRangeEnd w:id="11"/>
+            <w:commentRangeEnd w:id="12"/>
             <w:r>
               <w:rPr>
                 <w:rStyle w:val="Refdecomentrio"/>
                 <w:highlight w:val="yellow"/>
               </w:rPr>
-              <w:commentReference w:id="11"/>
+              <w:commentReference w:id="12"/>
             </w:r>
           </w:p>
         </w:tc>
@@ -9675,9 +9638,9 @@
               </w:rPr>
               <w:object w:dxaOrig="1440" w:dyaOrig="1440" w14:anchorId="79040767">
                 <v:shape id="_x0000_i1277" type="#_x0000_t75" style="width:39pt;height:18pt" o:ole="">
-                  <v:imagedata r:id="rId6" o:title=""/>
+                  <v:imagedata r:id="rId14" o:title=""/>
                 </v:shape>
-                <w:control r:id="rId118" w:name="CheckBox31121151" w:shapeid="_x0000_i1277"/>
+                <w:control r:id="rId120" w:name="CheckBox31121151" w:shapeid="_x0000_i1277"/>
               </w:object>
             </w:r>
             <w:r>
@@ -9702,9 +9665,9 @@
               </w:rPr>
               <w:object w:dxaOrig="1440" w:dyaOrig="1440" w14:anchorId="2A9CF155">
                 <v:shape id="_x0000_i1279" type="#_x0000_t75" style="width:51.75pt;height:18pt" o:ole="">
-                  <v:imagedata r:id="rId53" o:title=""/>
+                  <v:imagedata r:id="rId54" o:title=""/>
                 </v:shape>
-                <w:control r:id="rId119" w:name="CheckBox41121411" w:shapeid="_x0000_i1279"/>
+                <w:control r:id="rId121" w:name="CheckBox41121411" w:shapeid="_x0000_i1279"/>
               </w:object>
             </w:r>
             <w:r>
@@ -9741,7 +9704,7 @@
                 <w:szCs w:val="24"/>
               </w:rPr>
             </w:pPr>
-            <w:commentRangeStart w:id="12"/>
+            <w:commentRangeStart w:id="13"/>
             <w:r>
               <w:rPr>
                 <w:rFonts w:ascii="Cambria" w:hAnsi="Cambria" w:cs="Arial"/>
@@ -9751,12 +9714,12 @@
               </w:rPr>
               <w:t>IMAGENS DO EVENTO</w:t>
             </w:r>
-            <w:commentRangeEnd w:id="12"/>
+            <w:commentRangeEnd w:id="13"/>
             <w:r>
               <w:rPr>
                 <w:rStyle w:val="Refdecomentrio"/>
               </w:rPr>
-              <w:commentReference w:id="12"/>
+              <w:commentReference w:id="13"/>
             </w:r>
           </w:p>
         </w:tc>
@@ -9805,9 +9768,9 @@
               </w:rPr>
               <w:object w:dxaOrig="1440" w:dyaOrig="1440" w14:anchorId="61E3078B">
                 <v:shape id="_x0000_i1281" type="#_x0000_t75" style="width:39pt;height:18pt" o:ole="">
-                  <v:imagedata r:id="rId18" o:title=""/>
+                  <v:imagedata r:id="rId14" o:title=""/>
                 </v:shape>
-                <w:control r:id="rId120" w:name="CheckBox31121152" w:shapeid="_x0000_i1281"/>
+                <w:control r:id="rId122" w:name="CheckBox31121152" w:shapeid="_x0000_i1281"/>
               </w:object>
             </w:r>
             <w:r>
@@ -9830,9 +9793,9 @@
               </w:rPr>
               <w:object w:dxaOrig="1440" w:dyaOrig="1440" w14:anchorId="5DA54C24">
                 <v:shape id="_x0000_i1283" type="#_x0000_t75" style="width:51.75pt;height:18pt" o:ole="">
-                  <v:imagedata r:id="rId46" o:title=""/>
+                  <v:imagedata r:id="rId12" o:title=""/>
                 </v:shape>
-                <w:control r:id="rId121" w:name="CheckBox41121412" w:shapeid="_x0000_i1283"/>
+                <w:control r:id="rId123" w:name="CheckBox41121412" w:shapeid="_x0000_i1283"/>
               </w:object>
             </w:r>
           </w:p>
@@ -9858,7 +9821,7 @@
                 <w:szCs w:val="24"/>
               </w:rPr>
             </w:pPr>
-            <w:commentRangeStart w:id="13"/>
+            <w:commentRangeStart w:id="14"/>
             <w:r>
               <w:rPr>
                 <w:rFonts w:ascii="Cambria" w:hAnsi="Cambria" w:cs="Arial"/>
@@ -9886,12 +9849,12 @@
               </w:rPr>
               <w:t xml:space="preserve"> APONTADOS </w:t>
             </w:r>
-            <w:commentRangeEnd w:id="13"/>
+            <w:commentRangeEnd w:id="14"/>
             <w:r>
               <w:rPr>
                 <w:rStyle w:val="Refdecomentrio"/>
               </w:rPr>
-              <w:commentReference w:id="13"/>
+              <w:commentReference w:id="14"/>
             </w:r>
           </w:p>
         </w:tc>
@@ -9941,9 +9904,9 @@
               </w:rPr>
               <w:object w:dxaOrig="1440" w:dyaOrig="1440" w14:anchorId="2966E974">
                 <v:shape id="_x0000_i1285" type="#_x0000_t75" style="width:39pt;height:18pt" o:ole="">
-                  <v:imagedata r:id="rId18" o:title=""/>
+                  <v:imagedata r:id="rId6" o:title=""/>
                 </v:shape>
-                <w:control r:id="rId122" w:name="CheckBox31121153" w:shapeid="_x0000_i1285"/>
+                <w:control r:id="rId124" w:name="CheckBox31121153" w:shapeid="_x0000_i1285"/>
               </w:object>
             </w:r>
             <w:r>
@@ -9968,7 +9931,7 @@
                 <v:shape id="_x0000_i1287" type="#_x0000_t75" style="width:51.75pt;height:18pt" o:ole="">
                   <v:imagedata r:id="rId12" o:title=""/>
                 </v:shape>
-                <w:control r:id="rId123" w:name="CheckBox41121413" w:shapeid="_x0000_i1287"/>
+                <w:control r:id="rId125" w:name="CheckBox41121413" w:shapeid="_x0000_i1287"/>
               </w:object>
             </w:r>
           </w:p>
@@ -9997,7 +9960,7 @@
                 <w:szCs w:val="24"/>
               </w:rPr>
             </w:pPr>
-            <w:commentRangeStart w:id="14"/>
+            <w:commentRangeStart w:id="15"/>
             <w:r>
               <w:rPr>
                 <w:rFonts w:ascii="Cambria" w:hAnsi="Cambria" w:cs="Arial"/>
@@ -10086,7 +10049,7 @@
               </w:rPr>
             </w:pPr>
           </w:p>
-          <w:commentRangeEnd w:id="14"/>
+          <w:commentRangeEnd w:id="15"/>
           <w:p>
             <w:pPr>
               <w:spacing w:line="276" w:lineRule="auto"/>
@@ -10102,7 +10065,7 @@
               <w:rPr>
                 <w:rStyle w:val="Refdecomentrio"/>
               </w:rPr>
-              <w:commentReference w:id="14"/>
+              <w:commentReference w:id="15"/>
             </w:r>
           </w:p>
           <w:p>
@@ -10267,7 +10230,7 @@
                 <w:szCs w:val="24"/>
               </w:rPr>
             </w:pPr>
-            <w:commentRangeStart w:id="15"/>
+            <w:commentRangeStart w:id="16"/>
             <w:r>
               <w:rPr>
                 <w:rFonts w:ascii="Cambria" w:hAnsi="Cambria" w:cs="Arial"/>
@@ -10279,12 +10242,12 @@
               </w:rPr>
               <w:t>PROCEDIMENTOS LEGAIS</w:t>
             </w:r>
-            <w:commentRangeEnd w:id="15"/>
+            <w:commentRangeEnd w:id="16"/>
             <w:r>
               <w:rPr>
                 <w:rStyle w:val="Refdecomentrio"/>
               </w:rPr>
-              <w:commentReference w:id="15"/>
+              <w:commentReference w:id="16"/>
             </w:r>
           </w:p>
         </w:tc>
@@ -10311,7 +10274,7 @@
                 <w:szCs w:val="24"/>
               </w:rPr>
             </w:pPr>
-            <w:commentRangeStart w:id="16"/>
+            <w:commentRangeStart w:id="17"/>
             <w:r>
               <w:rPr>
                 <w:rFonts w:ascii="Cambria" w:hAnsi="Cambria" w:cs="Arial"/>
@@ -10321,12 +10284,12 @@
               </w:rPr>
               <w:t xml:space="preserve">POLICIA MILITAR  ACIONADA – 190 </w:t>
             </w:r>
-            <w:commentRangeEnd w:id="16"/>
+            <w:commentRangeEnd w:id="17"/>
             <w:r>
               <w:rPr>
                 <w:rStyle w:val="Refdecomentrio"/>
               </w:rPr>
-              <w:commentReference w:id="16"/>
+              <w:commentReference w:id="17"/>
             </w:r>
           </w:p>
         </w:tc>
@@ -10368,7 +10331,7 @@
                 <v:shape id="_x0000_i1289" type="#_x0000_t75" style="width:39pt;height:18pt" o:ole="">
                   <v:imagedata r:id="rId6" o:title=""/>
                 </v:shape>
-                <w:control r:id="rId124" w:name="CheckBox311211541" w:shapeid="_x0000_i1289"/>
+                <w:control r:id="rId126" w:name="CheckBox311211541" w:shapeid="_x0000_i1289"/>
               </w:object>
             </w:r>
             <w:r>
@@ -10391,9 +10354,9 @@
               </w:rPr>
               <w:object w:dxaOrig="1440" w:dyaOrig="1440" w14:anchorId="73BCE199">
                 <v:shape id="_x0000_i1291" type="#_x0000_t75" style="width:51.75pt;height:18pt" o:ole="">
-                  <v:imagedata r:id="rId46" o:title=""/>
+                  <v:imagedata r:id="rId12" o:title=""/>
                 </v:shape>
-                <w:control r:id="rId125" w:name="CheckBox411214141" w:shapeid="_x0000_i1291"/>
+                <w:control r:id="rId127" w:name="CheckBox411214141" w:shapeid="_x0000_i1291"/>
               </w:object>
             </w:r>
           </w:p>
@@ -10477,9 +10440,9 @@
               </w:rPr>
               <w:object w:dxaOrig="1440" w:dyaOrig="1440" w14:anchorId="3027AB03">
                 <v:shape id="_x0000_i1293" type="#_x0000_t75" style="width:39pt;height:18pt" o:ole="">
-                  <v:imagedata r:id="rId18" o:title=""/>
+                  <v:imagedata r:id="rId14" o:title=""/>
                 </v:shape>
-                <w:control r:id="rId126" w:name="CheckBox3112115412" w:shapeid="_x0000_i1293"/>
+                <w:control r:id="rId128" w:name="CheckBox3112115412" w:shapeid="_x0000_i1293"/>
               </w:object>
             </w:r>
             <w:r>
@@ -10502,9 +10465,9 @@
               </w:rPr>
               <w:object w:dxaOrig="1440" w:dyaOrig="1440" w14:anchorId="7CD85273">
                 <v:shape id="_x0000_i1295" type="#_x0000_t75" style="width:51.75pt;height:18pt" o:ole="">
-                  <v:imagedata r:id="rId46" o:title=""/>
+                  <v:imagedata r:id="rId118" o:title=""/>
                 </v:shape>
-                <w:control r:id="rId127" w:name="CheckBox4112141412" w:shapeid="_x0000_i1295"/>
+                <w:control r:id="rId129" w:name="CheckBox4112141412" w:shapeid="_x0000_i1295"/>
               </w:object>
             </w:r>
           </w:p>
@@ -10533,7 +10496,7 @@
                 <w:highlight w:val="yellow"/>
               </w:rPr>
             </w:pPr>
-            <w:commentRangeStart w:id="17"/>
+            <w:commentRangeStart w:id="18"/>
             <w:r>
               <w:rPr>
                 <w:rFonts w:ascii="Cambria" w:hAnsi="Cambria" w:cs="Arial"/>
@@ -10544,13 +10507,13 @@
               </w:rPr>
               <w:t xml:space="preserve">BOLETIM DE OCORRÊNCIA  -  AUTÊNTICO </w:t>
             </w:r>
-            <w:commentRangeEnd w:id="17"/>
+            <w:commentRangeEnd w:id="18"/>
             <w:r>
               <w:rPr>
                 <w:rStyle w:val="Refdecomentrio"/>
                 <w:highlight w:val="yellow"/>
               </w:rPr>
-              <w:commentReference w:id="17"/>
+              <w:commentReference w:id="18"/>
             </w:r>
           </w:p>
         </w:tc>
@@ -10593,9 +10556,9 @@
               </w:rPr>
               <w:object w:dxaOrig="1440" w:dyaOrig="1440" w14:anchorId="11E0071B">
                 <v:shape id="_x0000_i1297" type="#_x0000_t75" style="width:39pt;height:18pt" o:ole="">
-                  <v:imagedata r:id="rId18" o:title=""/>
+                  <v:imagedata r:id="rId14" o:title=""/>
                 </v:shape>
-                <w:control r:id="rId128" w:name="CheckBox3112115413" w:shapeid="_x0000_i1297"/>
+                <w:control r:id="rId130" w:name="CheckBox3112115413" w:shapeid="_x0000_i1297"/>
               </w:object>
             </w:r>
             <w:r>
@@ -10620,9 +10583,9 @@
               </w:rPr>
               <w:object w:dxaOrig="1440" w:dyaOrig="1440" w14:anchorId="5A7D5E10">
                 <v:shape id="_x0000_i1299" type="#_x0000_t75" style="width:51.75pt;height:18pt" o:ole="">
-                  <v:imagedata r:id="rId12" o:title=""/>
+                  <v:imagedata r:id="rId131" o:title=""/>
                 </v:shape>
-                <w:control r:id="rId129" w:name="CheckBox4112141413" w:shapeid="_x0000_i1299"/>
+                <w:control r:id="rId132" w:name="CheckBox4112141413" w:shapeid="_x0000_i1299"/>
               </w:object>
             </w:r>
           </w:p>
@@ -10651,7 +10614,7 @@
                 <w:highlight w:val="yellow"/>
               </w:rPr>
             </w:pPr>
-            <w:commentRangeStart w:id="18"/>
+            <w:commentRangeStart w:id="19"/>
             <w:r>
               <w:rPr>
                 <w:rFonts w:ascii="Cambria" w:hAnsi="Cambria" w:cs="Arial"/>
@@ -10662,13 +10625,13 @@
               </w:rPr>
               <w:t xml:space="preserve">SINESP – LOCALIZAÇÃO DO VEÍCULO  </w:t>
             </w:r>
-            <w:commentRangeEnd w:id="18"/>
+            <w:commentRangeEnd w:id="19"/>
             <w:r>
               <w:rPr>
                 <w:rStyle w:val="Refdecomentrio"/>
                 <w:highlight w:val="yellow"/>
               </w:rPr>
-              <w:commentReference w:id="18"/>
+              <w:commentReference w:id="19"/>
             </w:r>
           </w:p>
         </w:tc>
@@ -10711,9 +10674,9 @@
               </w:rPr>
               <w:object w:dxaOrig="1440" w:dyaOrig="1440" w14:anchorId="168E820D">
                 <v:shape id="_x0000_i1301" type="#_x0000_t75" style="width:39pt;height:18pt" o:ole="">
-                  <v:imagedata r:id="rId18" o:title=""/>
+                  <v:imagedata r:id="rId14" o:title=""/>
                 </v:shape>
-                <w:control r:id="rId130" w:name="CheckBox31121154131" w:shapeid="_x0000_i1301"/>
+                <w:control r:id="rId133" w:name="CheckBox31121154131" w:shapeid="_x0000_i1301"/>
               </w:object>
             </w:r>
             <w:r>
@@ -10738,9 +10701,9 @@
               </w:rPr>
               <w:object w:dxaOrig="1440" w:dyaOrig="1440" w14:anchorId="741FF853">
                 <v:shape id="_x0000_i1303" type="#_x0000_t75" style="width:51.75pt;height:18pt" o:ole="">
-                  <v:imagedata r:id="rId46" o:title=""/>
+                  <v:imagedata r:id="rId118" o:title=""/>
                 </v:shape>
-                <w:control r:id="rId131" w:name="CheckBox41121414131" w:shapeid="_x0000_i1303"/>
+                <w:control r:id="rId134" w:name="CheckBox41121414131" w:shapeid="_x0000_i1303"/>
               </w:object>
             </w:r>
           </w:p>
@@ -10769,7 +10732,7 @@
                 <w:highlight w:val="yellow"/>
               </w:rPr>
             </w:pPr>
-            <w:commentRangeStart w:id="19"/>
+            <w:commentRangeStart w:id="20"/>
             <w:r>
               <w:rPr>
                 <w:rFonts w:ascii="Cambria" w:hAnsi="Cambria" w:cs="Arial"/>
@@ -10780,13 +10743,13 @@
               </w:rPr>
               <w:t xml:space="preserve">LOCALIZAÇÃO EM ORGÃO PÚBLICOS </w:t>
             </w:r>
-            <w:commentRangeEnd w:id="19"/>
+            <w:commentRangeEnd w:id="20"/>
             <w:r>
               <w:rPr>
                 <w:rStyle w:val="Refdecomentrio"/>
                 <w:highlight w:val="yellow"/>
               </w:rPr>
-              <w:commentReference w:id="19"/>
+              <w:commentReference w:id="20"/>
             </w:r>
           </w:p>
         </w:tc>
@@ -10829,9 +10792,9 @@
               </w:rPr>
               <w:object w:dxaOrig="1440" w:dyaOrig="1440" w14:anchorId="09866C8F">
                 <v:shape id="_x0000_i1305" type="#_x0000_t75" style="width:39pt;height:18pt" o:ole="">
-                  <v:imagedata r:id="rId6" o:title=""/>
+                  <v:imagedata r:id="rId14" o:title=""/>
                 </v:shape>
-                <w:control r:id="rId132" w:name="CheckBox31121154132" w:shapeid="_x0000_i1305"/>
+                <w:control r:id="rId135" w:name="CheckBox31121154132" w:shapeid="_x0000_i1305"/>
               </w:object>
             </w:r>
             <w:r>
@@ -10856,9 +10819,9 @@
               </w:rPr>
               <w:object w:dxaOrig="1440" w:dyaOrig="1440" w14:anchorId="04FF6CB7">
                 <v:shape id="_x0000_i1307" type="#_x0000_t75" style="width:51.75pt;height:18pt" o:ole="">
-                  <v:imagedata r:id="rId46" o:title=""/>
+                  <v:imagedata r:id="rId12" o:title=""/>
                 </v:shape>
-                <w:control r:id="rId133" w:name="CheckBox41121414132" w:shapeid="_x0000_i1307"/>
+                <w:control r:id="rId136" w:name="CheckBox41121414132" w:shapeid="_x0000_i1307"/>
               </w:object>
             </w:r>
           </w:p>
@@ -11093,7 +11056,7 @@
                 <w:szCs w:val="28"/>
               </w:rPr>
             </w:pPr>
-            <w:commentRangeStart w:id="20"/>
+            <w:commentRangeStart w:id="21"/>
             <w:r>
               <w:rPr>
                 <w:rFonts w:ascii="Cambria" w:hAnsi="Cambria" w:cs="Arial"/>
@@ -11187,9 +11150,9 @@
               </w:rPr>
               <w:object w:dxaOrig="1440" w:dyaOrig="1440" w14:anchorId="55FA55E3">
                 <v:shape id="_x0000_i1309" type="#_x0000_t75" style="width:39pt;height:18pt" o:ole="">
-                  <v:imagedata r:id="rId6" o:title=""/>
+                  <v:imagedata r:id="rId137" o:title=""/>
                 </v:shape>
-                <w:control r:id="rId134" w:name="CheckBox311211541111" w:shapeid="_x0000_i1309"/>
+                <w:control r:id="rId138" w:name="CheckBox311211541111" w:shapeid="_x0000_i1309"/>
               </w:object>
             </w:r>
             <w:r>
@@ -11212,9 +11175,9 @@
               </w:rPr>
               <w:object w:dxaOrig="1440" w:dyaOrig="1440" w14:anchorId="7FBDC226">
                 <v:shape id="_x0000_i1320" type="#_x0000_t75" style="width:51.75pt;height:18pt" o:ole="">
-                  <v:imagedata r:id="rId46" o:title=""/>
+                  <v:imagedata r:id="rId131" o:title=""/>
                 </v:shape>
-                <w:control r:id="rId135" w:name="CheckBox411214141111" w:shapeid="_x0000_i1320"/>
+                <w:control r:id="rId139" w:name="CheckBox411214141111" w:shapeid="_x0000_i1320"/>
               </w:object>
             </w:r>
           </w:p>
@@ -11289,9 +11252,9 @@
               </w:rPr>
               <w:object w:dxaOrig="1440" w:dyaOrig="1440" w14:anchorId="2DCE2018">
                 <v:shape id="_x0000_i1321" type="#_x0000_t75" style="width:39pt;height:18pt" o:ole="">
-                  <v:imagedata r:id="rId18" o:title=""/>
+                  <v:imagedata r:id="rId140" o:title=""/>
                 </v:shape>
-                <w:control r:id="rId136" w:name="CheckBox3112115411111" w:shapeid="_x0000_i1321"/>
+                <w:control r:id="rId141" w:name="CheckBox3112115411111" w:shapeid="_x0000_i1321"/>
               </w:object>
             </w:r>
             <w:r>
@@ -11314,9 +11277,9 @@
               </w:rPr>
               <w:object w:dxaOrig="1440" w:dyaOrig="1440" w14:anchorId="57B20EF6">
                 <v:shape id="_x0000_i1322" type="#_x0000_t75" style="width:51.75pt;height:18pt" o:ole="">
-                  <v:imagedata r:id="rId12" o:title=""/>
+                  <v:imagedata r:id="rId142" o:title=""/>
                 </v:shape>
-                <w:control r:id="rId137" w:name="CheckBox4112141411111" w:shapeid="_x0000_i1322"/>
+                <w:control r:id="rId143" w:name="CheckBox4112141411111" w:shapeid="_x0000_i1322"/>
               </w:object>
             </w:r>
           </w:p>
@@ -11391,9 +11354,9 @@
               </w:rPr>
               <w:object w:dxaOrig="1440" w:dyaOrig="1440" w14:anchorId="64F4CFD4">
                 <v:shape id="_x0000_i1323" type="#_x0000_t75" style="width:39pt;height:18pt" o:ole="">
-                  <v:imagedata r:id="rId18" o:title=""/>
+                  <v:imagedata r:id="rId14" o:title=""/>
                 </v:shape>
-                <w:control r:id="rId138" w:name="CheckBox3112115411112" w:shapeid="_x0000_i1323"/>
+                <w:control r:id="rId144" w:name="CheckBox3112115411112" w:shapeid="_x0000_i1323"/>
               </w:object>
             </w:r>
             <w:r>
@@ -11416,9 +11379,9 @@
               </w:rPr>
               <w:object w:dxaOrig="1440" w:dyaOrig="1440" w14:anchorId="1ED5D767">
                 <v:shape id="_x0000_i1324" type="#_x0000_t75" style="width:51.75pt;height:18pt" o:ole="">
-                  <v:imagedata r:id="rId46" o:title=""/>
+                  <v:imagedata r:id="rId118" o:title=""/>
                 </v:shape>
-                <w:control r:id="rId139" w:name="CheckBox4112141411112" w:shapeid="_x0000_i1324"/>
+                <w:control r:id="rId145" w:name="CheckBox4112141411112" w:shapeid="_x0000_i1324"/>
               </w:object>
             </w:r>
           </w:p>
@@ -11495,7 +11458,7 @@
                 <v:shape id="_x0000_i1325" type="#_x0000_t75" style="width:39pt;height:18pt" o:ole="">
                   <v:imagedata r:id="rId6" o:title=""/>
                 </v:shape>
-                <w:control r:id="rId140" w:name="CheckBox3112115411113" w:shapeid="_x0000_i1325"/>
+                <w:control r:id="rId146" w:name="CheckBox3112115411113" w:shapeid="_x0000_i1325"/>
               </w:object>
             </w:r>
             <w:r>
@@ -11518,9 +11481,9 @@
               </w:rPr>
               <w:object w:dxaOrig="1440" w:dyaOrig="1440" w14:anchorId="21649CBC">
                 <v:shape id="_x0000_i1326" type="#_x0000_t75" style="width:51.75pt;height:18pt" o:ole="">
-                  <v:imagedata r:id="rId46" o:title=""/>
+                  <v:imagedata r:id="rId12" o:title=""/>
                 </v:shape>
-                <w:control r:id="rId141" w:name="CheckBox4112141411113" w:shapeid="_x0000_i1326"/>
+                <w:control r:id="rId147" w:name="CheckBox4112141411113" w:shapeid="_x0000_i1326"/>
               </w:object>
             </w:r>
           </w:p>
@@ -11597,7 +11560,7 @@
                 <v:shape id="_x0000_i1327" type="#_x0000_t75" style="width:39pt;height:18pt" o:ole="">
                   <v:imagedata r:id="rId6" o:title=""/>
                 </v:shape>
-                <w:control r:id="rId142" w:name="CheckBox3112115411114" w:shapeid="_x0000_i1327"/>
+                <w:control r:id="rId148" w:name="CheckBox3112115411114" w:shapeid="_x0000_i1327"/>
               </w:object>
             </w:r>
             <w:r>
@@ -11620,9 +11583,9 @@
               </w:rPr>
               <w:object w:dxaOrig="1440" w:dyaOrig="1440" w14:anchorId="6FB200CB">
                 <v:shape id="_x0000_i1328" type="#_x0000_t75" style="width:51.75pt;height:18pt" o:ole="">
-                  <v:imagedata r:id="rId46" o:title=""/>
+                  <v:imagedata r:id="rId149" o:title=""/>
                 </v:shape>
-                <w:control r:id="rId143" w:name="CheckBox4112141411114" w:shapeid="_x0000_i1328"/>
+                <w:control r:id="rId150" w:name="CheckBox4112141411114" w:shapeid="_x0000_i1328"/>
               </w:object>
             </w:r>
           </w:p>
@@ -11699,7 +11662,7 @@
               </w:rPr>
             </w:pPr>
           </w:p>
-          <w:commentRangeEnd w:id="20"/>
+          <w:commentRangeEnd w:id="21"/>
           <w:p>
             <w:pPr>
               <w:spacing w:before="240"/>
@@ -11716,7 +11679,7 @@
               <w:rPr>
                 <w:rStyle w:val="Refdecomentrio"/>
               </w:rPr>
-              <w:commentReference w:id="20"/>
+              <w:commentReference w:id="21"/>
             </w:r>
           </w:p>
           <w:p>
@@ -11913,7 +11876,7 @@
                 <w:szCs w:val="28"/>
               </w:rPr>
             </w:pPr>
-            <w:commentRangeStart w:id="21"/>
+            <w:commentRangeStart w:id="22"/>
             <w:r>
               <w:rPr>
                 <w:rFonts w:ascii="Cambria" w:hAnsi="Cambria" w:cs="Arial"/>
@@ -11998,9 +11961,9 @@
               </w:rPr>
               <w:object w:dxaOrig="1440" w:dyaOrig="1440" w14:anchorId="1AD567D4">
                 <v:shape id="_x0000_i1329" type="#_x0000_t75" style="width:39pt;height:18pt" o:ole="">
-                  <v:imagedata r:id="rId18" o:title=""/>
+                  <v:imagedata r:id="rId151" o:title=""/>
                 </v:shape>
-                <w:control r:id="rId144" w:name="CheckBox3112115411116" w:shapeid="_x0000_i1329"/>
+                <w:control r:id="rId152" w:name="CheckBox3112115411116" w:shapeid="_x0000_i1329"/>
               </w:object>
             </w:r>
             <w:r>
@@ -12023,9 +11986,9 @@
               </w:rPr>
               <w:object w:dxaOrig="1440" w:dyaOrig="1440" w14:anchorId="07FD0211">
                 <v:shape id="_x0000_i1338" type="#_x0000_t75" style="width:51.75pt;height:18pt" o:ole="">
-                  <v:imagedata r:id="rId12" o:title=""/>
+                  <v:imagedata r:id="rId118" o:title=""/>
                 </v:shape>
-                <w:control r:id="rId145" w:name="CheckBox4112141411116" w:shapeid="_x0000_i1338"/>
+                <w:control r:id="rId153" w:name="CheckBox4112141411116" w:shapeid="_x0000_i1338"/>
               </w:object>
             </w:r>
           </w:p>
@@ -12100,9 +12063,9 @@
               </w:rPr>
               <w:object w:dxaOrig="1440" w:dyaOrig="1440" w14:anchorId="1044F5AF">
                 <v:shape id="_x0000_i1339" type="#_x0000_t75" style="width:39pt;height:18pt" o:ole="">
-                  <v:imagedata r:id="rId18" o:title=""/>
+                  <v:imagedata r:id="rId6" o:title=""/>
                 </v:shape>
-                <w:control r:id="rId146" w:name="CheckBox31121154111112" w:shapeid="_x0000_i1339"/>
+                <w:control r:id="rId154" w:name="CheckBox31121154111112" w:shapeid="_x0000_i1339"/>
               </w:object>
             </w:r>
             <w:r>
@@ -12125,9 +12088,9 @@
               </w:rPr>
               <w:object w:dxaOrig="1440" w:dyaOrig="1440" w14:anchorId="4091F432">
                 <v:shape id="_x0000_i1340" type="#_x0000_t75" style="width:51.75pt;height:18pt" o:ole="">
-                  <v:imagedata r:id="rId12" o:title=""/>
+                  <v:imagedata r:id="rId118" o:title=""/>
                 </v:shape>
-                <w:control r:id="rId147" w:name="CheckBox41121414111112" w:shapeid="_x0000_i1340"/>
+                <w:control r:id="rId155" w:name="CheckBox41121414111112" w:shapeid="_x0000_i1340"/>
               </w:object>
             </w:r>
           </w:p>
@@ -12202,9 +12165,9 @@
               </w:rPr>
               <w:object w:dxaOrig="1440" w:dyaOrig="1440" w14:anchorId="3A51EFCA">
                 <v:shape id="_x0000_i1341" type="#_x0000_t75" style="width:39pt;height:18pt" o:ole="">
-                  <v:imagedata r:id="rId18" o:title=""/>
+                  <v:imagedata r:id="rId156" o:title=""/>
                 </v:shape>
-                <w:control r:id="rId148" w:name="CheckBox31121154111122" w:shapeid="_x0000_i1341"/>
+                <w:control r:id="rId157" w:name="CheckBox31121154111122" w:shapeid="_x0000_i1341"/>
               </w:object>
             </w:r>
             <w:r>
@@ -12227,9 +12190,9 @@
               </w:rPr>
               <w:object w:dxaOrig="1440" w:dyaOrig="1440" w14:anchorId="7468F91D">
                 <v:shape id="_x0000_i1342" type="#_x0000_t75" style="width:51.75pt;height:18pt" o:ole="">
-                  <v:imagedata r:id="rId46" o:title=""/>
+                  <v:imagedata r:id="rId118" o:title=""/>
                 </v:shape>
-                <w:control r:id="rId149" w:name="CheckBox41121414111122" w:shapeid="_x0000_i1342"/>
+                <w:control r:id="rId158" w:name="CheckBox41121414111122" w:shapeid="_x0000_i1342"/>
               </w:object>
             </w:r>
           </w:p>
@@ -12304,9 +12267,9 @@
               </w:rPr>
               <w:object w:dxaOrig="1440" w:dyaOrig="1440" w14:anchorId="7A29BA7A">
                 <v:shape id="_x0000_i1343" type="#_x0000_t75" style="width:39pt;height:18pt" o:ole="">
-                  <v:imagedata r:id="rId6" o:title=""/>
+                  <v:imagedata r:id="rId14" o:title=""/>
                 </v:shape>
-                <w:control r:id="rId150" w:name="CheckBox31121154111132" w:shapeid="_x0000_i1343"/>
+                <w:control r:id="rId159" w:name="CheckBox31121154111132" w:shapeid="_x0000_i1343"/>
               </w:object>
             </w:r>
             <w:r>
@@ -12329,9 +12292,9 @@
               </w:rPr>
               <w:object w:dxaOrig="1440" w:dyaOrig="1440" w14:anchorId="2DE3DEB8">
                 <v:shape id="_x0000_i1344" type="#_x0000_t75" style="width:51.75pt;height:18pt" o:ole="">
-                  <v:imagedata r:id="rId46" o:title=""/>
+                  <v:imagedata r:id="rId12" o:title=""/>
                 </v:shape>
-                <w:control r:id="rId151" w:name="CheckBox41121414111132" w:shapeid="_x0000_i1344"/>
+                <w:control r:id="rId160" w:name="CheckBox41121414111132" w:shapeid="_x0000_i1344"/>
               </w:object>
             </w:r>
           </w:p>
@@ -12376,8 +12339,6 @@
               </w:rPr>
               <w:t>O Sr. Jonas informou...................</w:t>
             </w:r>
-            <w:bookmarkStart w:id="22" w:name="_GoBack"/>
-            <w:bookmarkEnd w:id="22"/>
           </w:p>
           <w:p>
             <w:pPr>
@@ -12559,7 +12520,7 @@
               </w:rPr>
             </w:pPr>
           </w:p>
-          <w:commentRangeEnd w:id="21"/>
+          <w:commentRangeEnd w:id="22"/>
           <w:p>
             <w:pPr>
               <w:spacing w:line="360" w:lineRule="auto"/>
@@ -12575,7 +12536,7 @@
               <w:rPr>
                 <w:rStyle w:val="Refdecomentrio"/>
               </w:rPr>
-              <w:commentReference w:id="21"/>
+              <w:commentReference w:id="22"/>
             </w:r>
           </w:p>
           <w:p>
@@ -12708,6 +12669,7 @@
                 <w:color w:val="002060"/>
                 <w:sz w:val="28"/>
                 <w:szCs w:val="28"/>
+                <w:highlight w:val="yellow"/>
               </w:rPr>
               <w:t>RASTREADOR – ANÁLISE DA TELEMETRIA</w:t>
             </w:r>
@@ -12780,9 +12742,9 @@
               </w:rPr>
               <w:object w:dxaOrig="1440" w:dyaOrig="1440" w14:anchorId="19E41130">
                 <v:shape id="_x0000_i1345" type="#_x0000_t75" style="width:91.5pt;height:18pt" o:ole="">
-                  <v:imagedata r:id="rId152" o:title=""/>
+                  <v:imagedata r:id="rId161" o:title=""/>
                 </v:shape>
-                <w:control r:id="rId153" w:name="CheckBox311211541111411" w:shapeid="_x0000_i1345"/>
+                <w:control r:id="rId162" w:name="CheckBox311211541111411" w:shapeid="_x0000_i1345"/>
               </w:object>
             </w:r>
             <w:r>
@@ -12804,9 +12766,9 @@
               </w:rPr>
               <w:object w:dxaOrig="1440" w:dyaOrig="1440" w14:anchorId="5D7417D5">
                 <v:shape id="_x0000_i1347" type="#_x0000_t75" style="width:106.5pt;height:18pt" o:ole="">
-                  <v:imagedata r:id="rId154" o:title=""/>
+                  <v:imagedata r:id="rId163" o:title=""/>
                 </v:shape>
-                <w:control r:id="rId155" w:name="CheckBox311211541111412" w:shapeid="_x0000_i1347"/>
+                <w:control r:id="rId164" w:name="CheckBox311211541111412" w:shapeid="_x0000_i1347"/>
               </w:object>
             </w:r>
           </w:p>
@@ -12878,9 +12840,9 @@
               </w:rPr>
               <w:object w:dxaOrig="1440" w:dyaOrig="1440" w14:anchorId="49C32576">
                 <v:shape id="_x0000_i1349" type="#_x0000_t75" style="width:106.5pt;height:18pt" o:ole="">
-                  <v:imagedata r:id="rId156" o:title=""/>
+                  <v:imagedata r:id="rId165" o:title=""/>
                 </v:shape>
-                <w:control r:id="rId157" w:name="CheckBox3112115411114121" w:shapeid="_x0000_i1349"/>
+                <w:control r:id="rId166" w:name="CheckBox3112115411114121" w:shapeid="_x0000_i1349"/>
               </w:object>
             </w:r>
             <w:r>
@@ -12903,9 +12865,9 @@
               </w:rPr>
               <w:object w:dxaOrig="1440" w:dyaOrig="1440" w14:anchorId="5E810CF6">
                 <v:shape id="_x0000_i1351" type="#_x0000_t75" style="width:106.5pt;height:18pt" o:ole="">
-                  <v:imagedata r:id="rId158" o:title=""/>
+                  <v:imagedata r:id="rId167" o:title=""/>
                 </v:shape>
-                <w:control r:id="rId159" w:name="CheckBox3112115411114122" w:shapeid="_x0000_i1351"/>
+                <w:control r:id="rId168" w:name="CheckBox3112115411114122" w:shapeid="_x0000_i1351"/>
               </w:object>
             </w:r>
           </w:p>
@@ -12968,9 +12930,9 @@
               </w:rPr>
               <w:object w:dxaOrig="1440" w:dyaOrig="1440" w14:anchorId="17DB2531">
                 <v:shape id="_x0000_i1353" type="#_x0000_t75" style="width:106.5pt;height:18pt" o:ole="">
-                  <v:imagedata r:id="rId160" o:title=""/>
+                  <v:imagedata r:id="rId169" o:title=""/>
                 </v:shape>
-                <w:control r:id="rId161" w:name="CheckBox3112115411114123" w:shapeid="_x0000_i1353"/>
+                <w:control r:id="rId170" w:name="CheckBox3112115411114123" w:shapeid="_x0000_i1353"/>
               </w:object>
             </w:r>
             <w:r>
@@ -13002,9 +12964,9 @@
               </w:rPr>
               <w:object w:dxaOrig="1440" w:dyaOrig="1440" w14:anchorId="4D2E8AE3">
                 <v:shape id="_x0000_i1355" type="#_x0000_t75" style="width:106.5pt;height:18pt" o:ole="">
-                  <v:imagedata r:id="rId162" o:title=""/>
+                  <v:imagedata r:id="rId171" o:title=""/>
                 </v:shape>
-                <w:control r:id="rId163" w:name="CheckBox3112115411114124" w:shapeid="_x0000_i1355"/>
+                <w:control r:id="rId172" w:name="CheckBox3112115411114124" w:shapeid="_x0000_i1355"/>
               </w:object>
             </w:r>
           </w:p>
@@ -13356,6 +13318,7 @@
                 <w:color w:val="002060"/>
                 <w:sz w:val="28"/>
                 <w:szCs w:val="28"/>
+                <w:highlight w:val="yellow"/>
               </w:rPr>
               <w:t>APLICATIVO DE MOBILIDADE URBANA</w:t>
             </w:r>
@@ -13484,9 +13447,9 @@
               </w:rPr>
               <w:object w:dxaOrig="1440" w:dyaOrig="1440" w14:anchorId="0D930840">
                 <v:shape id="_x0000_i1357" type="#_x0000_t75" style="width:56.25pt;height:18pt" o:ole="">
-                  <v:imagedata r:id="rId164" o:title=""/>
+                  <v:imagedata r:id="rId173" o:title=""/>
                 </v:shape>
-                <w:control r:id="rId165" w:name="CheckBox31121154111141231" w:shapeid="_x0000_i1357"/>
+                <w:control r:id="rId174" w:name="CheckBox31121154111141231" w:shapeid="_x0000_i1357"/>
               </w:object>
             </w:r>
             <w:r>
@@ -13518,9 +13481,9 @@
               </w:rPr>
               <w:object w:dxaOrig="1440" w:dyaOrig="1440" w14:anchorId="5CB0344C">
                 <v:shape id="_x0000_i1359" type="#_x0000_t75" style="width:106.5pt;height:18pt" o:ole="">
-                  <v:imagedata r:id="rId166" o:title=""/>
+                  <v:imagedata r:id="rId175" o:title=""/>
                 </v:shape>
-                <w:control r:id="rId167" w:name="CheckBox31121154111141241" w:shapeid="_x0000_i1359"/>
+                <w:control r:id="rId176" w:name="CheckBox31121154111141241" w:shapeid="_x0000_i1359"/>
               </w:object>
             </w:r>
             <w:r>
@@ -13599,9 +13562,9 @@
               </w:rPr>
               <w:object w:dxaOrig="1440" w:dyaOrig="1440" w14:anchorId="6ED33886">
                 <v:shape id="_x0000_i1361" type="#_x0000_t75" style="width:52.5pt;height:18pt" o:ole="">
-                  <v:imagedata r:id="rId168" o:title=""/>
+                  <v:imagedata r:id="rId177" o:title=""/>
                 </v:shape>
-                <w:control r:id="rId169" w:name="CheckBox31121154111141232" w:shapeid="_x0000_i1361"/>
+                <w:control r:id="rId178" w:name="CheckBox31121154111141232" w:shapeid="_x0000_i1361"/>
               </w:object>
             </w:r>
             <w:r>
@@ -13633,9 +13596,9 @@
               </w:rPr>
               <w:object w:dxaOrig="1440" w:dyaOrig="1440" w14:anchorId="382C629E">
                 <v:shape id="_x0000_i1363" type="#_x0000_t75" style="width:66.75pt;height:18pt" o:ole="">
-                  <v:imagedata r:id="rId170" o:title=""/>
+                  <v:imagedata r:id="rId179" o:title=""/>
                 </v:shape>
-                <w:control r:id="rId171" w:name="CheckBox31121154111141242" w:shapeid="_x0000_i1363"/>
+                <w:control r:id="rId180" w:name="CheckBox31121154111141242" w:shapeid="_x0000_i1363"/>
               </w:object>
             </w:r>
           </w:p>
@@ -13705,9 +13668,9 @@
               </w:rPr>
               <w:object w:dxaOrig="1440" w:dyaOrig="1440" w14:anchorId="19D01DA5">
                 <v:shape id="_x0000_i1365" type="#_x0000_t75" style="width:153.75pt;height:18pt" o:ole="">
-                  <v:imagedata r:id="rId172" o:title=""/>
+                  <v:imagedata r:id="rId181" o:title=""/>
                 </v:shape>
-                <w:control r:id="rId173" w:name="CheckBox31121154111141233" w:shapeid="_x0000_i1365"/>
+                <w:control r:id="rId182" w:name="CheckBox31121154111141233" w:shapeid="_x0000_i1365"/>
               </w:object>
             </w:r>
             <w:r>
@@ -13739,9 +13702,9 @@
               </w:rPr>
               <w:object w:dxaOrig="1440" w:dyaOrig="1440" w14:anchorId="600DF90A">
                 <v:shape id="_x0000_i1367" type="#_x0000_t75" style="width:93.75pt;height:18pt" o:ole="">
-                  <v:imagedata r:id="rId174" o:title=""/>
+                  <v:imagedata r:id="rId183" o:title=""/>
                 </v:shape>
-                <w:control r:id="rId175" w:name="CheckBox31121154111141243" w:shapeid="_x0000_i1367"/>
+                <w:control r:id="rId184" w:name="CheckBox31121154111141243" w:shapeid="_x0000_i1367"/>
               </w:object>
             </w:r>
           </w:p>
@@ -13898,9 +13861,9 @@
               </w:rPr>
               <w:object w:dxaOrig="1440" w:dyaOrig="1440" w14:anchorId="1317D405">
                 <v:shape id="_x0000_i1369" type="#_x0000_t75" style="width:52.5pt;height:18pt" o:ole="">
-                  <v:imagedata r:id="rId176" o:title=""/>
+                  <v:imagedata r:id="rId177" o:title=""/>
                 </v:shape>
-                <w:control r:id="rId177" w:name="CheckBox311211541111412321" w:shapeid="_x0000_i1369"/>
+                <w:control r:id="rId185" w:name="CheckBox311211541111412321" w:shapeid="_x0000_i1369"/>
               </w:object>
             </w:r>
             <w:r>
@@ -13932,9 +13895,9 @@
               </w:rPr>
               <w:object w:dxaOrig="1440" w:dyaOrig="1440" w14:anchorId="142D8010">
                 <v:shape id="_x0000_i1371" type="#_x0000_t75" style="width:66.75pt;height:18pt" o:ole="">
-                  <v:imagedata r:id="rId170" o:title=""/>
+                  <v:imagedata r:id="rId179" o:title=""/>
                 </v:shape>
-                <w:control r:id="rId178" w:name="CheckBox311211541111412421" w:shapeid="_x0000_i1371"/>
+                <w:control r:id="rId186" w:name="CheckBox311211541111412421" w:shapeid="_x0000_i1371"/>
               </w:object>
             </w:r>
           </w:p>
@@ -14005,9 +13968,9 @@
               </w:rPr>
               <w:object w:dxaOrig="1440" w:dyaOrig="1440" w14:anchorId="30969ACA">
                 <v:shape id="_x0000_i1373" type="#_x0000_t75" style="width:52.5pt;height:18pt" o:ole="">
-                  <v:imagedata r:id="rId168" o:title=""/>
+                  <v:imagedata r:id="rId187" o:title=""/>
                 </v:shape>
-                <w:control r:id="rId179" w:name="CheckBox311211541111412322" w:shapeid="_x0000_i1373"/>
+                <w:control r:id="rId188" w:name="CheckBox311211541111412322" w:shapeid="_x0000_i1373"/>
               </w:object>
             </w:r>
             <w:r>
@@ -14039,9 +14002,9 @@
               </w:rPr>
               <w:object w:dxaOrig="1440" w:dyaOrig="1440" w14:anchorId="1CBCFAF8">
                 <v:shape id="_x0000_i1375" type="#_x0000_t75" style="width:66.75pt;height:18pt" o:ole="">
-                  <v:imagedata r:id="rId170" o:title=""/>
+                  <v:imagedata r:id="rId179" o:title=""/>
                 </v:shape>
-                <w:control r:id="rId180" w:name="CheckBox311211541111412422" w:shapeid="_x0000_i1375"/>
+                <w:control r:id="rId189" w:name="CheckBox311211541111412422" w:shapeid="_x0000_i1375"/>
               </w:object>
             </w:r>
           </w:p>
@@ -14215,9 +14178,9 @@
               </w:rPr>
               <w:object w:dxaOrig="1440" w:dyaOrig="1440" w14:anchorId="18F4CFCB">
                 <v:shape id="_x0000_i1377" type="#_x0000_t75" style="width:52.5pt;height:18pt" o:ole="">
-                  <v:imagedata r:id="rId168" o:title=""/>
+                  <v:imagedata r:id="rId177" o:title=""/>
                 </v:shape>
-                <w:control r:id="rId181" w:name="CheckBox311211541111412323" w:shapeid="_x0000_i1377"/>
+                <w:control r:id="rId190" w:name="CheckBox311211541111412323" w:shapeid="_x0000_i1377"/>
               </w:object>
             </w:r>
             <w:r>
@@ -14249,9 +14212,9 @@
               </w:rPr>
               <w:object w:dxaOrig="1440" w:dyaOrig="1440" w14:anchorId="02D44E1B">
                 <v:shape id="_x0000_i1379" type="#_x0000_t75" style="width:66.75pt;height:18pt" o:ole="">
-                  <v:imagedata r:id="rId182" o:title=""/>
+                  <v:imagedata r:id="rId191" o:title=""/>
                 </v:shape>
-                <w:control r:id="rId183" w:name="CheckBox311211541111412423" w:shapeid="_x0000_i1379"/>
+                <w:control r:id="rId192" w:name="CheckBox311211541111412423" w:shapeid="_x0000_i1379"/>
               </w:object>
             </w:r>
           </w:p>
@@ -14299,7 +14262,6 @@
             <w:placeholder>
               <w:docPart w:val="230535775CB64052AA59699C24088CFC"/>
             </w:placeholder>
-            <w:showingPlcHdr/>
             <w:comboBox>
               <w:listItem w:value="Escolher um item."/>
               <w:listItem w:displayText="SIM, EM DATA, HORÁRIO E LOCAL" w:value="SIM, EM DATA, HORÁRIO E LOCAL"/>
@@ -14326,9 +14288,12 @@
                 </w:pPr>
                 <w:r>
                   <w:rPr>
-                    <w:rStyle w:val="TextodoEspaoReservado"/>
+                    <w:rFonts w:ascii="Cambria" w:hAnsi="Cambria" w:cs="Arial"/>
+                    <w:color w:val="000000" w:themeColor="text1"/>
+                    <w:sz w:val="24"/>
+                    <w:szCs w:val="24"/>
                   </w:rPr>
-                  <w:t>Escolher um item.</w:t>
+                  <w:t>SIM, EM DATA, HORÁRIO E LOCAL</w:t>
                 </w:r>
               </w:p>
             </w:tc>
@@ -14493,6 +14458,7 @@
                 <w:color w:val="002060"/>
                 <w:sz w:val="28"/>
                 <w:szCs w:val="28"/>
+                <w:highlight w:val="yellow"/>
               </w:rPr>
               <w:t>CONTEXTO GERAL</w:t>
             </w:r>
@@ -15749,7 +15715,7 @@
                               </pic:cNvPicPr>
                             </pic:nvPicPr>
                             <pic:blipFill>
-                              <a:blip r:embed="rId184">
+                              <a:blip r:embed="rId193">
                                 <a:extLst>
                                   <a:ext uri="{28A0092B-C50C-407E-A947-70E740481C1C}">
                                     <a14:useLocalDpi xmlns:a14="http://schemas.microsoft.com/office/drawing/2010/main" val="0"/>
@@ -15898,7 +15864,7 @@
                               </pic:cNvPicPr>
                             </pic:nvPicPr>
                             <pic:blipFill>
-                              <a:blip r:embed="rId184">
+                              <a:blip r:embed="rId193">
                                 <a:extLst>
                                   <a:ext uri="{28A0092B-C50C-407E-A947-70E740481C1C}">
                                     <a14:useLocalDpi xmlns:a14="http://schemas.microsoft.com/office/drawing/2010/main" val="0"/>
@@ -16187,7 +16153,7 @@
                               </pic:cNvPicPr>
                             </pic:nvPicPr>
                             <pic:blipFill>
-                              <a:blip r:embed="rId184">
+                              <a:blip r:embed="rId193">
                                 <a:extLst>
                                   <a:ext uri="{28A0092B-C50C-407E-A947-70E740481C1C}">
                                     <a14:useLocalDpi xmlns:a14="http://schemas.microsoft.com/office/drawing/2010/main" val="0"/>
@@ -16389,7 +16355,7 @@
                               </pic:cNvPicPr>
                             </pic:nvPicPr>
                             <pic:blipFill>
-                              <a:blip r:embed="rId184">
+                              <a:blip r:embed="rId193">
                                 <a:extLst>
                                   <a:ext uri="{28A0092B-C50C-407E-A947-70E740481C1C}">
                                     <a14:useLocalDpi xmlns:a14="http://schemas.microsoft.com/office/drawing/2010/main" val="0"/>
@@ -16696,7 +16662,7 @@
                               </pic:cNvPicPr>
                             </pic:nvPicPr>
                             <pic:blipFill>
-                              <a:blip r:embed="rId184">
+                              <a:blip r:embed="rId193">
                                 <a:extLst>
                                   <a:ext uri="{28A0092B-C50C-407E-A947-70E740481C1C}">
                                     <a14:useLocalDpi xmlns:a14="http://schemas.microsoft.com/office/drawing/2010/main" val="0"/>
@@ -16979,7 +16945,7 @@
                               </pic:cNvPicPr>
                             </pic:nvPicPr>
                             <pic:blipFill>
-                              <a:blip r:embed="rId184">
+                              <a:blip r:embed="rId193">
                                 <a:extLst>
                                   <a:ext uri="{28A0092B-C50C-407E-A947-70E740481C1C}">
                                     <a14:useLocalDpi xmlns:a14="http://schemas.microsoft.com/office/drawing/2010/main" val="0"/>
@@ -17231,7 +17197,7 @@
                               </pic:cNvPicPr>
                             </pic:nvPicPr>
                             <pic:blipFill>
-                              <a:blip r:embed="rId184">
+                              <a:blip r:embed="rId193">
                                 <a:extLst>
                                   <a:ext uri="{28A0092B-C50C-407E-A947-70E740481C1C}">
                                     <a14:useLocalDpi xmlns:a14="http://schemas.microsoft.com/office/drawing/2010/main" val="0"/>
@@ -17574,7 +17540,7 @@
                               </pic:cNvPicPr>
                             </pic:nvPicPr>
                             <pic:blipFill>
-                              <a:blip r:embed="rId184">
+                              <a:blip r:embed="rId193">
                                 <a:extLst>
                                   <a:ext uri="{28A0092B-C50C-407E-A947-70E740481C1C}">
                                     <a14:useLocalDpi xmlns:a14="http://schemas.microsoft.com/office/drawing/2010/main" val="0"/>
@@ -17840,7 +17806,7 @@
                               </pic:cNvPicPr>
                             </pic:nvPicPr>
                             <pic:blipFill>
-                              <a:blip r:embed="rId184">
+                              <a:blip r:embed="rId193">
                                 <a:extLst>
                                   <a:ext uri="{28A0092B-C50C-407E-A947-70E740481C1C}">
                                     <a14:useLocalDpi xmlns:a14="http://schemas.microsoft.com/office/drawing/2010/main" val="0"/>
@@ -18114,7 +18080,7 @@
                               </pic:cNvPicPr>
                             </pic:nvPicPr>
                             <pic:blipFill>
-                              <a:blip r:embed="rId184">
+                              <a:blip r:embed="rId193">
                                 <a:extLst>
                                   <a:ext uri="{28A0092B-C50C-407E-A947-70E740481C1C}">
                                     <a14:useLocalDpi xmlns:a14="http://schemas.microsoft.com/office/drawing/2010/main" val="0"/>
@@ -18383,7 +18349,7 @@
                               </pic:cNvPicPr>
                             </pic:nvPicPr>
                             <pic:blipFill>
-                              <a:blip r:embed="rId184">
+                              <a:blip r:embed="rId193">
                                 <a:extLst>
                                   <a:ext uri="{28A0092B-C50C-407E-A947-70E740481C1C}">
                                     <a14:useLocalDpi xmlns:a14="http://schemas.microsoft.com/office/drawing/2010/main" val="0"/>
@@ -18635,7 +18601,7 @@
                               </pic:cNvPicPr>
                             </pic:nvPicPr>
                             <pic:blipFill>
-                              <a:blip r:embed="rId184">
+                              <a:blip r:embed="rId193">
                                 <a:extLst>
                                   <a:ext uri="{28A0092B-C50C-407E-A947-70E740481C1C}">
                                     <a14:useLocalDpi xmlns:a14="http://schemas.microsoft.com/office/drawing/2010/main" val="0"/>
@@ -18902,7 +18868,7 @@
                               </pic:cNvPicPr>
                             </pic:nvPicPr>
                             <pic:blipFill>
-                              <a:blip r:embed="rId184">
+                              <a:blip r:embed="rId193">
                                 <a:extLst>
                                   <a:ext uri="{28A0092B-C50C-407E-A947-70E740481C1C}">
                                     <a14:useLocalDpi xmlns:a14="http://schemas.microsoft.com/office/drawing/2010/main" val="0"/>
@@ -19258,7 +19224,7 @@
                               </pic:cNvPicPr>
                             </pic:nvPicPr>
                             <pic:blipFill>
-                              <a:blip r:embed="rId184">
+                              <a:blip r:embed="rId193">
                                 <a:extLst>
                                   <a:ext uri="{28A0092B-C50C-407E-A947-70E740481C1C}">
                                     <a14:useLocalDpi xmlns:a14="http://schemas.microsoft.com/office/drawing/2010/main" val="0"/>
@@ -19518,7 +19484,7 @@
                               </pic:cNvPicPr>
                             </pic:nvPicPr>
                             <pic:blipFill>
-                              <a:blip r:embed="rId184">
+                              <a:blip r:embed="rId193">
                                 <a:extLst>
                                   <a:ext uri="{28A0092B-C50C-407E-A947-70E740481C1C}">
                                     <a14:useLocalDpi xmlns:a14="http://schemas.microsoft.com/office/drawing/2010/main" val="0"/>
@@ -19739,7 +19705,7 @@
                               </pic:cNvPicPr>
                             </pic:nvPicPr>
                             <pic:blipFill>
-                              <a:blip r:embed="rId184">
+                              <a:blip r:embed="rId193">
                                 <a:extLst>
                                   <a:ext uri="{28A0092B-C50C-407E-A947-70E740481C1C}">
                                     <a14:useLocalDpi xmlns:a14="http://schemas.microsoft.com/office/drawing/2010/main" val="0"/>
@@ -19985,7 +19951,7 @@
                               </pic:cNvPicPr>
                             </pic:nvPicPr>
                             <pic:blipFill>
-                              <a:blip r:embed="rId184">
+                              <a:blip r:embed="rId193">
                                 <a:extLst>
                                   <a:ext uri="{28A0092B-C50C-407E-A947-70E740481C1C}">
                                     <a14:useLocalDpi xmlns:a14="http://schemas.microsoft.com/office/drawing/2010/main" val="0"/>
@@ -20218,7 +20184,7 @@
                               </pic:cNvPicPr>
                             </pic:nvPicPr>
                             <pic:blipFill>
-                              <a:blip r:embed="rId184">
+                              <a:blip r:embed="rId193">
                                 <a:extLst>
                                   <a:ext uri="{28A0092B-C50C-407E-A947-70E740481C1C}">
                                     <a14:useLocalDpi xmlns:a14="http://schemas.microsoft.com/office/drawing/2010/main" val="0"/>
@@ -20477,7 +20443,7 @@
                               </pic:cNvPicPr>
                             </pic:nvPicPr>
                             <pic:blipFill>
-                              <a:blip r:embed="rId184">
+                              <a:blip r:embed="rId193">
                                 <a:extLst>
                                   <a:ext uri="{28A0092B-C50C-407E-A947-70E740481C1C}">
                                     <a14:useLocalDpi xmlns:a14="http://schemas.microsoft.com/office/drawing/2010/main" val="0"/>
@@ -20753,7 +20719,7 @@
                               </pic:cNvPicPr>
                             </pic:nvPicPr>
                             <pic:blipFill>
-                              <a:blip r:embed="rId184">
+                              <a:blip r:embed="rId193">
                                 <a:extLst>
                                   <a:ext uri="{28A0092B-C50C-407E-A947-70E740481C1C}">
                                     <a14:useLocalDpi xmlns:a14="http://schemas.microsoft.com/office/drawing/2010/main" val="0"/>
@@ -20976,7 +20942,7 @@
                               </pic:cNvPicPr>
                             </pic:nvPicPr>
                             <pic:blipFill>
-                              <a:blip r:embed="rId184">
+                              <a:blip r:embed="rId193">
                                 <a:extLst>
                                   <a:ext uri="{28A0092B-C50C-407E-A947-70E740481C1C}">
                                     <a14:useLocalDpi xmlns:a14="http://schemas.microsoft.com/office/drawing/2010/main" val="0"/>
@@ -21218,7 +21184,7 @@
                               </pic:cNvPicPr>
                             </pic:nvPicPr>
                             <pic:blipFill>
-                              <a:blip r:embed="rId184">
+                              <a:blip r:embed="rId193">
                                 <a:extLst>
                                   <a:ext uri="{28A0092B-C50C-407E-A947-70E740481C1C}">
                                     <a14:useLocalDpi xmlns:a14="http://schemas.microsoft.com/office/drawing/2010/main" val="0"/>
@@ -21335,8 +21301,8 @@
     </w:p>
     <w:p/>
     <w:sectPr>
-      <w:headerReference w:type="default" r:id="rId185"/>
-      <w:footerReference w:type="default" r:id="rId186"/>
+      <w:headerReference w:type="default" r:id="rId194"/>
+      <w:footerReference w:type="default" r:id="rId195"/>
       <w:pgSz w:w="11906" w:h="16838" w:code="9"/>
       <w:pgMar w:top="1702" w:right="566" w:bottom="249" w:left="709" w:header="284" w:footer="283" w:gutter="0"/>
       <w:cols w:space="708"/>
@@ -21349,7 +21315,7 @@
 
 <file path=word/comments.xml><?xml version="1.0" encoding="utf-8"?>
 <w:comments xmlns:wpc="http://schemas.microsoft.com/office/word/2010/wordprocessingCanvas" xmlns:cx="http://schemas.microsoft.com/office/drawing/2014/chartex" xmlns:cx1="http://schemas.microsoft.com/office/drawing/2015/9/8/chartex" xmlns:mc="http://schemas.openxmlformats.org/markup-compatibility/2006" xmlns:o="urn:schemas-microsoft-com:office:office" xmlns:r="http://schemas.openxmlformats.org/officeDocument/2006/relationships" xmlns:m="http://schemas.openxmlformats.org/officeDocument/2006/math" xmlns:v="urn:schemas-microsoft-com:vml" xmlns:wp14="http://schemas.microsoft.com/office/word/2010/wordprocessingDrawing" xmlns:wp="http://schemas.openxmlformats.org/drawingml/2006/wordprocessingDrawing" xmlns:w10="urn:schemas-microsoft-com:office:word" xmlns:w="http://schemas.openxmlformats.org/wordprocessingml/2006/main" xmlns:w14="http://schemas.microsoft.com/office/word/2010/wordml" xmlns:w15="http://schemas.microsoft.com/office/word/2012/wordml" xmlns:w16se="http://schemas.microsoft.com/office/word/2015/wordml/symex" xmlns:wpg="http://schemas.microsoft.com/office/word/2010/wordprocessingGroup" xmlns:wpi="http://schemas.microsoft.com/office/word/2010/wordprocessingInk" xmlns:wne="http://schemas.microsoft.com/office/word/2006/wordml" xmlns:wps="http://schemas.microsoft.com/office/word/2010/wordprocessingShape" mc:Ignorable="w14 w15 w16se wp14">
-  <w:comment w:id="0" w:author="Hugo Christian" w:date="2020-07-16T14:42:00Z" w:initials="HC">
+  <w:comment w:id="1" w:author="Hugo Christian" w:date="2020-07-16T14:42:00Z" w:initials="HC">
     <w:p>
       <w:pPr>
         <w:pStyle w:val="Textodecomentrio"/>
@@ -21365,7 +21331,7 @@
       </w:r>
     </w:p>
   </w:comment>
-  <w:comment w:id="1" w:author="Hugo Christian" w:date="2020-07-16T14:43:00Z" w:initials="HC">
+  <w:comment w:id="2" w:author="Hugo Christian" w:date="2020-07-16T14:43:00Z" w:initials="HC">
     <w:p>
       <w:pPr>
         <w:pStyle w:val="Textodecomentrio"/>
@@ -21387,7 +21353,7 @@
       </w:r>
     </w:p>
   </w:comment>
-  <w:comment w:id="2" w:author="Hugo Christian" w:date="2020-07-16T14:43:00Z" w:initials="HC">
+  <w:comment w:id="3" w:author="Hugo Christian" w:date="2020-07-16T14:43:00Z" w:initials="HC">
     <w:p>
       <w:pPr>
         <w:pStyle w:val="Textodecomentrio"/>
@@ -21399,19 +21365,11 @@
         <w:annotationRef/>
       </w:r>
       <w:r>
-        <w:t xml:space="preserve">Pode ser acrescentada às restrições diversas? Necessário </w:t>
+        <w:t>Pode ser acrescentada às restrições diversas? Necessário uplad de algum comprovante?</w:t>
       </w:r>
-      <w:proofErr w:type="spellStart"/>
-      <w:r>
-        <w:t>uplad</w:t>
-      </w:r>
-      <w:proofErr w:type="spellEnd"/>
-      <w:r>
-        <w:t xml:space="preserve"> de algum comprovante?</w:t>
-      </w:r>
     </w:p>
   </w:comment>
-  <w:comment w:id="3" w:author="Hugo Christian" w:date="2020-07-16T14:43:00Z" w:initials="HC">
+  <w:comment w:id="4" w:author="Hugo Christian" w:date="2020-07-16T14:43:00Z" w:initials="HC">
     <w:p>
       <w:pPr>
         <w:pStyle w:val="Textodecomentrio"/>
@@ -21427,7 +21385,7 @@
       </w:r>
     </w:p>
   </w:comment>
-  <w:comment w:id="4" w:author="Hugo Christian" w:date="2020-07-16T14:44:00Z" w:initials="HC">
+  <w:comment w:id="5" w:author="Hugo Christian" w:date="2020-07-16T14:44:00Z" w:initials="HC">
     <w:p>
       <w:pPr>
         <w:pStyle w:val="Textodecomentrio"/>
@@ -21449,7 +21407,7 @@
       </w:r>
     </w:p>
   </w:comment>
-  <w:comment w:id="5" w:author="Hugo Christian" w:date="2020-07-16T14:53:00Z" w:initials="HC">
+  <w:comment w:id="6" w:author="Hugo Christian" w:date="2020-07-16T14:53:00Z" w:initials="HC">
     <w:p>
       <w:pPr>
         <w:pStyle w:val="Textodecomentrio"/>
@@ -21465,7 +21423,7 @@
       </w:r>
     </w:p>
   </w:comment>
-  <w:comment w:id="6" w:author="Hugo Christian" w:date="2020-07-16T14:45:00Z" w:initials="HC">
+  <w:comment w:id="7" w:author="Hugo Christian" w:date="2020-07-16T14:45:00Z" w:initials="HC">
     <w:p>
       <w:pPr>
         <w:pStyle w:val="Textodecomentrio"/>
@@ -21481,7 +21439,7 @@
       </w:r>
     </w:p>
   </w:comment>
-  <w:comment w:id="7" w:author="Hugo Christian" w:date="2020-07-16T14:45:00Z" w:initials="HC">
+  <w:comment w:id="8" w:author="Hugo Christian" w:date="2020-07-16T14:45:00Z" w:initials="HC">
     <w:p>
       <w:pPr>
         <w:pStyle w:val="Textodecomentrio"/>
@@ -21497,7 +21455,7 @@
       </w:r>
     </w:p>
   </w:comment>
-  <w:comment w:id="8" w:author="Hugo Christian" w:date="2020-07-16T14:45:00Z" w:initials="HC">
+  <w:comment w:id="9" w:author="Hugo Christian" w:date="2020-07-16T14:45:00Z" w:initials="HC">
     <w:p>
       <w:pPr>
         <w:pStyle w:val="Textodecomentrio"/>
@@ -21513,7 +21471,7 @@
       </w:r>
     </w:p>
   </w:comment>
-  <w:comment w:id="9" w:author="Hugo Christian" w:date="2020-07-16T14:45:00Z" w:initials="HC">
+  <w:comment w:id="10" w:author="Hugo Christian" w:date="2020-07-16T14:45:00Z" w:initials="HC">
     <w:p>
       <w:pPr>
         <w:pStyle w:val="Textodecomentrio"/>
@@ -21529,7 +21487,7 @@
       </w:r>
     </w:p>
   </w:comment>
-  <w:comment w:id="10" w:author="Hugo Christian" w:date="2020-07-17T17:36:00Z" w:initials="HC">
+  <w:comment w:id="11" w:author="Hugo Christian" w:date="2020-07-17T17:36:00Z" w:initials="HC">
     <w:p>
       <w:pPr>
         <w:pStyle w:val="Textodecomentrio"/>
@@ -21540,17 +21498,12 @@
         </w:rPr>
         <w:annotationRef/>
       </w:r>
-      <w:proofErr w:type="spellStart"/>
       <w:r>
-        <w:t>Add</w:t>
+        <w:t>Add novas testemunhas (oculares, presentes)</w:t>
       </w:r>
-      <w:proofErr w:type="spellEnd"/>
-      <w:r>
-        <w:t xml:space="preserve"> novas testemunhas (oculares, presentes)</w:t>
-      </w:r>
     </w:p>
   </w:comment>
-  <w:comment w:id="11" w:author="Hugo Christian" w:date="2020-07-17T17:38:00Z" w:initials="HC">
+  <w:comment w:id="12" w:author="Hugo Christian" w:date="2020-07-17T17:38:00Z" w:initials="HC">
     <w:p>
       <w:pPr>
         <w:pStyle w:val="Textodecomentrio"/>
@@ -21566,7 +21519,7 @@
       </w:r>
     </w:p>
   </w:comment>
-  <w:comment w:id="12" w:author="Hugo Christian" w:date="2020-07-17T17:38:00Z" w:initials="HC">
+  <w:comment w:id="13" w:author="Hugo Christian" w:date="2020-07-17T17:38:00Z" w:initials="HC">
     <w:p>
       <w:pPr>
         <w:pStyle w:val="Textodecomentrio"/>
@@ -21582,7 +21535,7 @@
       </w:r>
     </w:p>
   </w:comment>
-  <w:comment w:id="13" w:author="Hugo Christian" w:date="2020-07-17T17:39:00Z" w:initials="HC">
+  <w:comment w:id="14" w:author="Hugo Christian" w:date="2020-07-17T17:39:00Z" w:initials="HC">
     <w:p>
       <w:pPr>
         <w:pStyle w:val="Textodecomentrio"/>
@@ -21598,7 +21551,7 @@
       </w:r>
     </w:p>
   </w:comment>
-  <w:comment w:id="14" w:author="Hugo Christian" w:date="2020-07-17T17:43:00Z" w:initials="HC">
+  <w:comment w:id="15" w:author="Hugo Christian" w:date="2020-07-17T17:43:00Z" w:initials="HC">
     <w:p>
       <w:pPr>
         <w:pStyle w:val="Textodecomentrio"/>
@@ -21610,16 +21563,11 @@
         <w:annotationRef/>
       </w:r>
       <w:r>
-        <w:t xml:space="preserve">Exemplos de textos pré-estabelecidos para usar a cada testemunha ocular ou pessoa que sabe dos fatos </w:t>
+        <w:t>Exemplos de textos pré-estabelecidos para usar a cada testemunha ocular ou pessoa que sabe dos fatos ocordos</w:t>
       </w:r>
-      <w:proofErr w:type="spellStart"/>
-      <w:r>
-        <w:t>ocordos</w:t>
-      </w:r>
-      <w:proofErr w:type="spellEnd"/>
     </w:p>
   </w:comment>
-  <w:comment w:id="15" w:author="Hugo Christian" w:date="2020-07-16T14:47:00Z" w:initials="HC">
+  <w:comment w:id="16" w:author="Hugo Christian" w:date="2020-07-16T14:47:00Z" w:initials="HC">
     <w:p>
       <w:pPr>
         <w:pStyle w:val="Textodecomentrio"/>
@@ -21635,7 +21583,7 @@
       </w:r>
     </w:p>
   </w:comment>
-  <w:comment w:id="16" w:author="Hugo Christian" w:date="2020-07-17T17:46:00Z" w:initials="HC">
+  <w:comment w:id="17" w:author="Hugo Christian" w:date="2020-07-17T17:46:00Z" w:initials="HC">
     <w:p>
       <w:pPr>
         <w:pStyle w:val="Textodecomentrio"/>
@@ -21647,19 +21595,11 @@
         <w:annotationRef/>
       </w:r>
       <w:r>
-        <w:t xml:space="preserve">Necessário o </w:t>
+        <w:t>Necessário o print da ligação para o 190</w:t>
       </w:r>
-      <w:proofErr w:type="spellStart"/>
-      <w:r>
-        <w:t>print</w:t>
-      </w:r>
-      <w:proofErr w:type="spellEnd"/>
-      <w:r>
-        <w:t xml:space="preserve"> da ligação para o 190</w:t>
-      </w:r>
     </w:p>
   </w:comment>
-  <w:comment w:id="17" w:author="Hugo Christian" w:date="2020-07-16T14:47:00Z" w:initials="HC">
+  <w:comment w:id="18" w:author="Hugo Christian" w:date="2020-07-16T14:47:00Z" w:initials="HC">
     <w:p>
       <w:pPr>
         <w:pStyle w:val="Textodecomentrio"/>
@@ -21671,17 +21611,11 @@
         <w:annotationRef/>
       </w:r>
       <w:r>
-        <w:t>Só a</w:t>
+        <w:t>Só a seleção se é autêntico, ou foto do B.O?</w:t>
       </w:r>
-      <w:r>
-        <w:t xml:space="preserve"> seleção se é autêntico, ou</w:t>
-      </w:r>
-      <w:r>
-        <w:t xml:space="preserve"> foto do B.O?</w:t>
-      </w:r>
     </w:p>
   </w:comment>
-  <w:comment w:id="18" w:author="Hugo Christian" w:date="2020-07-16T14:50:00Z" w:initials="HC">
+  <w:comment w:id="19" w:author="Hugo Christian" w:date="2020-07-16T14:50:00Z" w:initials="HC">
     <w:p>
       <w:pPr>
         <w:pStyle w:val="Textodecomentrio"/>
@@ -21697,7 +21631,7 @@
       </w:r>
     </w:p>
   </w:comment>
-  <w:comment w:id="19" w:author="Hugo Christian" w:date="2020-07-17T17:50:00Z" w:initials="HC">
+  <w:comment w:id="20" w:author="Hugo Christian" w:date="2020-07-17T17:50:00Z" w:initials="HC">
     <w:p>
       <w:pPr>
         <w:pStyle w:val="Textodecomentrio"/>
@@ -21709,19 +21643,11 @@
         <w:annotationRef/>
       </w:r>
       <w:r>
-        <w:t xml:space="preserve">Print, </w:t>
+        <w:t>Print, porém não obrigatório</w:t>
       </w:r>
-      <w:proofErr w:type="gramStart"/>
-      <w:r>
-        <w:t>porém</w:t>
-      </w:r>
-      <w:proofErr w:type="gramEnd"/>
-      <w:r>
-        <w:t xml:space="preserve"> não obrigatório</w:t>
-      </w:r>
     </w:p>
   </w:comment>
-  <w:comment w:id="20" w:author="Hugo Christian" w:date="2020-07-17T17:52:00Z" w:initials="HC">
+  <w:comment w:id="21" w:author="Hugo Christian" w:date="2020-07-17T17:52:00Z" w:initials="HC">
     <w:p>
       <w:pPr>
         <w:pStyle w:val="Textodecomentrio"/>
@@ -21737,7 +21663,7 @@
       </w:r>
     </w:p>
   </w:comment>
-  <w:comment w:id="21" w:author="Hugo Christian" w:date="2020-07-17T17:55:00Z" w:initials="HC">
+  <w:comment w:id="22" w:author="Hugo Christian" w:date="2020-07-17T17:55:00Z" w:initials="HC">
     <w:p>
       <w:pPr>
         <w:pStyle w:val="Textodecomentrio"/>
@@ -21911,7 +21837,7 @@
               <w:bCs/>
               <w:noProof/>
             </w:rPr>
-            <w:t>21</w:t>
+            <w:t>1</w:t>
           </w:r>
           <w:r>
             <w:rPr>
@@ -23785,6 +23711,7 @@
   </w:compat>
   <w:rsids>
     <w:rsidRoot w:val="002605CC"/>
+    <w:rsid w:val="00037E52"/>
     <w:rsid w:val="00226246"/>
     <w:rsid w:val="002605CC"/>
   </w:rsids>

</xml_diff>